<commit_message>
Implement adjacency relationship and movement constraint in minecraft, corresponding test results, fix glimmer adjacency bug for gold location in wumpus world
</commit_message>
<xml_diff>
--- a/submission/report/SIT215 Assessment 3 Report - Jacob Booth.docx
+++ b/submission/report/SIT215 Assessment 3 Report - Jacob Booth.docx
@@ -251,42 +251,86 @@
         <w:t>in</w:t>
       </w:r>
       <w:r>
-        <w:t xml:space="preserve"> their inventory, as well as</w:t>
-      </w:r>
-      <w:r>
-        <w:t xml:space="preserve"> being at location 1-1</w:t>
-      </w:r>
-      <w:r>
-        <w:t>. Th</w:t>
-      </w:r>
-      <w:r>
-        <w:t>e initial state was cluttered with a long list of action literals</w:t>
-      </w:r>
-      <w:r>
-        <w:t xml:space="preserve">, and </w:t>
-      </w:r>
-      <w:r>
-        <w:t xml:space="preserve">a single log object. </w:t>
-      </w:r>
-      <w:r>
-        <w:t>When considered with the multiple `</w:t>
+        <w:t xml:space="preserve"> their inventory,</w:t>
+      </w:r>
+      <w:r>
+        <w:t xml:space="preserve"> a log crafted into planks,</w:t>
+      </w:r>
+      <w:r>
+        <w:t xml:space="preserve"> as well as</w:t>
+      </w:r>
+      <w:r>
+        <w:t xml:space="preserve"> </w:t>
+      </w:r>
+      <w:r>
+        <w:t>returning to an intended location</w:t>
+      </w:r>
+      <w:r>
+        <w:t xml:space="preserve">. </w:t>
+      </w:r>
+      <w:r>
+        <w:t xml:space="preserve">This problem space </w:t>
       </w:r>
       <w:proofErr w:type="spellStart"/>
       <w:r>
-        <w:t>craftplank</w:t>
+        <w:t>emphasised</w:t>
       </w:r>
       <w:proofErr w:type="spellEnd"/>
       <w:r>
-        <w:t xml:space="preserve">` action literals, it was safe to assume that an additional intention was for the </w:t>
-      </w:r>
-      <w:r>
-        <w:t xml:space="preserve">agent to craft the log into planks, bringing </w:t>
-      </w:r>
-      <w:r>
-        <w:t xml:space="preserve">it with them to the goal location, implying that it should perhaps be part of their inventory. The </w:t>
-      </w:r>
-      <w:r>
-        <w:t xml:space="preserve">domain also consisted of </w:t>
+        <w:t xml:space="preserve"> the relationship between the agent</w:t>
+      </w:r>
+      <w:r>
+        <w:t xml:space="preserve">’s actionable </w:t>
+      </w:r>
+      <w:r>
+        <w:t>inventory mechanisms</w:t>
+      </w:r>
+      <w:r>
+        <w:t xml:space="preserve"> and the acquisition of blocks in the environment for inventory crafting/storage. This implied</w:t>
+      </w:r>
+      <w:r>
+        <w:t xml:space="preserve"> a layer of abstraction for</w:t>
+      </w:r>
+      <w:r>
+        <w:t xml:space="preserve"> sequencing</w:t>
+      </w:r>
+      <w:r>
+        <w:t xml:space="preserve"> more complex tasks like `move` and `</w:t>
+      </w:r>
+      <w:proofErr w:type="spellStart"/>
+      <w:r>
+        <w:t>craftplanks</w:t>
+      </w:r>
+      <w:proofErr w:type="spellEnd"/>
+      <w:r>
+        <w:t>`</w:t>
+      </w:r>
+      <w:r>
+        <w:t xml:space="preserve">. The inventory would need to be </w:t>
+      </w:r>
+      <w:r>
+        <w:t>defined</w:t>
+      </w:r>
+      <w:r>
+        <w:t xml:space="preserve"> in conjunction with a `recall` mechanism so the agent could consider a specific item in their inventory on which to invoke `equip`, simultaneously toggling the `handsfree` predicate</w:t>
+      </w:r>
+      <w:r>
+        <w:t xml:space="preserve">. </w:t>
+      </w:r>
+      <w:r>
+        <w:t xml:space="preserve">The original domain alluded to the idea of the agent needing to be handsfree before picking or crafting, requiring an `equipped` state to be manipulated for each call of its corresponding action. </w:t>
+      </w:r>
+      <w:r>
+        <w:t>The</w:t>
+      </w:r>
+      <w:r>
+        <w:t xml:space="preserve"> original</w:t>
+      </w:r>
+      <w:r>
+        <w:t xml:space="preserve"> </w:t>
+      </w:r>
+      <w:r>
+        <w:t xml:space="preserve">domain consisted of </w:t>
       </w:r>
       <w:r>
         <w:t xml:space="preserve">redundant predicates like </w:t>
@@ -300,10 +344,13 @@
       </w:r>
       <w:proofErr w:type="spellEnd"/>
       <w:r>
-        <w:t xml:space="preserve">` and `hypothetical`, signaling the potential for refining the complexity of the domain by </w:t>
-      </w:r>
-      <w:r>
-        <w:t xml:space="preserve">consolidating </w:t>
+        <w:t>` and `hypothetical`, signaling the potential for refining the complexity of the domain</w:t>
+      </w:r>
+      <w:r>
+        <w:t>. C</w:t>
+      </w:r>
+      <w:r>
+        <w:t xml:space="preserve">onsolidating </w:t>
       </w:r>
       <w:r>
         <w:t xml:space="preserve">the two properties </w:t>
@@ -318,16 +365,31 @@
         <w:t>ied with</w:t>
       </w:r>
       <w:r>
-        <w:t>, and ignoring explicit clarification for considerations that do not serve the transition</w:t>
+        <w:t xml:space="preserve"> and ignoring explicit clarification for considerations that do not serve the transition</w:t>
       </w:r>
       <w:r>
         <w:t xml:space="preserve"> of the log into planks</w:t>
       </w:r>
       <w:r>
-        <w:t xml:space="preserve">. This would streamline the </w:t>
-      </w:r>
-      <w:r>
-        <w:t>state space, since a log would now be represented in conjunction with `</w:t>
+        <w:t>, or blocks to the inventory</w:t>
+      </w:r>
+      <w:r>
+        <w:t>, would make the specific domain less complex and more manageable</w:t>
+      </w:r>
+      <w:r>
+        <w:t xml:space="preserve">. </w:t>
+      </w:r>
+      <w:r>
+        <w:t>A</w:t>
+      </w:r>
+      <w:r>
+        <w:t xml:space="preserve"> log </w:t>
+      </w:r>
+      <w:r>
+        <w:t>c</w:t>
+      </w:r>
+      <w:r>
+        <w:t>ould now be represented with `</w:t>
       </w:r>
       <w:proofErr w:type="spellStart"/>
       <w:r>
@@ -343,22 +405,28 @@
       </w:r>
       <w:proofErr w:type="spellEnd"/>
       <w:r>
-        <w:t>`,</w:t>
-      </w:r>
-      <w:r>
-        <w:t xml:space="preserve"> while still maintaining </w:t>
-      </w:r>
-      <w:r>
-        <w:t>its</w:t>
-      </w:r>
-      <w:r>
-        <w:t xml:space="preserve"> `moveable` predicate</w:t>
-      </w:r>
-      <w:r>
-        <w:t xml:space="preserve">, and ignoring irrelevant </w:t>
-      </w:r>
-      <w:r>
-        <w:t>properties to the crafting process.</w:t>
+        <w:t>`</w:t>
+      </w:r>
+      <w:r>
+        <w:t xml:space="preserve"> predicates</w:t>
+      </w:r>
+      <w:r>
+        <w:t>,</w:t>
+      </w:r>
+      <w:r>
+        <w:t xml:space="preserve"> </w:t>
+      </w:r>
+      <w:r>
+        <w:t xml:space="preserve">ignoring irrelevant </w:t>
+      </w:r>
+      <w:r>
+        <w:t>properties to the crafting process</w:t>
+      </w:r>
+      <w:r>
+        <w:t xml:space="preserve"> – the agent doesn’t need reclarification for blocks that are being implied to have a single state in that regard</w:t>
+      </w:r>
+      <w:r>
+        <w:t>.</w:t>
       </w:r>
       <w:r>
         <w:t xml:space="preserve"> Furthermore, the </w:t>
@@ -376,99 +444,40 @@
         <w:t xml:space="preserve"> </w:t>
       </w:r>
       <w:r>
-        <w:t xml:space="preserve">Additionally, the action definitions, each used in conjunction with a corresponding </w:t>
-      </w:r>
-      <w:r>
-        <w:t xml:space="preserve">predicate, would require refinement to better aligned with automated planning and PDDL structuring principles. </w:t>
-      </w:r>
-      <w:r>
         <w:t xml:space="preserve">After the domain </w:t>
       </w:r>
       <w:r>
-        <w:t xml:space="preserve">had been more closely aligned with accurate environment representation, the problem could be addressed </w:t>
-      </w:r>
-      <w:r>
-        <w:t>in a simplified and refined domain, leading to less unintended consequences in the results moving forward.</w:t>
-      </w:r>
-      <w:r>
-        <w:t xml:space="preserve"> To capture the </w:t>
-      </w:r>
-      <w:r>
-        <w:t>dynamic</w:t>
-      </w:r>
-      <w:r>
-        <w:t xml:space="preserve"> applicability of the intended problem, the established rules needed to be considered</w:t>
-      </w:r>
-      <w:r>
-        <w:t xml:space="preserve"> in greater context – a</w:t>
-      </w:r>
-      <w:r>
-        <w:t xml:space="preserve"> Minecraft player agent has multiple methods of moving across its environment. To simplify the problem an</w:t>
-      </w:r>
-      <w:r>
-        <w:t>d</w:t>
-      </w:r>
-      <w:r>
-        <w:t xml:space="preserve"> </w:t>
-      </w:r>
-      <w:r>
-        <w:t xml:space="preserve">allow for </w:t>
-      </w:r>
-      <w:r>
-        <w:t>a wider variety of location transition</w:t>
-      </w:r>
-      <w:r>
-        <w:t xml:space="preserve"> methods (in theory)</w:t>
-      </w:r>
-      <w:r>
-        <w:t>, adjacencies were</w:t>
-      </w:r>
-      <w:r>
-        <w:t xml:space="preserve"> omitted to focus purely on the essential logic required to obtain the </w:t>
-      </w:r>
-      <w:r>
-        <w:t xml:space="preserve">desired resources and move them all back to an initial location (to be assumed as inventory cells). </w:t>
-      </w:r>
-      <w:r>
-        <w:t>This was supported by the concept of `</w:t>
-      </w:r>
-      <w:proofErr w:type="spellStart"/>
-      <w:r>
-        <w:t>craftplanks</w:t>
-      </w:r>
-      <w:proofErr w:type="spellEnd"/>
-      <w:r>
-        <w:t>` being an arbitrary action resulting in</w:t>
-      </w:r>
-      <w:r>
-        <w:t xml:space="preserve"> the transition of logs to planks, which would otherwise require additional actions and resources in</w:t>
-      </w:r>
-      <w:r>
-        <w:t xml:space="preserve"> the problem space. With the assumption of these abstractions being covered by another part of the </w:t>
-      </w:r>
-      <w:r>
-        <w:t>AI system, t</w:t>
-      </w:r>
-      <w:r>
-        <w:t xml:space="preserve">he </w:t>
-      </w:r>
-      <w:r>
-        <w:t>essential</w:t>
-      </w:r>
-      <w:r>
-        <w:t xml:space="preserve"> considerations for </w:t>
-      </w:r>
-      <w:r>
-        <w:t>operating in this domain</w:t>
-      </w:r>
-      <w:r>
-        <w:t xml:space="preserve"> impl</w:t>
-      </w:r>
-      <w:r>
-        <w:t>ied</w:t>
-      </w:r>
-      <w:r>
-        <w:t>:</w:t>
+        <w:t>had been more closely aligned with accurate environment representation, the problem could be addressed</w:t>
+      </w:r>
+      <w:r>
+        <w:t xml:space="preserve"> with </w:t>
+      </w:r>
+      <w:r>
+        <w:t>less unintended consequences moving forward.</w:t>
+      </w:r>
+      <w:r>
+        <w:t xml:space="preserve"> To </w:t>
+      </w:r>
+      <w:r>
+        <w:t>reinforce the</w:t>
+      </w:r>
+      <w:r>
+        <w:t xml:space="preserve"> applicability of the intended problem</w:t>
+      </w:r>
+      <w:r>
+        <w:t xml:space="preserve"> definition</w:t>
+      </w:r>
+      <w:r>
+        <w:t xml:space="preserve">, the established rules needed to be </w:t>
+      </w:r>
+      <w:r>
+        <w:t>tested</w:t>
+      </w:r>
+      <w:r>
+        <w:t xml:space="preserve"> in </w:t>
+      </w:r>
+      <w:r>
+        <w:t>logical scenarios, where implicit relationships must be adhered to:</w:t>
       </w:r>
     </w:p>
     <w:p>
@@ -480,14 +489,28 @@
         </w:numPr>
       </w:pPr>
       <w:r>
-        <w:t>The agent can</w:t>
-      </w:r>
-      <w:r>
-        <w:t xml:space="preserve"> </w:t>
-      </w:r>
-      <w:r>
-        <w:t>change its own location</w:t>
-      </w:r>
+        <w:t>Only t</w:t>
+      </w:r>
+      <w:r>
+        <w:t xml:space="preserve">he agent </w:t>
+      </w:r>
+      <w:r>
+        <w:t xml:space="preserve">has access to </w:t>
+      </w:r>
+      <w:r>
+        <w:t>the</w:t>
+      </w:r>
+      <w:r>
+        <w:t xml:space="preserve"> inventory</w:t>
+      </w:r>
+      <w:r>
+        <w:t xml:space="preserve"> and </w:t>
+      </w:r>
+      <w:proofErr w:type="gramStart"/>
+      <w:r>
+        <w:t>actions</w:t>
+      </w:r>
+      <w:proofErr w:type="gramEnd"/>
     </w:p>
     <w:p>
       <w:pPr>
@@ -498,11 +521,19 @@
         </w:numPr>
       </w:pPr>
       <w:r>
-        <w:t xml:space="preserve">The agent </w:t>
-      </w:r>
-      <w:r>
-        <w:t>has access to an inventory</w:t>
-      </w:r>
+        <w:t xml:space="preserve">The inventory is always located </w:t>
+      </w:r>
+      <w:r>
+        <w:t>at</w:t>
+      </w:r>
+      <w:r>
+        <w:t xml:space="preserve"> the </w:t>
+      </w:r>
+      <w:proofErr w:type="gramStart"/>
+      <w:r>
+        <w:t>agent</w:t>
+      </w:r>
+      <w:proofErr w:type="gramEnd"/>
     </w:p>
     <w:p>
       <w:pPr>
@@ -513,14 +544,25 @@
         </w:numPr>
       </w:pPr>
       <w:r>
-        <w:t xml:space="preserve">The inventory is always located </w:t>
-      </w:r>
-      <w:r>
-        <w:t>at</w:t>
-      </w:r>
-      <w:r>
-        <w:t xml:space="preserve"> the agent</w:t>
-      </w:r>
+        <w:t>Log</w:t>
+      </w:r>
+      <w:r>
+        <w:t xml:space="preserve"> blocks</w:t>
+      </w:r>
+      <w:r>
+        <w:t xml:space="preserve"> </w:t>
+      </w:r>
+      <w:r>
+        <w:t xml:space="preserve">and grass blocks are both moveable but </w:t>
+      </w:r>
+      <w:r>
+        <w:t xml:space="preserve">cannot change their own </w:t>
+      </w:r>
+      <w:proofErr w:type="gramStart"/>
+      <w:r>
+        <w:t>location</w:t>
+      </w:r>
+      <w:proofErr w:type="gramEnd"/>
     </w:p>
     <w:p>
       <w:pPr>
@@ -531,14 +573,25 @@
         </w:numPr>
       </w:pPr>
       <w:r>
-        <w:t>Log</w:t>
-      </w:r>
-      <w:r>
-        <w:t xml:space="preserve"> blocks</w:t>
-      </w:r>
-      <w:r>
-        <w:t xml:space="preserve"> cannot change their own location</w:t>
-      </w:r>
+        <w:t xml:space="preserve">The agent can </w:t>
+      </w:r>
+      <w:r>
+        <w:t>`</w:t>
+      </w:r>
+      <w:r>
+        <w:t>pick</w:t>
+      </w:r>
+      <w:r>
+        <w:t>`</w:t>
+      </w:r>
+      <w:r>
+        <w:t xml:space="preserve"> a block from the environment and add it to their </w:t>
+      </w:r>
+      <w:proofErr w:type="gramStart"/>
+      <w:r>
+        <w:t>inventory</w:t>
+      </w:r>
+      <w:proofErr w:type="gramEnd"/>
     </w:p>
     <w:p>
       <w:pPr>
@@ -549,14 +602,25 @@
         </w:numPr>
       </w:pPr>
       <w:r>
-        <w:t xml:space="preserve">Grass blocks cannot change their </w:t>
-      </w:r>
-      <w:r>
-        <w:t xml:space="preserve">own </w:t>
-      </w:r>
-      <w:r>
-        <w:t>location</w:t>
-      </w:r>
+        <w:t xml:space="preserve">The agent must be handsfree before invoking the </w:t>
+      </w:r>
+      <w:r>
+        <w:t>`</w:t>
+      </w:r>
+      <w:r>
+        <w:t>pick</w:t>
+      </w:r>
+      <w:r>
+        <w:t>`</w:t>
+      </w:r>
+      <w:r>
+        <w:t xml:space="preserve"> </w:t>
+      </w:r>
+      <w:proofErr w:type="gramStart"/>
+      <w:r>
+        <w:t>action</w:t>
+      </w:r>
+      <w:proofErr w:type="gramEnd"/>
     </w:p>
     <w:p>
       <w:pPr>
@@ -567,11 +631,25 @@
         </w:numPr>
       </w:pPr>
       <w:r>
-        <w:t>Log Blocks and Grass Blocks</w:t>
-      </w:r>
-      <w:r>
-        <w:t xml:space="preserve"> can be inserted in the agent inventory</w:t>
-      </w:r>
+        <w:t xml:space="preserve">The agent can </w:t>
+      </w:r>
+      <w:r>
+        <w:t>`</w:t>
+      </w:r>
+      <w:r>
+        <w:t>equip</w:t>
+      </w:r>
+      <w:r>
+        <w:t>`</w:t>
+      </w:r>
+      <w:r>
+        <w:t xml:space="preserve"> a block from its </w:t>
+      </w:r>
+      <w:proofErr w:type="gramStart"/>
+      <w:r>
+        <w:t>inventory</w:t>
+      </w:r>
+      <w:proofErr w:type="gramEnd"/>
     </w:p>
     <w:p>
       <w:pPr>
@@ -582,8 +660,45 @@
         </w:numPr>
       </w:pPr>
       <w:r>
-        <w:lastRenderedPageBreak/>
-        <w:t>The agent can recall different cells in its inventory</w:t>
+        <w:t xml:space="preserve">The agent must </w:t>
+      </w:r>
+      <w:r>
+        <w:t>`</w:t>
+      </w:r>
+      <w:r>
+        <w:t>recall</w:t>
+      </w:r>
+      <w:r>
+        <w:t>`</w:t>
+      </w:r>
+      <w:r>
+        <w:t xml:space="preserve"> a </w:t>
+      </w:r>
+      <w:r>
+        <w:t>block</w:t>
+      </w:r>
+      <w:r>
+        <w:t xml:space="preserve"> in its inventory before invoking the </w:t>
+      </w:r>
+      <w:r>
+        <w:t>`</w:t>
+      </w:r>
+      <w:r>
+        <w:t>equip</w:t>
+      </w:r>
+      <w:r>
+        <w:t>`</w:t>
+      </w:r>
+      <w:r>
+        <w:t xml:space="preserve"> </w:t>
+      </w:r>
+      <w:proofErr w:type="gramStart"/>
+      <w:r>
+        <w:t>action</w:t>
+      </w:r>
+      <w:proofErr w:type="gramEnd"/>
+      <w:r>
+        <w:t xml:space="preserve"> </w:t>
       </w:r>
     </w:p>
     <w:p>
@@ -595,490 +710,486 @@
         </w:numPr>
       </w:pPr>
       <w:r>
-        <w:t xml:space="preserve">The agent </w:t>
-      </w:r>
-      <w:r>
-        <w:t xml:space="preserve">has access to </w:t>
-      </w:r>
-      <w:r>
-        <w:t>a corresponding action to craft planks</w:t>
-      </w:r>
+        <w:t>The agent must `equip` a log block before invoking the `</w:t>
+      </w:r>
+      <w:proofErr w:type="spellStart"/>
+      <w:r>
+        <w:t>craftplanks</w:t>
+      </w:r>
+      <w:proofErr w:type="spellEnd"/>
+      <w:r>
+        <w:t xml:space="preserve">` </w:t>
+      </w:r>
+      <w:proofErr w:type="gramStart"/>
+      <w:r>
+        <w:t>action</w:t>
+      </w:r>
+      <w:proofErr w:type="gramEnd"/>
     </w:p>
     <w:p>
-      <w:r>
-        <w:t>At its most basic, the problem was</w:t>
-      </w:r>
-      <w:r>
-        <w:t xml:space="preserve"> concerned wi</w:t>
-      </w:r>
-      <w:r>
-        <w:t xml:space="preserve">th </w:t>
-      </w:r>
-      <w:r>
-        <w:t xml:space="preserve">a </w:t>
-      </w:r>
-      <w:r>
-        <w:t>goal</w:t>
-      </w:r>
-      <w:r>
-        <w:t>-state transition that depended on</w:t>
-      </w:r>
-      <w:r>
-        <w:t xml:space="preserve"> </w:t>
-      </w:r>
-      <w:r>
-        <w:t>one</w:t>
-      </w:r>
-      <w:r>
-        <w:t xml:space="preserve"> specific crafting task,</w:t>
-      </w:r>
-      <w:r>
-        <w:t xml:space="preserve"> </w:t>
-      </w:r>
-      <w:r>
-        <w:t xml:space="preserve">the transition of </w:t>
-      </w:r>
-      <w:r>
-        <w:t>objects</w:t>
-      </w:r>
-      <w:r>
-        <w:t xml:space="preserve"> that otherwise cannot</w:t>
-      </w:r>
-      <w:r>
-        <w:t xml:space="preserve"> action toward their intended </w:t>
-      </w:r>
-      <w:r>
-        <w:t>goal location</w:t>
-      </w:r>
-      <w:r>
-        <w:t xml:space="preserve"> (the agent’s inventory, located at the player)</w:t>
-      </w:r>
-      <w:r>
-        <w:t xml:space="preserve">, </w:t>
-      </w:r>
-      <w:r>
-        <w:t xml:space="preserve">and moving to </w:t>
-      </w:r>
-      <w:r>
-        <w:t>a goal</w:t>
-      </w:r>
-      <w:r>
-        <w:t xml:space="preserve"> location</w:t>
-      </w:r>
-      <w:r>
-        <w:t xml:space="preserve">. </w:t>
-      </w:r>
-      <w:r>
-        <w:t xml:space="preserve">While these things may seem implicit, the definition of the problem domain must be </w:t>
-      </w:r>
-      <w:r>
-        <w:t xml:space="preserve">reflective of all these basic considerations as a matter of preconditions and </w:t>
-      </w:r>
-      <w:r>
-        <w:t>transitional effects. The</w:t>
-      </w:r>
-      <w:r>
-        <w:t xml:space="preserve"> solution was therefore approached from the angle of refinement and </w:t>
-      </w:r>
-      <w:r>
-        <w:t>reducing</w:t>
-      </w:r>
-      <w:r>
-        <w:t xml:space="preserve"> unintended consequences </w:t>
-      </w:r>
-      <w:r>
-        <w:t>from</w:t>
-      </w:r>
-      <w:r>
-        <w:t xml:space="preserve"> adjusting state </w:t>
-      </w:r>
-      <w:r>
-        <w:t>in an irrelevant capacity</w:t>
-      </w:r>
-      <w:r>
-        <w:t>, regardless</w:t>
-      </w:r>
-      <w:r>
-        <w:t xml:space="preserve"> of whether</w:t>
-      </w:r>
-      <w:r>
-        <w:t xml:space="preserve"> the same outcomes </w:t>
-      </w:r>
-      <w:r>
-        <w:t>were</w:t>
-      </w:r>
-      <w:r>
-        <w:t xml:space="preserve"> achieved</w:t>
-      </w:r>
-      <w:r>
-        <w:t>.</w:t>
-      </w:r>
-      <w:r>
-        <w:t xml:space="preserve"> Doing so </w:t>
-      </w:r>
-      <w:r>
-        <w:t xml:space="preserve">also </w:t>
-      </w:r>
-      <w:r>
-        <w:t>made the problem domain easier to manage</w:t>
-      </w:r>
-      <w:r>
-        <w:t>.</w:t>
+      <w:pPr>
+        <w:pStyle w:val="ListParagraph"/>
+        <w:numPr>
+          <w:ilvl w:val="0"/>
+          <w:numId w:val="1"/>
+        </w:numPr>
+      </w:pPr>
+      <w:r>
+        <w:t xml:space="preserve">Using `equip` will toggle </w:t>
+      </w:r>
+      <w:proofErr w:type="gramStart"/>
+      <w:r>
+        <w:t>`!handsfree</w:t>
+      </w:r>
+      <w:proofErr w:type="gramEnd"/>
+      <w:r>
+        <w:t>`</w:t>
       </w:r>
     </w:p>
     <w:p>
       <w:r>
-        <w:t xml:space="preserve">The additional Wumpus world problem required a comprehensive analysis </w:t>
-      </w:r>
-      <w:r>
-        <w:t xml:space="preserve">to </w:t>
-      </w:r>
-      <w:r>
-        <w:t xml:space="preserve">define the intended transitional conditions the agent </w:t>
-      </w:r>
-      <w:r>
-        <w:t>must adhere to.</w:t>
-      </w:r>
-      <w:r>
-        <w:t xml:space="preserve"> Th</w:t>
-      </w:r>
-      <w:r>
-        <w:t xml:space="preserve">e problem environment, though similar in structure, contained </w:t>
-      </w:r>
-      <w:r>
-        <w:t xml:space="preserve">additional objects that would be a hazardous encounter for the agent. The </w:t>
-      </w:r>
-      <w:r>
-        <w:t>logic</w:t>
+        <w:lastRenderedPageBreak/>
+        <w:t>At its most basic, the problem was</w:t>
+      </w:r>
+      <w:r>
+        <w:t xml:space="preserve"> concerned wi</w:t>
+      </w:r>
+      <w:r>
+        <w:t xml:space="preserve">th </w:t>
+      </w:r>
+      <w:r>
+        <w:t xml:space="preserve">a </w:t>
+      </w:r>
+      <w:r>
+        <w:t>goal</w:t>
+      </w:r>
+      <w:r>
+        <w:t>-state transition that depended on</w:t>
       </w:r>
       <w:r>
         <w:t xml:space="preserve"> </w:t>
       </w:r>
       <w:r>
-        <w:t xml:space="preserve">of implying the agent’s survivability </w:t>
-      </w:r>
-      <w:r>
-        <w:t xml:space="preserve">according to observations made when </w:t>
-      </w:r>
-      <w:r>
-        <w:t xml:space="preserve">adjacent to </w:t>
-      </w:r>
-      <w:r>
-        <w:t xml:space="preserve">different hazards needed to be well-defined. </w:t>
-      </w:r>
-      <w:r>
-        <w:t xml:space="preserve">Considering the queues for each, the agent </w:t>
-      </w:r>
-      <w:r>
-        <w:t xml:space="preserve">should only seek about determining the danger when directly adjacent – when the agent encounters the perceptual queue of its adjacency. </w:t>
-      </w:r>
-      <w:r>
-        <w:t xml:space="preserve">The location of </w:t>
-      </w:r>
-      <w:r>
-        <w:t>the hazards</w:t>
-      </w:r>
-      <w:r>
-        <w:t xml:space="preserve"> and the gold</w:t>
-      </w:r>
-      <w:r>
-        <w:t xml:space="preserve"> required obfuscation from the agent, with the agent only being able to infer their location based on th</w:t>
-      </w:r>
-      <w:r>
-        <w:t xml:space="preserve">e encountered queues. The agent </w:t>
-      </w:r>
-      <w:r>
-        <w:t>would also need to</w:t>
-      </w:r>
-      <w:r>
-        <w:t xml:space="preserve"> be </w:t>
-      </w:r>
-      <w:r>
-        <w:t>defined</w:t>
-      </w:r>
-      <w:r>
-        <w:t xml:space="preserve"> also as the only </w:t>
-      </w:r>
-      <w:r>
-        <w:t>entity that may invoke the `move` action</w:t>
-      </w:r>
-      <w:r>
-        <w:t>,</w:t>
+        <w:t>one</w:t>
+      </w:r>
+      <w:r>
+        <w:t xml:space="preserve"> specific crafting task,</w:t>
       </w:r>
       <w:r>
         <w:t xml:space="preserve"> </w:t>
       </w:r>
       <w:r>
-        <w:t>prevent</w:t>
-      </w:r>
-      <w:r>
-        <w:t xml:space="preserve">ing </w:t>
-      </w:r>
-      <w:r>
-        <w:t xml:space="preserve">the </w:t>
-      </w:r>
-      <w:r>
-        <w:t>solver from allowing the gold to transition itself toward the intended goal state. All this considered, the goals would need to be clarifie</w:t>
-      </w:r>
-      <w:r>
-        <w:t>d</w:t>
-      </w:r>
-      <w:r>
-        <w:t>, allowing</w:t>
-      </w:r>
-      <w:r>
-        <w:t xml:space="preserve"> the solver to</w:t>
-      </w:r>
-      <w:r>
-        <w:t xml:space="preserve"> transition</w:t>
-      </w:r>
-      <w:r>
-        <w:t xml:space="preserve"> elements</w:t>
-      </w:r>
-      <w:r>
-        <w:t xml:space="preserve"> toward the</w:t>
-      </w:r>
-      <w:r>
-        <w:t>ir</w:t>
-      </w:r>
-      <w:r>
-        <w:t xml:space="preserve"> goal state</w:t>
-      </w:r>
-      <w:r>
-        <w:t>s</w:t>
-      </w:r>
-      <w:r>
-        <w:t xml:space="preserve"> without unintended consequences</w:t>
-      </w:r>
-      <w:r>
-        <w:t xml:space="preserve">. The </w:t>
-      </w:r>
-      <w:r>
-        <w:t>agent must</w:t>
-      </w:r>
-      <w:r>
-        <w:t xml:space="preserve"> avoid the hazards, else it will die. The absence of the agent’s death </w:t>
-      </w:r>
-      <w:r>
-        <w:t xml:space="preserve">would </w:t>
-      </w:r>
-      <w:r>
-        <w:t>therefore</w:t>
-      </w:r>
-      <w:r>
-        <w:t xml:space="preserve"> need to</w:t>
-      </w:r>
-      <w:r>
-        <w:t xml:space="preserve"> be implied as a goal state</w:t>
+        <w:t xml:space="preserve">the transition of </w:t>
+      </w:r>
+      <w:r>
+        <w:t>objects</w:t>
+      </w:r>
+      <w:r>
+        <w:t xml:space="preserve"> that otherwise cannot</w:t>
+      </w:r>
+      <w:r>
+        <w:t xml:space="preserve"> action toward their intended </w:t>
+      </w:r>
+      <w:r>
+        <w:t>goal location</w:t>
+      </w:r>
+      <w:r>
+        <w:t xml:space="preserve"> (the agent’s inventory, located at the player)</w:t>
+      </w:r>
+      <w:r>
+        <w:t xml:space="preserve">, </w:t>
+      </w:r>
+      <w:r>
+        <w:t xml:space="preserve">and moving to </w:t>
+      </w:r>
+      <w:r>
+        <w:t>a goal</w:t>
+      </w:r>
+      <w:r>
+        <w:t xml:space="preserve"> location</w:t>
       </w:r>
       <w:r>
         <w:t xml:space="preserve">. </w:t>
       </w:r>
       <w:r>
-        <w:t xml:space="preserve">The most immediate solution might seem like </w:t>
-      </w:r>
-      <w:r>
-        <w:t xml:space="preserve">detection actions that trigger at each square to infer the location of these objects based on the same steps run at each square, but considering the application, this is grossly inefficient. </w:t>
-      </w:r>
-      <w:r>
-        <w:t xml:space="preserve">The agent would therefore need to be able to </w:t>
-      </w:r>
-      <w:r>
-        <w:t>remember</w:t>
-      </w:r>
-      <w:r>
-        <w:t xml:space="preserve"> squares that it’s visited</w:t>
-      </w:r>
-      <w:r>
-        <w:t>,</w:t>
-      </w:r>
-      <w:r>
-        <w:t xml:space="preserve"> and </w:t>
-      </w:r>
-      <w:r>
-        <w:t xml:space="preserve">detect `breeze`, `stench`, </w:t>
-      </w:r>
-      <w:r>
-        <w:t>and `glitter`</w:t>
-      </w:r>
-      <w:r>
-        <w:t xml:space="preserve"> adjacencies every time it moves to a new location.</w:t>
-      </w:r>
-      <w:r>
-        <w:t xml:space="preserve"> </w:t>
-      </w:r>
-      <w:r>
-        <w:t xml:space="preserve">Conditional effects would need to be </w:t>
-      </w:r>
-      <w:r>
-        <w:t>defined</w:t>
-      </w:r>
-      <w:r>
-        <w:t xml:space="preserve"> </w:t>
-      </w:r>
-      <w:r>
-        <w:t>in the solution’s `move` action</w:t>
-      </w:r>
-      <w:r>
-        <w:t xml:space="preserve"> </w:t>
-      </w:r>
-      <w:r>
-        <w:t>to allow the agent to perceive potential hazards/goals</w:t>
-      </w:r>
-      <w:r>
-        <w:t xml:space="preserve">, determining </w:t>
-      </w:r>
-      <w:r>
-        <w:t xml:space="preserve">whether the proposed path meets these critical requirement outcomes. </w:t>
-      </w:r>
-      <w:r>
-        <w:t>This</w:t>
-      </w:r>
-      <w:r>
-        <w:t xml:space="preserve"> approach</w:t>
-      </w:r>
-      <w:r>
-        <w:t xml:space="preserve"> was supported by</w:t>
-      </w:r>
-      <w:r>
-        <w:t xml:space="preserve"> the principle of </w:t>
-      </w:r>
-      <w:r>
-        <w:t xml:space="preserve">dynamic environment representation, where an agent must navigate about a problem without explicit knowledge of </w:t>
-      </w:r>
-      <w:r>
-        <w:t xml:space="preserve">all critical </w:t>
-      </w:r>
-      <w:r>
-        <w:t>states</w:t>
-      </w:r>
-      <w:r>
-        <w:t>, updating</w:t>
-      </w:r>
-      <w:r>
-        <w:t xml:space="preserve"> its </w:t>
-      </w:r>
-      <w:r>
-        <w:t>knowledgebase</w:t>
-      </w:r>
-      <w:r>
-        <w:t xml:space="preserve"> to develop its </w:t>
-      </w:r>
-      <w:r>
-        <w:t>interpretation of the</w:t>
-      </w:r>
-      <w:r>
-        <w:t xml:space="preserve"> scenario</w:t>
-      </w:r>
-      <w:r>
-        <w:t xml:space="preserve"> a</w:t>
-      </w:r>
-      <w:r>
-        <w:t>cross state transitions</w:t>
-      </w:r>
-      <w:r>
-        <w:t xml:space="preserve">. </w:t>
-      </w:r>
-      <w:r>
-        <w:t xml:space="preserve">Finally, the </w:t>
-      </w:r>
-      <w:r>
-        <w:t xml:space="preserve">lethal dynamic between the agent and the Wumpus </w:t>
-      </w:r>
-      <w:r>
-        <w:t xml:space="preserve">could be resolved so long as the agent possesses the arrow (default) and </w:t>
-      </w:r>
-      <w:r>
-        <w:t>can shoot the Wumpus by</w:t>
-      </w:r>
-      <w:r>
-        <w:t xml:space="preserve"> inferring </w:t>
-      </w:r>
-      <w:r>
-        <w:t>the correct</w:t>
-      </w:r>
-      <w:r>
-        <w:t xml:space="preserve"> location. This outcome should only be sought by the </w:t>
+        <w:t xml:space="preserve">While these things may seem implicit, the definition of the problem domain must be </w:t>
+      </w:r>
+      <w:r>
+        <w:t xml:space="preserve">reflective of all these basic considerations as a matter of preconditions and </w:t>
+      </w:r>
+      <w:r>
+        <w:t xml:space="preserve">transitional effects. </w:t>
+      </w:r>
+      <w:r>
+        <w:t xml:space="preserve">The most difficult part of the implementation would be logically implying the intended transition of block states in conjunction with the mechanisms the agent </w:t>
+      </w:r>
+      <w:r>
+        <w:t>could</w:t>
+      </w:r>
+      <w:r>
+        <w:t xml:space="preserve"> use in a specific order to </w:t>
+      </w:r>
+      <w:r>
+        <w:t xml:space="preserve">invoke actions. By abstracting the process of determining movement and crafting sequences, this problem could focus on </w:t>
+      </w:r>
+      <w:r>
+        <w:t>clearly articulating the</w:t>
+      </w:r>
+      <w:r>
+        <w:t xml:space="preserve"> relationships between </w:t>
       </w:r>
       <w:r>
         <w:t>agent</w:t>
       </w:r>
       <w:r>
-        <w:t xml:space="preserve"> when</w:t>
-      </w:r>
-      <w:r>
-        <w:t xml:space="preserve"> there is no other way except over the </w:t>
-      </w:r>
-      <w:r>
-        <w:t>Wumpus to avoid a</w:t>
-      </w:r>
-      <w:r>
-        <w:t>ll</w:t>
-      </w:r>
-      <w:r>
-        <w:t xml:space="preserve"> pit</w:t>
-      </w:r>
-      <w:r>
-        <w:t>s</w:t>
-      </w:r>
-      <w:r>
-        <w:t>.</w:t>
-      </w:r>
-      <w:r>
-        <w:t xml:space="preserve"> This problem required direct consideration of </w:t>
-      </w:r>
-      <w:r>
-        <w:t xml:space="preserve">bidirectional adjacency, as the agent is permitted a strict grid-like movement to adjacent squares, which </w:t>
-      </w:r>
-      <w:r>
-        <w:t>can simultaneously</w:t>
-      </w:r>
-      <w:r>
-        <w:t xml:space="preserve"> serve as </w:t>
-      </w:r>
-      <w:r>
-        <w:t>cues for hazards</w:t>
-      </w:r>
-      <w:r>
-        <w:t xml:space="preserve"> and goals</w:t>
-      </w:r>
-      <w:r>
-        <w:t>. Th</w:t>
-      </w:r>
-      <w:r>
-        <w:t>e solution also included additional pits that could be comment-toggled</w:t>
-      </w:r>
-      <w:r>
-        <w:t xml:space="preserve"> to force a confrontation with the Wumpus, testing the </w:t>
-      </w:r>
-      <w:r>
-        <w:t xml:space="preserve">domain’s logic for plan outcomes to </w:t>
-      </w:r>
-      <w:r>
-        <w:t xml:space="preserve">omit </w:t>
-      </w:r>
-      <w:r>
-        <w:t xml:space="preserve">Wumpus-killing if it was not </w:t>
-      </w:r>
-      <w:r>
-        <w:t xml:space="preserve">a critical obstacle. </w:t>
+        <w:t xml:space="preserve"> inventory mechanisms and the blocks they acted upon.</w:t>
+      </w:r>
+      <w:r>
+        <w:t xml:space="preserve"> It’s important to understand that the solution can be made more applicable by providing an `unequip` action so that the agent doesn’t necessarily need to collect all necessary blocks before crafting, as was consistent across the different plan outputs. For the purposes of transitioning to the outlined goal states without further immediate concern, this was not strictly necessary.</w:t>
       </w:r>
     </w:p>
     <w:p>
       <w:r>
+        <w:t xml:space="preserve">The additional Wumpus world problem required a comprehensive analysis </w:t>
+      </w:r>
+      <w:r>
+        <w:t xml:space="preserve">to </w:t>
+      </w:r>
+      <w:r>
+        <w:t xml:space="preserve">define the intended transitional conditions the agent </w:t>
+      </w:r>
+      <w:r>
+        <w:t>must adhere to.</w:t>
+      </w:r>
+      <w:r>
+        <w:t xml:space="preserve"> Th</w:t>
+      </w:r>
+      <w:r>
+        <w:t xml:space="preserve">e problem environment, though similar in structure, contained </w:t>
+      </w:r>
+      <w:r>
+        <w:t xml:space="preserve">potential </w:t>
+      </w:r>
+      <w:r>
+        <w:t>hazardous encounter</w:t>
+      </w:r>
+      <w:r>
+        <w:t>s</w:t>
+      </w:r>
+      <w:r>
+        <w:t xml:space="preserve"> for the agent. The </w:t>
+      </w:r>
+      <w:r>
+        <w:t>logic</w:t>
+      </w:r>
+      <w:r>
+        <w:t xml:space="preserve"> </w:t>
+      </w:r>
+      <w:r>
+        <w:t xml:space="preserve">of implying the agent’s survivability </w:t>
+      </w:r>
+      <w:r>
+        <w:t xml:space="preserve">according to observations made when </w:t>
+      </w:r>
+      <w:r>
+        <w:t xml:space="preserve">adjacent to </w:t>
+      </w:r>
+      <w:r>
+        <w:t xml:space="preserve">different hazards needed to be well-defined. </w:t>
+      </w:r>
+      <w:r>
+        <w:t>Considering the</w:t>
+      </w:r>
+      <w:r>
+        <w:t xml:space="preserve"> dynamic nature of collecting knowledge of</w:t>
+      </w:r>
+      <w:r>
+        <w:t xml:space="preserve"> </w:t>
+      </w:r>
+      <w:r>
+        <w:t>cue locations and inferring the potential location of hazards</w:t>
+      </w:r>
+      <w:r>
+        <w:t xml:space="preserve">, the agent </w:t>
+      </w:r>
+      <w:r>
+        <w:t>should only</w:t>
+      </w:r>
+      <w:r>
+        <w:t xml:space="preserve"> be initially privileged to cell adjacencies. </w:t>
+      </w:r>
+      <w:r>
+        <w:t>The location</w:t>
+      </w:r>
+      <w:r>
+        <w:t xml:space="preserve">s </w:t>
+      </w:r>
+      <w:r>
+        <w:t>were logically obfuscated</w:t>
+      </w:r>
+      <w:r>
+        <w:t xml:space="preserve"> from the agent, with the agent only being able to infer </w:t>
+      </w:r>
+      <w:r>
+        <w:t>potential locations from cues</w:t>
+      </w:r>
+      <w:r>
+        <w:t xml:space="preserve">, avoiding these due to the implied </w:t>
+      </w:r>
+      <w:r>
+        <w:t xml:space="preserve">critical contradiction that </w:t>
+      </w:r>
+      <w:r>
+        <w:t xml:space="preserve">encountering </w:t>
+      </w:r>
+      <w:r>
+        <w:t>hazards would pose to intended goal state fulfilment</w:t>
+      </w:r>
+      <w:r>
+        <w:t xml:space="preserve">. </w:t>
+      </w:r>
+      <w:r>
+        <w:t xml:space="preserve">The most immediate solution might </w:t>
+      </w:r>
+      <w:r>
+        <w:t>be to enforce</w:t>
+      </w:r>
+      <w:r>
+        <w:t xml:space="preserve"> </w:t>
+      </w:r>
+      <w:r>
+        <w:t xml:space="preserve">detection actions that </w:t>
+      </w:r>
+      <w:r>
+        <w:t xml:space="preserve">are called on all squares to dynamically detect the cues and interpret them accordingly, but this would be very </w:t>
+      </w:r>
+      <w:proofErr w:type="gramStart"/>
+      <w:r>
+        <w:t xml:space="preserve">inefficient </w:t>
+      </w:r>
+      <w:r>
+        <w:t>.</w:t>
+      </w:r>
+      <w:proofErr w:type="gramEnd"/>
+      <w:r>
+        <w:t xml:space="preserve"> </w:t>
+      </w:r>
+      <w:r>
+        <w:t xml:space="preserve">The agent would therefore need to be able to </w:t>
+      </w:r>
+      <w:r>
+        <w:t>remember</w:t>
+      </w:r>
+      <w:r>
+        <w:t xml:space="preserve"> squares that it’s visited</w:t>
+      </w:r>
+      <w:r>
+        <w:t>,</w:t>
+      </w:r>
+      <w:r>
+        <w:t xml:space="preserve"> and </w:t>
+      </w:r>
+      <w:r>
+        <w:t>interpret</w:t>
+      </w:r>
+      <w:r>
+        <w:t xml:space="preserve"> `breeze`, `stench`, </w:t>
+      </w:r>
+      <w:r>
+        <w:t>and `glitter`</w:t>
+      </w:r>
+      <w:r>
+        <w:t xml:space="preserve"> adjacencies every time it moves to a new location.</w:t>
+      </w:r>
+      <w:r>
+        <w:t xml:space="preserve"> </w:t>
+      </w:r>
+      <w:r>
+        <w:t xml:space="preserve">Conditional effects would need to be </w:t>
+      </w:r>
+      <w:r>
+        <w:t>defined</w:t>
+      </w:r>
+      <w:r>
+        <w:t xml:space="preserve"> </w:t>
+      </w:r>
+      <w:r>
+        <w:t>in the solution’s `move` action</w:t>
+      </w:r>
+      <w:r>
+        <w:t xml:space="preserve">. This would </w:t>
+      </w:r>
+      <w:r>
+        <w:t xml:space="preserve">allow the agent to perceive </w:t>
+      </w:r>
+      <w:r>
+        <w:t>cues as they are encountered</w:t>
+      </w:r>
+      <w:r>
+        <w:t xml:space="preserve">, </w:t>
+      </w:r>
+      <w:r>
+        <w:t>before testing outcomes associated with immediate adjacencies</w:t>
+      </w:r>
+      <w:r>
+        <w:t xml:space="preserve">. </w:t>
+      </w:r>
+      <w:r>
+        <w:t>This</w:t>
+      </w:r>
+      <w:r>
+        <w:t xml:space="preserve"> approach</w:t>
+      </w:r>
+      <w:r>
+        <w:t xml:space="preserve"> was supported by</w:t>
+      </w:r>
+      <w:r>
+        <w:t xml:space="preserve"> the principle of </w:t>
+      </w:r>
+      <w:r>
+        <w:t xml:space="preserve">dynamic environment representation, where an agent must navigate a problem </w:t>
+      </w:r>
+      <w:r>
+        <w:t xml:space="preserve">environment </w:t>
+      </w:r>
+      <w:r>
+        <w:t xml:space="preserve">without explicit knowledge of </w:t>
+      </w:r>
+      <w:r>
+        <w:t xml:space="preserve">all critical </w:t>
+      </w:r>
+      <w:r>
+        <w:t>states</w:t>
+      </w:r>
+      <w:r>
+        <w:t>, updating</w:t>
+      </w:r>
+      <w:r>
+        <w:t xml:space="preserve"> its </w:t>
+      </w:r>
+      <w:r>
+        <w:t>knowledgebase</w:t>
+      </w:r>
+      <w:r>
+        <w:t xml:space="preserve"> to develop its </w:t>
+      </w:r>
+      <w:r>
+        <w:t>interpretation of the</w:t>
+      </w:r>
+      <w:r>
+        <w:t xml:space="preserve"> scenario</w:t>
+      </w:r>
+      <w:r>
+        <w:t xml:space="preserve"> a</w:t>
+      </w:r>
+      <w:r>
+        <w:t>cross state transitions</w:t>
+      </w:r>
+      <w:r>
+        <w:t xml:space="preserve">. </w:t>
+      </w:r>
+      <w:r>
+        <w:t xml:space="preserve">Finally, the </w:t>
+      </w:r>
+      <w:r>
+        <w:t xml:space="preserve">lethal dynamic between the agent and the Wumpus </w:t>
+      </w:r>
+      <w:r>
+        <w:t>could be resolved so long as the agent possesse</w:t>
+      </w:r>
+      <w:r>
+        <w:t>d</w:t>
+      </w:r>
+      <w:r>
+        <w:t xml:space="preserve"> the arrow (default) and </w:t>
+      </w:r>
+      <w:r>
+        <w:t>can shoot the Wumpus by</w:t>
+      </w:r>
+      <w:r>
+        <w:t xml:space="preserve"> inferring </w:t>
+      </w:r>
+      <w:r>
+        <w:t>the correct</w:t>
+      </w:r>
+      <w:r>
+        <w:t xml:space="preserve"> location. This outcome should only be sought by the </w:t>
+      </w:r>
+      <w:r>
+        <w:t>agent</w:t>
+      </w:r>
+      <w:r>
+        <w:t xml:space="preserve"> when</w:t>
+      </w:r>
+      <w:r>
+        <w:t xml:space="preserve"> there is no other way </w:t>
+      </w:r>
+      <w:r>
+        <w:t xml:space="preserve">to fulfil the intended goals without passing through where the </w:t>
+      </w:r>
+      <w:proofErr w:type="spellStart"/>
+      <w:r>
+        <w:t>wumbus</w:t>
+      </w:r>
+      <w:proofErr w:type="spellEnd"/>
+      <w:r>
+        <w:t xml:space="preserve"> may be located</w:t>
+      </w:r>
+      <w:r>
+        <w:t>.</w:t>
+      </w:r>
+      <w:r>
+        <w:t xml:space="preserve"> This problem required direct consideration of </w:t>
+      </w:r>
+      <w:r>
+        <w:t xml:space="preserve">bidirectional adjacency, as the agent is permitted a strict grid-like movement to adjacent squares, which </w:t>
+      </w:r>
+      <w:r>
+        <w:t>can simultaneously</w:t>
+      </w:r>
+      <w:r>
+        <w:t xml:space="preserve"> serve as </w:t>
+      </w:r>
+      <w:r>
+        <w:t>cues for hazards</w:t>
+      </w:r>
+      <w:r>
+        <w:t xml:space="preserve"> and goals</w:t>
+      </w:r>
+      <w:r>
+        <w:t>. Th</w:t>
+      </w:r>
+      <w:r>
+        <w:t>e solution also included additional pits that could be comment-toggled</w:t>
+      </w:r>
+      <w:r>
+        <w:t xml:space="preserve"> to force a confrontation with the Wumpus, testing the </w:t>
+      </w:r>
+      <w:r>
+        <w:t xml:space="preserve">domain’s logic for plan outcomes to </w:t>
+      </w:r>
+      <w:r>
+        <w:t xml:space="preserve">omit </w:t>
+      </w:r>
+      <w:r>
+        <w:t xml:space="preserve">Wumpus-killing if it was not </w:t>
+      </w:r>
+      <w:r>
+        <w:t xml:space="preserve">a critical obstacle. </w:t>
+      </w:r>
+    </w:p>
+    <w:p>
+      <w:r>
         <w:t xml:space="preserve">The results </w:t>
       </w:r>
       <w:r>
         <w:t xml:space="preserve">obtained from comparing multiple </w:t>
       </w:r>
       <w:r>
-        <w:t xml:space="preserve">scenarios with alternating solvers provided </w:t>
-      </w:r>
-      <w:r>
-        <w:t>insight</w:t>
-      </w:r>
-      <w:r>
-        <w:t xml:space="preserve"> which </w:t>
+        <w:t>scenarios with alternating solvers</w:t>
+      </w:r>
+      <w:r>
+        <w:t xml:space="preserve"> </w:t>
       </w:r>
       <w:r>
         <w:t>clarif</w:t>
@@ -1144,8 +1255,13 @@
         <w:t xml:space="preserve">a solver tailored specifically to </w:t>
       </w:r>
       <w:r>
-        <w:t>parsing PDDL files</w:t>
-      </w:r>
+        <w:t xml:space="preserve">parsing PDDL </w:t>
+      </w:r>
+      <w:proofErr w:type="gramStart"/>
+      <w:r>
+        <w:t>files</w:t>
+      </w:r>
+      <w:proofErr w:type="gramEnd"/>
     </w:p>
     <w:p>
       <w:pPr>
@@ -1162,8 +1278,13 @@
         <w:t xml:space="preserve">explores the search space, considering all nodes at the present depth before proceeding to </w:t>
       </w:r>
       <w:r>
-        <w:t>nodes at the next layer</w:t>
-      </w:r>
+        <w:t xml:space="preserve">nodes at the next </w:t>
+      </w:r>
+      <w:proofErr w:type="gramStart"/>
+      <w:r>
+        <w:t>layer</w:t>
+      </w:r>
+      <w:proofErr w:type="gramEnd"/>
     </w:p>
     <w:p>
       <w:pPr>
@@ -1174,7 +1295,6 @@
         </w:numPr>
       </w:pPr>
       <w:r>
-        <w:lastRenderedPageBreak/>
         <w:t xml:space="preserve">Using </w:t>
       </w:r>
       <w:r>
@@ -1207,8 +1327,13 @@
         <w:t>for</w:t>
       </w:r>
       <w:r>
-        <w:t xml:space="preserve"> its search</w:t>
-      </w:r>
+        <w:t xml:space="preserve"> its </w:t>
+      </w:r>
+      <w:proofErr w:type="gramStart"/>
+      <w:r>
+        <w:t>search</w:t>
+      </w:r>
+      <w:proofErr w:type="gramEnd"/>
     </w:p>
     <w:p>
       <w:pPr>
@@ -1219,6 +1344,7 @@
         </w:numPr>
       </w:pPr>
       <w:r>
+        <w:lastRenderedPageBreak/>
         <w:t>The Fast-Forward heuristic is employed</w:t>
       </w:r>
       <w:r>
@@ -1230,15 +1356,32 @@
       </w:r>
       <w:proofErr w:type="spellEnd"/>
       <w:r>
-        <w:t xml:space="preserve"> method</w:t>
-      </w:r>
+        <w:t xml:space="preserve"> </w:t>
+      </w:r>
+      <w:proofErr w:type="gramStart"/>
+      <w:r>
+        <w:t>method</w:t>
+      </w:r>
+      <w:proofErr w:type="gramEnd"/>
     </w:p>
     <w:p>
       <w:r>
-        <w:t xml:space="preserve">This solver </w:t>
-      </w:r>
-      <w:r>
-        <w:t xml:space="preserve">guarantees an optimal solution by comprehensively exhausting the options of each depth </w:t>
+        <w:t>This solver</w:t>
+      </w:r>
+      <w:r>
+        <w:t xml:space="preserve"> typically</w:t>
+      </w:r>
+      <w:r>
+        <w:t xml:space="preserve"> </w:t>
+      </w:r>
+      <w:r>
+        <w:t xml:space="preserve">guarantees an optimal solution by exhausting the options </w:t>
+      </w:r>
+      <w:r>
+        <w:t>at</w:t>
+      </w:r>
+      <w:r>
+        <w:t xml:space="preserve"> each depth </w:t>
       </w:r>
       <w:r>
         <w:t>before proceeding. This method unfortunately</w:t>
@@ -1253,10 +1396,25 @@
         <w:t xml:space="preserve"> the complexity of the problem space in </w:t>
       </w:r>
       <w:r>
-        <w:t xml:space="preserve">context of the immediate </w:t>
-      </w:r>
-      <w:r>
-        <w:t xml:space="preserve">solving depth, proposing a significant </w:t>
+        <w:t xml:space="preserve">context of </w:t>
+      </w:r>
+      <w:r>
+        <w:t>subsequent</w:t>
+      </w:r>
+      <w:r>
+        <w:t xml:space="preserve"> </w:t>
+      </w:r>
+      <w:r>
+        <w:t>search</w:t>
+      </w:r>
+      <w:r>
+        <w:t xml:space="preserve"> depth</w:t>
+      </w:r>
+      <w:r>
+        <w:t>s</w:t>
+      </w:r>
+      <w:r>
+        <w:t xml:space="preserve">, proposing a significant </w:t>
       </w:r>
       <w:r>
         <w:t>drawback</w:t>
@@ -1265,13 +1423,7 @@
         <w:t xml:space="preserve"> in problem domains of vast complexity</w:t>
       </w:r>
       <w:r>
-        <w:t xml:space="preserve"> and increased</w:t>
-      </w:r>
-      <w:r>
-        <w:t xml:space="preserve"> search</w:t>
-      </w:r>
-      <w:r>
-        <w:t xml:space="preserve"> depth. In smaller environments with </w:t>
+        <w:t xml:space="preserve"> and increased depth. In smaller environments with </w:t>
       </w:r>
       <w:r>
         <w:t xml:space="preserve">more manageable memory constraints, </w:t>
@@ -1358,8 +1510,13 @@
         <w:t xml:space="preserve"> </w:t>
       </w:r>
       <w:r>
-        <w:t>it doesn’t guarantee the most optimal result</w:t>
-      </w:r>
+        <w:t xml:space="preserve">it doesn’t guarantee the most optimal </w:t>
+      </w:r>
+      <w:proofErr w:type="gramStart"/>
+      <w:r>
+        <w:t>result</w:t>
+      </w:r>
+      <w:proofErr w:type="gramEnd"/>
     </w:p>
     <w:p>
       <w:pPr>
@@ -1379,8 +1536,13 @@
         <w:t xml:space="preserve">heuristics </w:t>
       </w:r>
       <w:r>
-        <w:t>to guide the search more efficiently</w:t>
-      </w:r>
+        <w:t xml:space="preserve">to guide the search more </w:t>
+      </w:r>
+      <w:proofErr w:type="gramStart"/>
+      <w:r>
+        <w:t>efficiently</w:t>
+      </w:r>
+      <w:proofErr w:type="gramEnd"/>
     </w:p>
     <w:p>
       <w:pPr>
@@ -1406,7 +1568,15 @@
         <w:t>with the potential to explo</w:t>
       </w:r>
       <w:r>
-        <w:t>it lower-cost paths</w:t>
+        <w:t xml:space="preserve">it </w:t>
+      </w:r>
+      <w:proofErr w:type="gramStart"/>
+      <w:r>
+        <w:t>lower-cost</w:t>
+      </w:r>
+      <w:proofErr w:type="gramEnd"/>
+      <w:r>
+        <w:t xml:space="preserve"> paths</w:t>
       </w:r>
     </w:p>
     <w:p>
@@ -1430,8 +1600,13 @@
         <w:t xml:space="preserve">, structuring the </w:t>
       </w:r>
       <w:r>
-        <w:t>search process</w:t>
-      </w:r>
+        <w:t xml:space="preserve">search </w:t>
+      </w:r>
+      <w:proofErr w:type="gramStart"/>
+      <w:r>
+        <w:t>process</w:t>
+      </w:r>
+      <w:proofErr w:type="gramEnd"/>
     </w:p>
     <w:p>
       <w:r>
@@ -1446,7 +1621,15 @@
         <w:t xml:space="preserve"> </w:t>
       </w:r>
       <w:r>
-        <w:t xml:space="preserve">optimality, rather focusing on finding a </w:t>
+        <w:t xml:space="preserve">optimality, rather </w:t>
+      </w:r>
+      <w:proofErr w:type="gramStart"/>
+      <w:r>
+        <w:t>focusing</w:t>
+      </w:r>
+      <w:proofErr w:type="gramEnd"/>
+      <w:r>
+        <w:t xml:space="preserve"> on finding a </w:t>
       </w:r>
       <w:proofErr w:type="spellStart"/>
       <w:r>
@@ -1511,7 +1694,13 @@
         <w:t>strengths and weaknesses</w:t>
       </w:r>
       <w:r>
-        <w:t xml:space="preserve"> of each solver were reflected</w:t>
+        <w:t xml:space="preserve"> of each solver were </w:t>
+      </w:r>
+      <w:r>
+        <w:t xml:space="preserve">somewhat </w:t>
+      </w:r>
+      <w:r>
+        <w:t>reflected</w:t>
       </w:r>
       <w:r>
         <w:t xml:space="preserve"> in the</w:t>
@@ -1529,13 +1718,25 @@
         <w:t xml:space="preserve"> consistently</w:t>
       </w:r>
       <w:r>
-        <w:t xml:space="preserve"> found the most optimal path as quickly as possible, the LAMA-first </w:t>
+        <w:t xml:space="preserve"> found the most optimal path </w:t>
+      </w:r>
+      <w:r>
+        <w:t>quicker</w:t>
+      </w:r>
+      <w:r>
+        <w:t xml:space="preserve">, the LAMA-first </w:t>
       </w:r>
       <w:r>
         <w:t>solver took</w:t>
       </w:r>
       <w:r>
-        <w:t xml:space="preserve"> slightly longer and required increased plan cost to achieve the desired outcomes. </w:t>
+        <w:t xml:space="preserve"> slightly longer</w:t>
+      </w:r>
+      <w:r>
+        <w:t xml:space="preserve">, and in one scenario </w:t>
+      </w:r>
+      <w:r>
+        <w:t xml:space="preserve">required increased plan cost to achieve the desired outcomes. </w:t>
       </w:r>
       <w:r>
         <w:t>This suggest</w:t>
@@ -1544,7 +1745,13 @@
         <w:t>ed</w:t>
       </w:r>
       <w:r>
-        <w:t xml:space="preserve"> that for the scale of complexity in these grid-like problem spaces, BFWS </w:t>
+        <w:t xml:space="preserve"> that for the scale of complexity in these </w:t>
+      </w:r>
+      <w:r>
+        <w:t xml:space="preserve">small </w:t>
+      </w:r>
+      <w:r>
+        <w:t xml:space="preserve">grid-like problem spaces, BFWS </w:t>
       </w:r>
       <w:r>
         <w:t>was</w:t>
@@ -1613,7 +1820,10 @@
         <w:t>goal</w:t>
       </w:r>
       <w:r>
-        <w:t xml:space="preserve"> can</w:t>
+        <w:t xml:space="preserve"> </w:t>
+      </w:r>
+      <w:r>
+        <w:t>may</w:t>
       </w:r>
       <w:r>
         <w:t xml:space="preserve"> be fulfilled, the </w:t>
@@ -1664,7 +1874,13 @@
         <w:t xml:space="preserve"> the more robust guidance</w:t>
       </w:r>
       <w:r>
-        <w:t xml:space="preserve"> mechanisms of the LAMA-first planner, providing better structure to complex searches.</w:t>
+        <w:t xml:space="preserve"> mechanisms of the LAMA-first planner, providing better structure</w:t>
+      </w:r>
+      <w:r>
+        <w:t xml:space="preserve"> and precision</w:t>
+      </w:r>
+      <w:r>
+        <w:t xml:space="preserve"> to complex searches.</w:t>
       </w:r>
     </w:p>
     <w:p>
@@ -1681,43 +1897,282 @@
         <w:t xml:space="preserve"> the</w:t>
       </w:r>
       <w:r>
-        <w:t xml:space="preserve"> types of information the agent would logically be privileged to at the beginning of the problem</w:t>
-      </w:r>
-      <w:r>
-        <w:t>. In each scenario, the agent</w:t>
-      </w:r>
-      <w:r>
-        <w:t xml:space="preserve">’s interpretation of the scenario </w:t>
-      </w:r>
-      <w:r>
-        <w:t xml:space="preserve">required </w:t>
-      </w:r>
-      <w:r>
-        <w:t>slightly different</w:t>
-      </w:r>
-      <w:r>
-        <w:t xml:space="preserve"> clarification </w:t>
-      </w:r>
-      <w:r>
-        <w:t xml:space="preserve">to accurately reflect the dynamics </w:t>
-      </w:r>
-      <w:r>
-        <w:t>of</w:t>
-      </w:r>
-      <w:r>
-        <w:t xml:space="preserve"> the essential</w:t>
-      </w:r>
-      <w:r>
-        <w:t xml:space="preserve"> problem </w:t>
-      </w:r>
-      <w:r>
-        <w:t>considerations</w:t>
+        <w:t xml:space="preserve"> unique</w:t>
+      </w:r>
+      <w:r>
+        <w:t xml:space="preserve"> focus and </w:t>
+      </w:r>
+      <w:r>
+        <w:t xml:space="preserve">knowledge </w:t>
+      </w:r>
+      <w:r>
+        <w:t>privilege</w:t>
+      </w:r>
+      <w:r>
+        <w:t>s</w:t>
+      </w:r>
+      <w:r>
+        <w:t xml:space="preserve">. </w:t>
+      </w:r>
+      <w:r>
+        <w:t xml:space="preserve">The Minecraft problem was largely concerned with the interpretation </w:t>
+      </w:r>
+      <w:r>
+        <w:t>of inventory mechanisms (actions) and their relationships with objects that could be acquired in the problem space.</w:t>
+      </w:r>
+      <w:r>
+        <w:t xml:space="preserve"> </w:t>
+      </w:r>
+      <w:r>
+        <w:t xml:space="preserve">The problem presented a layer of abstraction for the </w:t>
+      </w:r>
+    </w:p>
+    <w:p>
+      <w:r>
+        <w:t>The Wumpus world problem was slightly different, r</w:t>
+      </w:r>
+      <w:r>
+        <w:t xml:space="preserve">equiring </w:t>
+      </w:r>
+      <w:r>
+        <w:t xml:space="preserve">thorough clarification of movement consequences based on the presence or absence of certain properties as each cell was explored. </w:t>
+      </w:r>
+      <w:r>
+        <w:t xml:space="preserve">The considerations of executing `move` </w:t>
+      </w:r>
+      <w:r>
+        <w:t>w</w:t>
+      </w:r>
+      <w:r>
+        <w:t>ould therefore</w:t>
+      </w:r>
+      <w:r>
+        <w:t xml:space="preserve"> need to</w:t>
+      </w:r>
+      <w:r>
+        <w:t xml:space="preserve"> be quite comprehensive. The Minecraft example assumed the use of abstraction to delegate the explicit navigational sequence to another layer, concern</w:t>
+      </w:r>
+      <w:r>
+        <w:t xml:space="preserve">ing itself </w:t>
+      </w:r>
+      <w:r>
+        <w:t xml:space="preserve">with interpreting a transitional </w:t>
+      </w:r>
+      <w:r>
+        <w:t>relocation requirement, though not requiring a robust interpretation of the process with incremental structure. T</w:t>
+      </w:r>
+      <w:r>
+        <w:t>he Wumpus world required the inverse</w:t>
+      </w:r>
+      <w:r>
+        <w:t xml:space="preserve"> since the locations of hazards and goals could only be inferred by their adjacency cues, adhering to much stricter navigational constraints. This required a conditional approach to considering only the immediate location and iterating over potential adjacencies based on the absence or presence of these cues. Additionally, a `visited` predicate was employed to allow the knowledgebase to be updated dynamically, implying the </w:t>
+      </w:r>
+      <w:r>
+        <w:t>interpretation</w:t>
+      </w:r>
+      <w:r>
+        <w:t xml:space="preserve"> of a problem space filled with hazards</w:t>
+      </w:r>
+      <w:r>
+        <w:t xml:space="preserve"> and safe spots</w:t>
+      </w:r>
+      <w:r>
+        <w:t xml:space="preserve"> of unknown </w:t>
+      </w:r>
+      <w:r>
+        <w:t>variation</w:t>
+      </w:r>
+      <w:r>
+        <w:t xml:space="preserve">. It’s important to note the dynamics of this specific domain, the developer can impart </w:t>
+      </w:r>
+      <w:r>
+        <w:t xml:space="preserve">the presence of each hazard without making the locations explicitly available. It can however be defined </w:t>
+      </w:r>
+      <w:r>
+        <w:t>when there were</w:t>
+      </w:r>
+      <w:r>
+        <w:t xml:space="preserve"> </w:t>
+      </w:r>
+      <w:r>
+        <w:lastRenderedPageBreak/>
+        <w:t xml:space="preserve">immediate adjacencies upon the arrival at cue cells, clarified and interpreted through conditional </w:t>
+      </w:r>
+      <w:r>
+        <w:t xml:space="preserve">movement </w:t>
+      </w:r>
+      <w:r>
+        <w:t xml:space="preserve">observations as the agent considers the </w:t>
+      </w:r>
+      <w:r>
+        <w:t>outcome of</w:t>
+      </w:r>
+      <w:r>
+        <w:t xml:space="preserve"> the proposed cell transition – </w:t>
+      </w:r>
+      <w:r>
+        <w:rPr>
+          <w:b/>
+          <w:bCs/>
+        </w:rPr>
+        <w:t xml:space="preserve">where should the agent </w:t>
+      </w:r>
+      <w:r>
+        <w:rPr>
+          <w:b/>
+          <w:bCs/>
+          <w:u w:val="single"/>
+        </w:rPr>
+        <w:t>not</w:t>
+      </w:r>
+      <w:r>
+        <w:rPr>
+          <w:b/>
+          <w:bCs/>
+        </w:rPr>
+        <w:t xml:space="preserve"> </w:t>
+      </w:r>
+      <w:r>
+        <w:rPr>
+          <w:b/>
+          <w:bCs/>
+        </w:rPr>
+        <w:t xml:space="preserve">go based only upon </w:t>
+      </w:r>
+      <w:r>
+        <w:rPr>
+          <w:b/>
+          <w:bCs/>
+        </w:rPr>
+        <w:t xml:space="preserve">properties of </w:t>
+      </w:r>
+      <w:r>
+        <w:rPr>
+          <w:b/>
+          <w:bCs/>
+        </w:rPr>
+        <w:t xml:space="preserve">where it immediately </w:t>
+      </w:r>
+      <w:r>
+        <w:rPr>
+          <w:b/>
+          <w:bCs/>
+        </w:rPr>
+        <w:t xml:space="preserve">is, and is permitted to </w:t>
+      </w:r>
+      <w:r>
+        <w:rPr>
+          <w:b/>
+          <w:bCs/>
+        </w:rPr>
+        <w:t>consider</w:t>
+      </w:r>
+      <w:r>
+        <w:rPr>
+          <w:b/>
+          <w:bCs/>
+        </w:rPr>
+        <w:t xml:space="preserve"> going to</w:t>
+      </w:r>
+      <w:r>
+        <w:rPr>
+          <w:b/>
+          <w:bCs/>
+        </w:rPr>
+        <w:t xml:space="preserve">? </w:t>
+      </w:r>
+      <w:r>
+        <w:t>The</w:t>
+      </w:r>
+      <w:r>
+        <w:t xml:space="preserve"> implications of </w:t>
+      </w:r>
+      <w:r>
+        <w:t>avoiding</w:t>
+      </w:r>
+      <w:r>
+        <w:t xml:space="preserve"> hazards</w:t>
+      </w:r>
+      <w:r>
+        <w:t xml:space="preserve"> of unknown locations require</w:t>
+      </w:r>
+      <w:r>
+        <w:t>d</w:t>
+      </w:r>
+      <w:r>
+        <w:t xml:space="preserve"> conditional consideration based </w:t>
+      </w:r>
+      <w:r>
+        <w:t xml:space="preserve">only </w:t>
+      </w:r>
+      <w:r>
+        <w:t xml:space="preserve">on what </w:t>
+      </w:r>
+      <w:r>
+        <w:t>was</w:t>
+      </w:r>
+      <w:r>
+        <w:t xml:space="preserve"> immediately </w:t>
+      </w:r>
+      <w:r>
+        <w:t>clarified</w:t>
+      </w:r>
+      <w:r>
+        <w:t xml:space="preserve"> on a cell-by-cell basis. </w:t>
+      </w:r>
+      <w:r>
+        <w:t xml:space="preserve">The emphasis on survival and exploration was captured with thorough improvement of the knowledgebase, employing </w:t>
+      </w:r>
+      <w:r>
+        <w:t>more robustly defined</w:t>
+      </w:r>
+      <w:r>
+        <w:t xml:space="preserve"> actions and </w:t>
+      </w:r>
+      <w:r>
+        <w:t xml:space="preserve">comprehensive </w:t>
+      </w:r>
+      <w:r>
+        <w:t>predicates</w:t>
+      </w:r>
+      <w:r>
+        <w:t xml:space="preserve"> that would infer the connections to be made based on immediate cues and known state. This enforced</w:t>
+      </w:r>
+      <w:r>
+        <w:t xml:space="preserve"> a stricter need-to-know privilege of potential hazard/goal location</w:t>
+      </w:r>
+      <w:r>
+        <w:t>s where</w:t>
+      </w:r>
+      <w:r>
+        <w:t xml:space="preserve"> the agent </w:t>
+      </w:r>
+      <w:r>
+        <w:t xml:space="preserve">must </w:t>
+      </w:r>
+      <w:r>
+        <w:t>consider the implications of the immediately observable state</w:t>
+      </w:r>
+      <w:r>
+        <w:t xml:space="preserve"> at each depth of the solution search</w:t>
+      </w:r>
+      <w:r>
+        <w:t xml:space="preserve">, enforcing a more incremental </w:t>
+      </w:r>
+      <w:r>
+        <w:t xml:space="preserve">and comprehensive </w:t>
+      </w:r>
+      <w:r>
+        <w:t>method of</w:t>
+      </w:r>
+      <w:r>
+        <w:t xml:space="preserve"> dynamically</w:t>
+      </w:r>
+      <w:r>
+        <w:t xml:space="preserve"> solving relocation sequences</w:t>
       </w:r>
       <w:r>
         <w:t>.</w:t>
-      </w:r>
-      <w:r>
-        <w:t xml:space="preserve"> </w:t>
       </w:r>
     </w:p>
     <w:sectPr>

</xml_diff>

<commit_message>
Improve writing clarity and address required points more thoroughly, up to and including minecraft implementation section
</commit_message>
<xml_diff>
--- a/submission/report/SIT215 Assessment 3 Report - Jacob Booth.docx
+++ b/submission/report/SIT215 Assessment 3 Report - Jacob Booth.docx
@@ -4,245 +4,327 @@
   <w:body>
     <w:p>
       <w:r>
-        <w:t xml:space="preserve">Automated Planning is </w:t>
-      </w:r>
-      <w:r>
-        <w:t xml:space="preserve">a </w:t>
-      </w:r>
-      <w:r>
-        <w:t>profound area of emphasis</w:t>
-      </w:r>
-      <w:r>
-        <w:t xml:space="preserve"> in A</w:t>
-      </w:r>
-      <w:r>
-        <w:t xml:space="preserve">rtificial Intelligence, providing a distinct and purpose-focused </w:t>
-      </w:r>
-      <w:r>
-        <w:t>layer that provides</w:t>
-      </w:r>
-      <w:r>
-        <w:t xml:space="preserve"> a logical representation</w:t>
-      </w:r>
-      <w:r>
-        <w:t xml:space="preserve"> of a problem-solving environment</w:t>
-      </w:r>
-      <w:r>
-        <w:t xml:space="preserve">, </w:t>
-      </w:r>
-      <w:r>
-        <w:t>where an agent w</w:t>
-      </w:r>
-      <w:r>
-        <w:t>ould</w:t>
-      </w:r>
-      <w:r>
-        <w:t xml:space="preserve"> be tasked with transitioning </w:t>
-      </w:r>
-      <w:r>
-        <w:t xml:space="preserve">that environment from an initial state to an intended goal state. </w:t>
-      </w:r>
-      <w:r>
-        <w:t>PDDL, an industry-wide definition language for problem domain</w:t>
-      </w:r>
-      <w:r>
-        <w:t xml:space="preserve"> defining and planning</w:t>
-      </w:r>
-      <w:r>
-        <w:t xml:space="preserve">, allows developers to </w:t>
-      </w:r>
-      <w:proofErr w:type="spellStart"/>
-      <w:r>
-        <w:t>categorise</w:t>
-      </w:r>
-      <w:proofErr w:type="spellEnd"/>
-      <w:r>
-        <w:t xml:space="preserve"> and distinguish </w:t>
-      </w:r>
-      <w:r>
-        <w:t>a domain</w:t>
-      </w:r>
-      <w:r>
-        <w:t xml:space="preserve"> </w:t>
-      </w:r>
-      <w:r>
-        <w:t xml:space="preserve">problem’s </w:t>
-      </w:r>
-      <w:r>
-        <w:t xml:space="preserve">different objects, state, properties, and relationships, </w:t>
-      </w:r>
-      <w:r>
-        <w:t>governing how problems must be interpreted by the agent as per the corresponding domain</w:t>
-      </w:r>
-      <w:r>
-        <w:t xml:space="preserve">. In the grand scheme of </w:t>
-      </w:r>
-      <w:r>
-        <w:t xml:space="preserve">an AI system, this layer provides a critical foundation </w:t>
-      </w:r>
-      <w:r>
-        <w:t>which defines</w:t>
-      </w:r>
-      <w:r>
-        <w:t xml:space="preserve"> how a solver, or some class of algorithms, </w:t>
-      </w:r>
-      <w:r>
-        <w:t>may go about</w:t>
-      </w:r>
-      <w:r>
-        <w:t xml:space="preserve"> producing plans for how the agent may</w:t>
-      </w:r>
-      <w:r>
-        <w:t xml:space="preserve"> transition their environment towards its </w:t>
-      </w:r>
-      <w:r>
-        <w:t xml:space="preserve">intended </w:t>
-      </w:r>
-      <w:r>
-        <w:t>goal state.</w:t>
-      </w:r>
-      <w:r>
-        <w:t xml:space="preserve"> This relationship between </w:t>
-      </w:r>
-      <w:r>
-        <w:t>dynamic</w:t>
-      </w:r>
-      <w:r>
-        <w:t xml:space="preserve"> problem</w:t>
-      </w:r>
-      <w:r>
-        <w:t>/</w:t>
-      </w:r>
-      <w:r>
-        <w:t>domain representation</w:t>
-      </w:r>
-      <w:r>
-        <w:t xml:space="preserve"> and</w:t>
-      </w:r>
-      <w:r>
-        <w:t xml:space="preserve"> computationally robust </w:t>
-      </w:r>
-      <w:r>
-        <w:t>calculations aimed</w:t>
-      </w:r>
-      <w:r>
-        <w:t xml:space="preserve"> at achieving the desired outcomes as efficiently as possible, captures the essence of </w:t>
-      </w:r>
-      <w:r>
-        <w:t>dynamic problem-solving</w:t>
-      </w:r>
-      <w:r>
-        <w:t xml:space="preserve"> by an AI system</w:t>
-      </w:r>
-      <w:r>
-        <w:t>.</w:t>
-      </w:r>
-      <w:r>
-        <w:t xml:space="preserve"> These plans can be adopted in a variety of different ways, from being collected as training data for a model,</w:t>
-      </w:r>
-      <w:r>
-        <w:t xml:space="preserve"> to serving as </w:t>
-      </w:r>
-      <w:r>
-        <w:t>plausible</w:t>
-      </w:r>
-      <w:r>
-        <w:t xml:space="preserve"> plans </w:t>
-      </w:r>
-      <w:r>
-        <w:t>to be considered by a</w:t>
-      </w:r>
-      <w:r>
-        <w:t>ny</w:t>
-      </w:r>
-      <w:r>
-        <w:t xml:space="preserve"> higher-order decision-maker.</w:t>
-      </w:r>
-      <w:r>
-        <w:t xml:space="preserve"> This report will focus on the </w:t>
-      </w:r>
-      <w:r>
-        <w:t xml:space="preserve">importance of clarity and refinement in the scope of </w:t>
-      </w:r>
-      <w:r>
-        <w:t xml:space="preserve">automated </w:t>
-      </w:r>
-      <w:r>
-        <w:t xml:space="preserve">domain </w:t>
-      </w:r>
-      <w:r>
-        <w:t>planning</w:t>
-      </w:r>
-      <w:r>
-        <w:t xml:space="preserve">, providing </w:t>
-      </w:r>
-      <w:r>
-        <w:t xml:space="preserve">different examples of how </w:t>
-      </w:r>
-      <w:r>
-        <w:t>similar problem configurations can be navigated slightly differently by employing different solvers to parse th</w:t>
-      </w:r>
-      <w:r>
-        <w:t>e PDDL application.</w:t>
-      </w:r>
-      <w:r>
-        <w:t xml:space="preserve"> Furthermore, the implications of domain complexity refinement, logical clarity and </w:t>
-      </w:r>
-      <w:r>
-        <w:t xml:space="preserve">redundancies </w:t>
-      </w:r>
-      <w:r>
-        <w:t>will</w:t>
-      </w:r>
-      <w:r>
-        <w:t xml:space="preserve"> be addressed to </w:t>
-      </w:r>
-      <w:r>
-        <w:t>explain how these can be improved for</w:t>
-      </w:r>
-      <w:r>
-        <w:t xml:space="preserve"> clarity, applicability, and accuracy </w:t>
-      </w:r>
-      <w:r>
-        <w:t>regarding the problem space.</w:t>
+        <w:rPr>
+          <w:b/>
+          <w:bCs/>
+        </w:rPr>
+        <w:t>Introduction</w:t>
       </w:r>
     </w:p>
     <w:p>
       <w:r>
-        <w:t xml:space="preserve">This report will focus </w:t>
-      </w:r>
-      <w:r>
-        <w:t>on two different domains</w:t>
-      </w:r>
-      <w:r>
-        <w:t>, a Minecraft-inspired problem space and a Wumpus world problem space</w:t>
+        <w:t xml:space="preserve">Automated </w:t>
+      </w:r>
+      <w:r>
+        <w:t>planning, a fundamental concept leveraged by AI, encompasses the generation of action sequences that transition an initial state to a goal state</w:t>
+      </w:r>
+      <w:r>
+        <w:t>.</w:t>
+      </w:r>
+      <w:r>
+        <w:t xml:space="preserve"> Developers can model the environment, specifying goals and actions, defining</w:t>
+      </w:r>
+      <w:r>
+        <w:t xml:space="preserve"> </w:t>
+      </w:r>
+      <w:r>
+        <w:t xml:space="preserve">and distinguish </w:t>
+      </w:r>
+      <w:r>
+        <w:t>a domain</w:t>
+      </w:r>
+      <w:r>
+        <w:t>/</w:t>
+      </w:r>
+      <w:r>
+        <w:t xml:space="preserve">problem’s </w:t>
+      </w:r>
+      <w:r>
+        <w:t>objects, state, properties, and relationships</w:t>
+      </w:r>
+      <w:r>
+        <w:t>, o</w:t>
+      </w:r>
+      <w:r>
+        <w:t>ften formalised with PDDL, an industry-wide definition language for problem domain planning</w:t>
+      </w:r>
+      <w:r>
+        <w:t>. Problems and their corresponding domains are typically parsed by a solver or class of algorithms, the resulting plans</w:t>
+      </w:r>
+      <w:r>
+        <w:t xml:space="preserve"> </w:t>
+      </w:r>
+      <w:r>
+        <w:t xml:space="preserve">determine </w:t>
+      </w:r>
+      <w:r>
+        <w:t xml:space="preserve">how problems </w:t>
+      </w:r>
+      <w:r>
+        <w:t>are</w:t>
+      </w:r>
+      <w:r>
+        <w:t xml:space="preserve"> interpreted by the agent </w:t>
+      </w:r>
+      <w:r>
+        <w:t xml:space="preserve">under specific constraints in </w:t>
+      </w:r>
+      <w:r>
+        <w:t xml:space="preserve">scenarios that are either </w:t>
+      </w:r>
+      <w:r>
+        <w:t xml:space="preserve">well-defined </w:t>
+      </w:r>
+      <w:r>
+        <w:t>or</w:t>
+      </w:r>
+      <w:r>
+        <w:t xml:space="preserve"> dynamically encountered</w:t>
+      </w:r>
+      <w:r>
+        <w:t xml:space="preserve">. </w:t>
+      </w:r>
+      <w:r>
+        <w:t xml:space="preserve">As a concept of computational </w:t>
+      </w:r>
+      <w:r>
+        <w:t xml:space="preserve">intelligence, automated planning leverages logical and heuristic methods for complex problem-solving, represented as knowledge and reasoning processes. It serves as </w:t>
+      </w:r>
+      <w:r>
+        <w:t xml:space="preserve">a critical foundation </w:t>
+      </w:r>
+      <w:r>
+        <w:t>for logical action sequences in environments where an AI system would be tasked with transitioning to intended goal states based on an initial problem configuration.</w:t>
+      </w:r>
+      <w:r>
+        <w:t xml:space="preserve"> This relationship between </w:t>
+      </w:r>
+      <w:r>
+        <w:t>problem</w:t>
+      </w:r>
+      <w:r>
+        <w:t>/</w:t>
+      </w:r>
+      <w:r>
+        <w:t>domain representation</w:t>
+      </w:r>
+      <w:r>
+        <w:t xml:space="preserve"> and</w:t>
+      </w:r>
+      <w:r>
+        <w:t xml:space="preserve"> computationally robust </w:t>
+      </w:r>
+      <w:r>
+        <w:t>calculations aimed</w:t>
+      </w:r>
+      <w:r>
+        <w:t xml:space="preserve"> at achieving the desired outcomes as efficiently as possible, captures the essence of </w:t>
+      </w:r>
+      <w:r>
+        <w:t xml:space="preserve">desired </w:t>
+      </w:r>
+      <w:r>
+        <w:t>autonomous</w:t>
+      </w:r>
+      <w:r>
+        <w:t xml:space="preserve"> problem-solving</w:t>
+      </w:r>
+      <w:r>
+        <w:t xml:space="preserve"> </w:t>
+      </w:r>
+      <w:r>
+        <w:t>that’s employed by various AI systems</w:t>
+      </w:r>
+      <w:r>
+        <w:t>.</w:t>
+      </w:r>
+      <w:r>
+        <w:t xml:space="preserve"> These plans can </w:t>
+      </w:r>
+      <w:r>
+        <w:t xml:space="preserve">additionally </w:t>
+      </w:r>
+      <w:r>
+        <w:t xml:space="preserve">be adopted in a variety of different ways, from being collected as training data for a </w:t>
+      </w:r>
+      <w:r>
+        <w:t xml:space="preserve">machine-learning </w:t>
+      </w:r>
+      <w:r>
+        <w:t>model,</w:t>
+      </w:r>
+      <w:r>
+        <w:t xml:space="preserve"> to serving as </w:t>
+      </w:r>
+      <w:r>
+        <w:t>plausible</w:t>
+      </w:r>
+      <w:r>
+        <w:t xml:space="preserve"> plans </w:t>
+      </w:r>
+      <w:r>
+        <w:t>considered by a</w:t>
+      </w:r>
+      <w:r>
+        <w:t>ny</w:t>
+      </w:r>
+      <w:r>
+        <w:t xml:space="preserve"> higher-order decision-maker.</w:t>
+      </w:r>
+      <w:r>
+        <w:t xml:space="preserve"> This report will focus on the </w:t>
+      </w:r>
+      <w:r>
+        <w:t xml:space="preserve">importance of clarity and refinement in the scope of </w:t>
+      </w:r>
+      <w:r>
+        <w:t xml:space="preserve">automated </w:t>
+      </w:r>
+      <w:r>
+        <w:t>problem</w:t>
+      </w:r>
+      <w:r>
+        <w:t xml:space="preserve"> </w:t>
+      </w:r>
+      <w:r>
+        <w:t>planning</w:t>
+      </w:r>
+      <w:r>
+        <w:t xml:space="preserve">, providing </w:t>
+      </w:r>
+      <w:r>
+        <w:t xml:space="preserve">different examples of how </w:t>
+      </w:r>
+      <w:r>
+        <w:t>similar problem configurations can be navigated slightly differently by employing different solvers to parse th</w:t>
+      </w:r>
+      <w:r>
+        <w:t>e PDDL application.</w:t>
+      </w:r>
+      <w:r>
+        <w:t xml:space="preserve"> Furthermore, the implications of domain complexity refinement, logical clarity and </w:t>
+      </w:r>
+      <w:r>
+        <w:t xml:space="preserve">redundancies </w:t>
+      </w:r>
+      <w:r>
+        <w:t>will</w:t>
+      </w:r>
+      <w:r>
+        <w:t xml:space="preserve"> be addressed to </w:t>
+      </w:r>
+      <w:r>
+        <w:t>explain how these can be improved for</w:t>
+      </w:r>
+      <w:r>
+        <w:t xml:space="preserve"> applicability</w:t>
+      </w:r>
+      <w:r>
+        <w:t xml:space="preserve"> to accurately reflect</w:t>
+      </w:r>
+      <w:r>
+        <w:t xml:space="preserve"> the problem space.</w:t>
+      </w:r>
+      <w:r>
+        <w:t xml:space="preserve"> It will accompany observations made with problem examples across</w:t>
+      </w:r>
+      <w:r>
+        <w:t xml:space="preserve"> two different domains</w:t>
+      </w:r>
+      <w:r>
+        <w:t xml:space="preserve"> –</w:t>
+      </w:r>
+      <w:r>
+        <w:t xml:space="preserve"> a Minecraft-inspired</w:t>
+      </w:r>
+      <w:r>
+        <w:t xml:space="preserve"> and a Wumpus world</w:t>
+      </w:r>
+      <w:r>
+        <w:t xml:space="preserve"> </w:t>
+      </w:r>
+      <w:r>
+        <w:t>problem domain</w:t>
       </w:r>
       <w:r>
         <w:t xml:space="preserve"> (both grid-like environments)</w:t>
       </w:r>
       <w:r>
-        <w:t xml:space="preserve">, leveraging </w:t>
-      </w:r>
-      <w:r>
-        <w:t>existing</w:t>
-      </w:r>
-      <w:r>
-        <w:t xml:space="preserve"> unrefined</w:t>
-      </w:r>
-      <w:r>
-        <w:t xml:space="preserve"> problems to establish more robust definitions and </w:t>
-      </w:r>
-      <w:r>
-        <w:t>environmental representations.</w:t>
-      </w:r>
-      <w:r>
-        <w:t xml:space="preserve"> The initial</w:t>
+        <w:t xml:space="preserve">. Their implementations </w:t>
+      </w:r>
+      <w:r>
+        <w:t>leverag</w:t>
+      </w:r>
+      <w:r>
+        <w:t>e</w:t>
+      </w:r>
+      <w:r>
+        <w:t xml:space="preserve"> existing unrefined problems</w:t>
+      </w:r>
+      <w:r>
+        <w:t xml:space="preserve"> found at </w:t>
+      </w:r>
+      <w:r>
+        <w:rPr>
+          <w:highlight w:val="red"/>
+        </w:rPr>
+        <w:t>THE LINKED REPO</w:t>
+      </w:r>
+      <w:r>
+        <w:t xml:space="preserve"> to </w:t>
+      </w:r>
+      <w:r>
+        <w:t xml:space="preserve">demonstrate improved </w:t>
+      </w:r>
+      <w:r>
+        <w:t>environment modelling</w:t>
+      </w:r>
+      <w:r>
+        <w:t>.</w:t>
+      </w:r>
+    </w:p>
+    <w:p>
+      <w:pPr>
+        <w:rPr>
+          <w:b/>
+          <w:bCs/>
+        </w:rPr>
+      </w:pPr>
+      <w:r>
+        <w:rPr>
+          <w:b/>
+          <w:bCs/>
+        </w:rPr>
+        <w:t>PDDL Implementation</w:t>
+      </w:r>
+    </w:p>
+    <w:p>
+      <w:pPr>
+        <w:rPr>
+          <w:b/>
+          <w:bCs/>
+        </w:rPr>
+      </w:pPr>
+      <w:r>
+        <w:rPr>
+          <w:b/>
+          <w:bCs/>
+        </w:rPr>
+        <w:t>Implementation A (Minecraft-inspired world problem)</w:t>
+      </w:r>
+    </w:p>
+    <w:p>
+      <w:r>
+        <w:t>The initial</w:t>
       </w:r>
       <w:r>
         <w:t xml:space="preserve"> Minecraft problem consisted of an intended goal state where the agent </w:t>
       </w:r>
       <w:r>
-        <w:t>possesses</w:t>
+        <w:t xml:space="preserve">would </w:t>
+      </w:r>
+      <w:r>
+        <w:t>possess</w:t>
       </w:r>
       <w:r>
         <w:t xml:space="preserve"> a grass block </w:t>
@@ -254,28 +336,38 @@
         <w:t xml:space="preserve"> their inventory,</w:t>
       </w:r>
       <w:r>
-        <w:t xml:space="preserve"> a log crafted into planks,</w:t>
-      </w:r>
-      <w:r>
-        <w:t xml:space="preserve"> as well as</w:t>
-      </w:r>
-      <w:r>
-        <w:t xml:space="preserve"> </w:t>
-      </w:r>
-      <w:r>
-        <w:t>returning to an intended location</w:t>
+        <w:t xml:space="preserve"> craft a log into planks</w:t>
+      </w:r>
+      <w:r>
+        <w:t>,</w:t>
+      </w:r>
+      <w:r>
+        <w:t xml:space="preserve"> </w:t>
+      </w:r>
+      <w:r>
+        <w:t>then return</w:t>
+      </w:r>
+      <w:r>
+        <w:t xml:space="preserve"> to </w:t>
+      </w:r>
+      <w:r>
+        <w:t>a predefined</w:t>
+      </w:r>
+      <w:r>
+        <w:t xml:space="preserve"> location</w:t>
       </w:r>
       <w:r>
         <w:t xml:space="preserve">. </w:t>
       </w:r>
       <w:r>
-        <w:t xml:space="preserve">This problem space </w:t>
-      </w:r>
-      <w:proofErr w:type="spellStart"/>
-      <w:r>
-        <w:t>emphasised</w:t>
-      </w:r>
-      <w:proofErr w:type="spellEnd"/>
+        <w:t>The initial development problem was distinguishing the essential elements that served the intended focus. At first it appeared to mainly emphasise resource acquisition and movement. After further comprehending the mechanics proposed by the default draft, it became clear the</w:t>
+      </w:r>
+      <w:r>
+        <w:t xml:space="preserve"> problem </w:t>
+      </w:r>
+      <w:r>
+        <w:t>was more concerned with</w:t>
+      </w:r>
       <w:r>
         <w:t xml:space="preserve"> the relationship between the agent</w:t>
       </w:r>
@@ -286,144 +378,160 @@
         <w:t>inventory mechanisms</w:t>
       </w:r>
       <w:r>
-        <w:t xml:space="preserve"> and the acquisition of blocks in the environment for inventory crafting/storage. This implied</w:t>
-      </w:r>
-      <w:r>
-        <w:t xml:space="preserve"> a layer of abstraction for</w:t>
-      </w:r>
-      <w:r>
-        <w:t xml:space="preserve"> sequencing</w:t>
-      </w:r>
-      <w:r>
-        <w:t xml:space="preserve"> more complex tasks like `move` and `</w:t>
-      </w:r>
-      <w:proofErr w:type="spellStart"/>
-      <w:r>
-        <w:t>craftplanks</w:t>
-      </w:r>
-      <w:proofErr w:type="spellEnd"/>
-      <w:r>
-        <w:t>`</w:t>
-      </w:r>
-      <w:r>
-        <w:t xml:space="preserve">. The inventory would need to be </w:t>
+        <w:t xml:space="preserve"> and </w:t>
+      </w:r>
+      <w:r>
+        <w:t>the</w:t>
+      </w:r>
+      <w:r>
+        <w:t xml:space="preserve"> objects they</w:t>
+      </w:r>
+      <w:r>
+        <w:t xml:space="preserve"> </w:t>
+      </w:r>
+      <w:r>
+        <w:t>were to act upon</w:t>
+      </w:r>
+      <w:r>
+        <w:t xml:space="preserve">. </w:t>
+      </w:r>
+      <w:r>
+        <w:t xml:space="preserve">The inventory would need to be </w:t>
       </w:r>
       <w:r>
         <w:t>defined</w:t>
       </w:r>
       <w:r>
-        <w:t xml:space="preserve"> in conjunction with a `recall` mechanism so the agent could consider a specific item in their inventory on which to invoke `equip`, simultaneously toggling the `handsfree` predicate</w:t>
+        <w:t xml:space="preserve"> in conjunction with a `recall` mechanism so the agent could consider a specific item in their inventory on which to invoke `equip`, simultaneously toggling the</w:t>
+      </w:r>
+      <w:r>
+        <w:t xml:space="preserve"> agent’s</w:t>
+      </w:r>
+      <w:r>
+        <w:t xml:space="preserve"> `handsfree` predicate</w:t>
+      </w:r>
+      <w:r>
+        <w:t xml:space="preserve"> as a constraint on what actions the agent can perform</w:t>
+      </w:r>
+      <w:r>
+        <w:t>. The</w:t>
+      </w:r>
+      <w:r>
+        <w:t xml:space="preserve"> </w:t>
+      </w:r>
+      <w:r>
+        <w:t>draft also</w:t>
+      </w:r>
+      <w:r>
+        <w:t xml:space="preserve"> consisted of</w:t>
+      </w:r>
+      <w:r>
+        <w:t xml:space="preserve"> predicates like </w:t>
+      </w:r>
+      <w:r>
+        <w:t xml:space="preserve">`isgrass` and `hypothetical`, signaling potential </w:t>
+      </w:r>
+      <w:r>
+        <w:t xml:space="preserve">simplification </w:t>
+      </w:r>
+      <w:r>
+        <w:t>by enhancing and clarifying</w:t>
+      </w:r>
+      <w:r>
+        <w:t xml:space="preserve"> certain object relationships</w:t>
+      </w:r>
+      <w:r>
+        <w:t>.</w:t>
+      </w:r>
+      <w:r>
+        <w:t xml:space="preserve"> </w:t>
+      </w:r>
+      <w:r>
+        <w:t>A</w:t>
+      </w:r>
+      <w:r>
+        <w:t xml:space="preserve"> log </w:t>
+      </w:r>
+      <w:r>
+        <w:t>c</w:t>
+      </w:r>
+      <w:r>
+        <w:t>ould be represented with `islog</w:t>
+      </w:r>
+      <w:r>
+        <w:t>` or `isplanks`</w:t>
+      </w:r>
+      <w:r>
+        <w:t xml:space="preserve"> predicates</w:t>
+      </w:r>
+      <w:r>
+        <w:t>,</w:t>
+      </w:r>
+      <w:r>
+        <w:t xml:space="preserve"> omitting the use of hypothetical object </w:t>
+      </w:r>
+      <w:r>
+        <w:t>representation</w:t>
+      </w:r>
+      <w:r>
+        <w:t xml:space="preserve"> for a simple state change</w:t>
+      </w:r>
+      <w:r>
+        <w:t>.</w:t>
+      </w:r>
+      <w:r>
+        <w:t xml:space="preserve"> </w:t>
+      </w:r>
+      <w:r>
+        <w:t>These</w:t>
+      </w:r>
+      <w:r>
+        <w:t xml:space="preserve"> predicates </w:t>
+      </w:r>
+      <w:r>
+        <w:t xml:space="preserve">therefore </w:t>
+      </w:r>
+      <w:r>
+        <w:t>became redundant</w:t>
+      </w:r>
+      <w:r>
+        <w:t xml:space="preserve"> and were removed to simplify the domain complexity</w:t>
       </w:r>
       <w:r>
         <w:t xml:space="preserve">. </w:t>
       </w:r>
       <w:r>
-        <w:t xml:space="preserve">The original domain alluded to the idea of the agent needing to be handsfree before picking or crafting, requiring an `equipped` state to be manipulated for each call of its corresponding action. </w:t>
-      </w:r>
-      <w:r>
-        <w:t>The</w:t>
-      </w:r>
-      <w:r>
-        <w:t xml:space="preserve"> original</w:t>
-      </w:r>
-      <w:r>
-        <w:t xml:space="preserve"> </w:t>
-      </w:r>
-      <w:r>
-        <w:t xml:space="preserve">domain consisted of </w:t>
-      </w:r>
-      <w:r>
-        <w:t xml:space="preserve">redundant predicates like </w:t>
-      </w:r>
-      <w:r>
-        <w:t>`</w:t>
-      </w:r>
-      <w:proofErr w:type="spellStart"/>
-      <w:r>
-        <w:t>isgrass</w:t>
-      </w:r>
-      <w:proofErr w:type="spellEnd"/>
-      <w:r>
-        <w:t>` and `hypothetical`, signaling the potential for refining the complexity of the domain</w:t>
-      </w:r>
-      <w:r>
-        <w:t>. C</w:t>
-      </w:r>
-      <w:r>
-        <w:t xml:space="preserve">onsolidating </w:t>
-      </w:r>
-      <w:r>
-        <w:t xml:space="preserve">the two properties </w:t>
-      </w:r>
-      <w:r>
-        <w:t xml:space="preserve">that a log may </w:t>
-      </w:r>
-      <w:r>
-        <w:t>be identif</w:t>
-      </w:r>
-      <w:r>
-        <w:t>ied with</w:t>
-      </w:r>
-      <w:r>
-        <w:t xml:space="preserve"> and ignoring explicit clarification for considerations that do not serve the transition</w:t>
-      </w:r>
-      <w:r>
-        <w:t xml:space="preserve"> of the log into planks</w:t>
-      </w:r>
-      <w:r>
-        <w:t>, or blocks to the inventory</w:t>
-      </w:r>
-      <w:r>
-        <w:t>, would make the specific domain less complex and more manageable</w:t>
-      </w:r>
-      <w:r>
-        <w:t xml:space="preserve">. </w:t>
-      </w:r>
-      <w:r>
-        <w:t>A</w:t>
-      </w:r>
-      <w:r>
-        <w:t xml:space="preserve"> log </w:t>
-      </w:r>
-      <w:r>
-        <w:t>c</w:t>
-      </w:r>
-      <w:r>
-        <w:t>ould now be represented with `</w:t>
-      </w:r>
-      <w:proofErr w:type="spellStart"/>
-      <w:r>
-        <w:t>islog</w:t>
-      </w:r>
-      <w:proofErr w:type="spellEnd"/>
-      <w:r>
-        <w:t>` or `</w:t>
-      </w:r>
-      <w:proofErr w:type="spellStart"/>
-      <w:r>
-        <w:t>isplanks</w:t>
-      </w:r>
-      <w:proofErr w:type="spellEnd"/>
-      <w:r>
-        <w:t>`</w:t>
-      </w:r>
-      <w:r>
-        <w:t xml:space="preserve"> predicates</w:t>
-      </w:r>
-      <w:r>
-        <w:t>,</w:t>
-      </w:r>
-      <w:r>
-        <w:t xml:space="preserve"> </w:t>
-      </w:r>
-      <w:r>
-        <w:t xml:space="preserve">ignoring irrelevant </w:t>
-      </w:r>
-      <w:r>
-        <w:t>properties to the crafting process</w:t>
-      </w:r>
-      <w:r>
-        <w:t xml:space="preserve"> – the agent doesn’t need reclarification for blocks that are being implied to have a single state in that regard</w:t>
+        <w:t>This strategy further</w:t>
+      </w:r>
+      <w:r>
+        <w:t xml:space="preserve"> refined and distinguished </w:t>
+      </w:r>
+      <w:r>
+        <w:t xml:space="preserve">object-inventory </w:t>
+      </w:r>
+      <w:r>
+        <w:t>relationships</w:t>
+      </w:r>
+      <w:r>
+        <w:t xml:space="preserve"> from unrelated </w:t>
+      </w:r>
+      <w:r>
+        <w:t xml:space="preserve">agent-inventory, </w:t>
+      </w:r>
+      <w:r>
+        <w:t>agent-</w:t>
+      </w:r>
+      <w:r>
+        <w:t>environment</w:t>
+      </w:r>
+      <w:r>
+        <w:t xml:space="preserve">, </w:t>
+      </w:r>
+      <w:r>
+        <w:t>and environment-</w:t>
+      </w:r>
+      <w:r>
+        <w:t>object relationships</w:t>
       </w:r>
       <w:r>
         <w:t>.</w:t>
@@ -432,7 +540,13 @@
         <w:t xml:space="preserve"> Furthermore, the </w:t>
       </w:r>
       <w:r>
-        <w:t xml:space="preserve">action-specific predicates could be removed to further enforce the separation </w:t>
+        <w:t xml:space="preserve">action-specific predicates </w:t>
+      </w:r>
+      <w:r>
+        <w:t xml:space="preserve">would </w:t>
+      </w:r>
+      <w:r>
+        <w:t xml:space="preserve">be removed to further enforce the separation </w:t>
       </w:r>
       <w:r>
         <w:t xml:space="preserve">of action definitions, object state and properties, and </w:t>
@@ -447,7 +561,13 @@
         <w:t xml:space="preserve">After the domain </w:t>
       </w:r>
       <w:r>
-        <w:t>had been more closely aligned with accurate environment representation, the problem could be addressed</w:t>
+        <w:t>had been</w:t>
+      </w:r>
+      <w:r>
+        <w:t xml:space="preserve"> enhanced with</w:t>
+      </w:r>
+      <w:r>
+        <w:t xml:space="preserve"> accurate environment representation, the problem could be addressed</w:t>
       </w:r>
       <w:r>
         <w:t xml:space="preserve"> with </w:t>
@@ -477,7 +597,19 @@
         <w:t xml:space="preserve"> in </w:t>
       </w:r>
       <w:r>
-        <w:t>logical scenarios, where implicit relationships must be adhered to:</w:t>
+        <w:t>logical scenarios, where</w:t>
+      </w:r>
+      <w:r>
+        <w:t xml:space="preserve"> relevant</w:t>
+      </w:r>
+      <w:r>
+        <w:t xml:space="preserve"> </w:t>
+      </w:r>
+      <w:r>
+        <w:t>constraints and conditions were considered</w:t>
+      </w:r>
+      <w:r>
+        <w:t>:</w:t>
       </w:r>
     </w:p>
     <w:p>
@@ -506,11 +638,12 @@
       <w:r>
         <w:t xml:space="preserve"> and </w:t>
       </w:r>
-      <w:proofErr w:type="gramStart"/>
+      <w:r>
+        <w:t xml:space="preserve">all </w:t>
+      </w:r>
       <w:r>
         <w:t>actions</w:t>
       </w:r>
-      <w:proofErr w:type="gramEnd"/>
     </w:p>
     <w:p>
       <w:pPr>
@@ -527,13 +660,8 @@
         <w:t>at</w:t>
       </w:r>
       <w:r>
-        <w:t xml:space="preserve"> the </w:t>
-      </w:r>
-      <w:proofErr w:type="gramStart"/>
-      <w:r>
-        <w:t>agent</w:t>
-      </w:r>
-      <w:proofErr w:type="gramEnd"/>
+        <w:t xml:space="preserve"> the agent</w:t>
+      </w:r>
     </w:p>
     <w:p>
       <w:pPr>
@@ -544,6 +672,7 @@
         </w:numPr>
       </w:pPr>
       <w:r>
+        <w:lastRenderedPageBreak/>
         <w:t>Log</w:t>
       </w:r>
       <w:r>
@@ -556,13 +685,8 @@
         <w:t xml:space="preserve">and grass blocks are both moveable but </w:t>
       </w:r>
       <w:r>
-        <w:t xml:space="preserve">cannot change their own </w:t>
-      </w:r>
-      <w:proofErr w:type="gramStart"/>
-      <w:r>
-        <w:t>location</w:t>
-      </w:r>
-      <w:proofErr w:type="gramEnd"/>
+        <w:t>cannot change their own location</w:t>
+      </w:r>
     </w:p>
     <w:p>
       <w:pPr>
@@ -585,13 +709,14 @@
         <w:t>`</w:t>
       </w:r>
       <w:r>
-        <w:t xml:space="preserve"> a block from the environment and add it to their </w:t>
-      </w:r>
-      <w:proofErr w:type="gramStart"/>
-      <w:r>
-        <w:t>inventory</w:t>
-      </w:r>
-      <w:proofErr w:type="gramEnd"/>
+        <w:t xml:space="preserve"> a block from the environment and</w:t>
+      </w:r>
+      <w:r>
+        <w:t xml:space="preserve"> move</w:t>
+      </w:r>
+      <w:r>
+        <w:t xml:space="preserve"> it to the inventory</w:t>
+      </w:r>
     </w:p>
     <w:p>
       <w:pPr>
@@ -614,13 +739,8 @@
         <w:t>`</w:t>
       </w:r>
       <w:r>
-        <w:t xml:space="preserve"> </w:t>
-      </w:r>
-      <w:proofErr w:type="gramStart"/>
-      <w:r>
-        <w:t>action</w:t>
-      </w:r>
-      <w:proofErr w:type="gramEnd"/>
+        <w:t xml:space="preserve"> action</w:t>
+      </w:r>
     </w:p>
     <w:p>
       <w:pPr>
@@ -643,13 +763,14 @@
         <w:t>`</w:t>
       </w:r>
       <w:r>
-        <w:t xml:space="preserve"> a block from its </w:t>
-      </w:r>
-      <w:proofErr w:type="gramStart"/>
-      <w:r>
-        <w:t>inventory</w:t>
-      </w:r>
-      <w:proofErr w:type="gramEnd"/>
+        <w:t xml:space="preserve"> a block from </w:t>
+      </w:r>
+      <w:r>
+        <w:t>the</w:t>
+      </w:r>
+      <w:r>
+        <w:t xml:space="preserve"> inventory</w:t>
+      </w:r>
     </w:p>
     <w:p>
       <w:pPr>
@@ -690,15 +811,7 @@
         <w:t>`</w:t>
       </w:r>
       <w:r>
-        <w:t xml:space="preserve"> </w:t>
-      </w:r>
-      <w:proofErr w:type="gramStart"/>
-      <w:r>
-        <w:t>action</w:t>
-      </w:r>
-      <w:proofErr w:type="gramEnd"/>
-      <w:r>
-        <w:t xml:space="preserve"> </w:t>
+        <w:t xml:space="preserve"> action </w:t>
       </w:r>
     </w:p>
     <w:p>
@@ -710,21 +823,8 @@
         </w:numPr>
       </w:pPr>
       <w:r>
-        <w:t>The agent must `equip` a log block before invoking the `</w:t>
-      </w:r>
-      <w:proofErr w:type="spellStart"/>
-      <w:r>
-        <w:t>craftplanks</w:t>
-      </w:r>
-      <w:proofErr w:type="spellEnd"/>
-      <w:r>
-        <w:t xml:space="preserve">` </w:t>
-      </w:r>
-      <w:proofErr w:type="gramStart"/>
-      <w:r>
-        <w:t>action</w:t>
-      </w:r>
-      <w:proofErr w:type="gramEnd"/>
+        <w:t>The agent must `equip` a log block before invoking the `craftplanks` action</w:t>
+      </w:r>
     </w:p>
     <w:p>
       <w:pPr>
@@ -735,20 +835,17 @@
         </w:numPr>
       </w:pPr>
       <w:r>
-        <w:t xml:space="preserve">Using `equip` will toggle </w:t>
-      </w:r>
-      <w:proofErr w:type="gramStart"/>
-      <w:r>
-        <w:t>`!handsfree</w:t>
-      </w:r>
-      <w:proofErr w:type="gramEnd"/>
-      <w:r>
-        <w:t>`</w:t>
+        <w:t xml:space="preserve">Using `equip` will </w:t>
+      </w:r>
+      <w:r>
+        <w:t>set state to</w:t>
+      </w:r>
+      <w:r>
+        <w:t xml:space="preserve"> `!handsfree`</w:t>
       </w:r>
     </w:p>
     <w:p>
       <w:r>
-        <w:lastRenderedPageBreak/>
         <w:t>At its most basic, the problem was</w:t>
       </w:r>
       <w:r>
@@ -770,7 +867,7 @@
         <w:t xml:space="preserve"> </w:t>
       </w:r>
       <w:r>
-        <w:t>one</w:t>
+        <w:t>a</w:t>
       </w:r>
       <w:r>
         <w:t xml:space="preserve"> specific crafting task,</w:t>
@@ -779,171 +876,282 @@
         <w:t xml:space="preserve"> </w:t>
       </w:r>
       <w:r>
-        <w:t xml:space="preserve">the transition of </w:t>
-      </w:r>
-      <w:r>
-        <w:t>objects</w:t>
-      </w:r>
-      <w:r>
-        <w:t xml:space="preserve"> that otherwise cannot</w:t>
-      </w:r>
-      <w:r>
-        <w:t xml:space="preserve"> action toward their intended </w:t>
-      </w:r>
-      <w:r>
-        <w:t>goal location</w:t>
-      </w:r>
-      <w:r>
-        <w:t xml:space="preserve"> (the agent’s inventory, located at the player)</w:t>
+        <w:t>object state transitioning,</w:t>
+      </w:r>
+      <w:r>
+        <w:t xml:space="preserve"> </w:t>
+      </w:r>
+      <w:r>
+        <w:t xml:space="preserve">and </w:t>
+      </w:r>
+      <w:r>
+        <w:t>agent-driven rel</w:t>
+      </w:r>
+      <w:r>
+        <w:t>ocation</w:t>
+      </w:r>
+      <w:r>
+        <w:t xml:space="preserve"> to a final goal-state position</w:t>
+      </w:r>
+      <w:r>
+        <w:t xml:space="preserve">. </w:t>
+      </w:r>
+      <w:r>
+        <w:t xml:space="preserve">The most difficult part of the implementation would be </w:t>
+      </w:r>
+      <w:r>
+        <w:t>clearly</w:t>
+      </w:r>
+      <w:r>
+        <w:t xml:space="preserve"> </w:t>
+      </w:r>
+      <w:r>
+        <w:t>articulating</w:t>
+      </w:r>
+      <w:r>
+        <w:t xml:space="preserve"> the intended transition of block</w:t>
+      </w:r>
+      <w:r>
+        <w:t>-object</w:t>
+      </w:r>
+      <w:r>
+        <w:t xml:space="preserve"> states in conjunction with the mechanisms the agent </w:t>
+      </w:r>
+      <w:r>
+        <w:t>could</w:t>
+      </w:r>
+      <w:r>
+        <w:t xml:space="preserve"> use </w:t>
+      </w:r>
+      <w:r>
+        <w:t>for object-inventory tasks</w:t>
+      </w:r>
+      <w:r>
+        <w:t xml:space="preserve">. </w:t>
+      </w:r>
+      <w:r>
+        <w:t>Movement constraints were not very strict for this problem</w:t>
       </w:r>
       <w:r>
         <w:t xml:space="preserve">, </w:t>
       </w:r>
       <w:r>
-        <w:t xml:space="preserve">and moving to </w:t>
-      </w:r>
-      <w:r>
-        <w:t>a goal</w:t>
-      </w:r>
-      <w:r>
-        <w:t xml:space="preserve"> location</w:t>
-      </w:r>
-      <w:r>
-        <w:t xml:space="preserve">. </w:t>
-      </w:r>
-      <w:r>
-        <w:t xml:space="preserve">While these things may seem implicit, the definition of the problem domain must be </w:t>
-      </w:r>
-      <w:r>
-        <w:t xml:space="preserve">reflective of all these basic considerations as a matter of preconditions and </w:t>
-      </w:r>
-      <w:r>
-        <w:t xml:space="preserve">transitional effects. </w:t>
-      </w:r>
-      <w:r>
-        <w:t xml:space="preserve">The most difficult part of the implementation would be logically implying the intended transition of block states in conjunction with the mechanisms the agent </w:t>
-      </w:r>
-      <w:r>
-        <w:t>could</w:t>
-      </w:r>
-      <w:r>
-        <w:t xml:space="preserve"> use in a specific order to </w:t>
-      </w:r>
-      <w:r>
-        <w:t xml:space="preserve">invoke actions. By abstracting the process of determining movement and crafting sequences, this problem could focus on </w:t>
-      </w:r>
-      <w:r>
-        <w:t>clearly articulating the</w:t>
-      </w:r>
-      <w:r>
-        <w:t xml:space="preserve"> relationships between </w:t>
-      </w:r>
-      <w:r>
-        <w:t>agent</w:t>
-      </w:r>
-      <w:r>
-        <w:t xml:space="preserve"> inventory mechanisms and the blocks they acted upon.</w:t>
-      </w:r>
-      <w:r>
-        <w:t xml:space="preserve"> It’s important to understand that the solution can be made more applicable by providing an `unequip` action so that the agent doesn’t necessarily need to collect all necessary blocks before crafting, as was consistent across the different plan outputs. For the purposes of transitioning to the outlined goal states without further immediate concern, this was not strictly necessary.</w:t>
+        <w:t xml:space="preserve">so the </w:t>
+      </w:r>
+      <w:r>
+        <w:t xml:space="preserve">approach would need to address the order of `handsfree` </w:t>
+      </w:r>
+      <w:r>
+        <w:sym w:font="Wingdings" w:char="F0E0"/>
+      </w:r>
+      <w:r>
+        <w:t xml:space="preserve"> `pick` </w:t>
+      </w:r>
+      <w:r>
+        <w:sym w:font="Wingdings" w:char="F0E0"/>
+      </w:r>
+      <w:r>
+        <w:t xml:space="preserve"> `recall` </w:t>
+      </w:r>
+      <w:r>
+        <w:sym w:font="Wingdings" w:char="F0E0"/>
+      </w:r>
+      <w:r>
+        <w:t xml:space="preserve"> `equip` </w:t>
+      </w:r>
+      <w:r>
+        <w:sym w:font="Wingdings" w:char="F0E0"/>
+      </w:r>
+      <w:r>
+        <w:t xml:space="preserve"> </w:t>
+      </w:r>
+      <w:r>
+        <w:t>`craftplanks` to satisfy one of the intended goals</w:t>
+      </w:r>
+      <w:r>
+        <w:t>.</w:t>
+      </w:r>
+      <w:r>
+        <w:t xml:space="preserve"> While robust and efficient in its representation,</w:t>
+      </w:r>
+      <w:r>
+        <w:t xml:space="preserve"> the solution can be made more applicable </w:t>
+      </w:r>
+      <w:r>
+        <w:t>with the addition of</w:t>
+      </w:r>
+      <w:r>
+        <w:t xml:space="preserve"> an `unequip` action so the agent doesn’t need to collect all </w:t>
+      </w:r>
+      <w:r>
+        <w:t>required</w:t>
+      </w:r>
+      <w:r>
+        <w:t xml:space="preserve"> blocks before crafting, as was consistent across the different plan outputs. For the purposes of transitioning to the outlined goal states without further immediate concern, this was not strictly necessary</w:t>
+      </w:r>
+      <w:r>
+        <w:t xml:space="preserve">, but omitting </w:t>
+      </w:r>
+      <w:r>
+        <w:t>an `unequip` action in such a way</w:t>
+      </w:r>
+      <w:r>
+        <w:t xml:space="preserve"> implies that all blocks </w:t>
+      </w:r>
+      <w:r>
+        <w:t xml:space="preserve">needed to </w:t>
+      </w:r>
+      <w:r>
+        <w:t>be collected before the agent c</w:t>
+      </w:r>
+      <w:r>
+        <w:t>ould</w:t>
+      </w:r>
+      <w:r>
+        <w:t xml:space="preserve"> craft</w:t>
+      </w:r>
+      <w:r>
+        <w:t xml:space="preserve">. This </w:t>
+      </w:r>
+      <w:r>
+        <w:t xml:space="preserve">logic would </w:t>
+      </w:r>
+      <w:r>
+        <w:t xml:space="preserve">not always be intentionally reflective of the problem domain across different </w:t>
+      </w:r>
+      <w:r>
+        <w:t>scenarios</w:t>
+      </w:r>
+      <w:r>
+        <w:t>, especially where the agent already has something equipped,</w:t>
+      </w:r>
+      <w:r>
+        <w:t xml:space="preserve"> and</w:t>
+      </w:r>
+      <w:r>
+        <w:t xml:space="preserve"> would need to be addressed in further iterations</w:t>
+      </w:r>
+      <w:r>
+        <w:t>.</w:t>
+      </w:r>
+      <w:r>
+        <w:t xml:space="preserve"> Summarily, by structuring the problem around the use of mechanisms like the `equip` and `craftplanks` actions, the agent’s decision-making process was simplified to consider only the essential transitional properties, </w:t>
+      </w:r>
+      <w:r>
+        <w:t>for goal-state fulfilment. This mitigated</w:t>
+      </w:r>
+      <w:r>
+        <w:t xml:space="preserve"> the possibility that agent-enacted </w:t>
+      </w:r>
+      <w:r>
+        <w:t xml:space="preserve">state manipulation </w:t>
+      </w:r>
+      <w:r>
+        <w:t xml:space="preserve">would </w:t>
+      </w:r>
+      <w:r>
+        <w:t>result</w:t>
+      </w:r>
+      <w:r>
+        <w:t xml:space="preserve"> in unintended </w:t>
+      </w:r>
+      <w:r>
+        <w:t>side-effects</w:t>
+      </w:r>
+      <w:r>
+        <w:t>.</w:t>
       </w:r>
     </w:p>
     <w:p>
       <w:r>
-        <w:t xml:space="preserve">The additional Wumpus world problem required a comprehensive analysis </w:t>
+        <w:t xml:space="preserve">The additional Wumpus world problem </w:t>
+      </w:r>
+      <w:r>
+        <w:t>had several additional constraints and challenges faced by the agent</w:t>
+      </w:r>
+      <w:r>
+        <w:t>.</w:t>
+      </w:r>
+      <w:r>
+        <w:t xml:space="preserve"> Th</w:t>
+      </w:r>
+      <w:r>
+        <w:t xml:space="preserve">e problem environment, though similar in structure, contained </w:t>
+      </w:r>
+      <w:r>
+        <w:t xml:space="preserve">potential </w:t>
+      </w:r>
+      <w:r>
+        <w:t>hazardous encounter</w:t>
+      </w:r>
+      <w:r>
+        <w:t>s</w:t>
+      </w:r>
+      <w:r>
+        <w:t xml:space="preserve">. </w:t>
+      </w:r>
+      <w:r>
+        <w:t>Considering the</w:t>
+      </w:r>
+      <w:r>
+        <w:t xml:space="preserve"> dynamic nature of </w:t>
+      </w:r>
+      <w:r>
+        <w:t>accumulating</w:t>
+      </w:r>
+      <w:r>
+        <w:t xml:space="preserve"> </w:t>
+      </w:r>
+      <w:r>
+        <w:t>cue-location knowledge</w:t>
+      </w:r>
+      <w:r>
+        <w:t xml:space="preserve"> </w:t>
+      </w:r>
+      <w:r>
+        <w:t>to</w:t>
+      </w:r>
+      <w:r>
+        <w:t xml:space="preserve"> infer the potential location of hazards</w:t>
+      </w:r>
+      <w:r>
+        <w:t xml:space="preserve">, the agent </w:t>
+      </w:r>
+      <w:r>
+        <w:t>should only</w:t>
+      </w:r>
+      <w:r>
+        <w:t xml:space="preserve"> be initially privileged to cell adjacencies</w:t>
+      </w:r>
+      <w:r>
+        <w:t>, imparting the dimensions of the problem environment</w:t>
+      </w:r>
+      <w:r>
+        <w:t xml:space="preserve">. </w:t>
+      </w:r>
+      <w:r>
+        <w:t xml:space="preserve">The </w:t>
+      </w:r>
+      <w:r>
+        <w:t>agent could only infer</w:t>
+      </w:r>
+      <w:r>
+        <w:t xml:space="preserve"> </w:t>
+      </w:r>
+      <w:r>
+        <w:t>potential locations from cues</w:t>
+      </w:r>
+      <w:r>
+        <w:t xml:space="preserve"> and adjacencies</w:t>
+      </w:r>
+      <w:r>
+        <w:t xml:space="preserve">, avoiding these </w:t>
       </w:r>
       <w:r>
         <w:t xml:space="preserve">to </w:t>
       </w:r>
       <w:r>
-        <w:t xml:space="preserve">define the intended transitional conditions the agent </w:t>
-      </w:r>
-      <w:r>
-        <w:t>must adhere to.</w:t>
-      </w:r>
-      <w:r>
-        <w:t xml:space="preserve"> Th</w:t>
-      </w:r>
-      <w:r>
-        <w:t xml:space="preserve">e problem environment, though similar in structure, contained </w:t>
-      </w:r>
-      <w:r>
-        <w:t xml:space="preserve">potential </w:t>
-      </w:r>
-      <w:r>
-        <w:t>hazardous encounter</w:t>
-      </w:r>
-      <w:r>
-        <w:t>s</w:t>
-      </w:r>
-      <w:r>
-        <w:t xml:space="preserve"> for the agent. The </w:t>
-      </w:r>
-      <w:r>
-        <w:t>logic</w:t>
-      </w:r>
-      <w:r>
-        <w:t xml:space="preserve"> </w:t>
-      </w:r>
-      <w:r>
-        <w:t xml:space="preserve">of implying the agent’s survivability </w:t>
-      </w:r>
-      <w:r>
-        <w:t xml:space="preserve">according to observations made when </w:t>
-      </w:r>
-      <w:r>
-        <w:t xml:space="preserve">adjacent to </w:t>
-      </w:r>
-      <w:r>
-        <w:t xml:space="preserve">different hazards needed to be well-defined. </w:t>
-      </w:r>
-      <w:r>
-        <w:t>Considering the</w:t>
-      </w:r>
-      <w:r>
-        <w:t xml:space="preserve"> dynamic nature of collecting knowledge of</w:t>
-      </w:r>
-      <w:r>
-        <w:t xml:space="preserve"> </w:t>
-      </w:r>
-      <w:r>
-        <w:t>cue locations and inferring the potential location of hazards</w:t>
-      </w:r>
-      <w:r>
-        <w:t xml:space="preserve">, the agent </w:t>
-      </w:r>
-      <w:r>
-        <w:t>should only</w:t>
-      </w:r>
-      <w:r>
-        <w:t xml:space="preserve"> be initially privileged to cell adjacencies. </w:t>
-      </w:r>
-      <w:r>
-        <w:t>The location</w:t>
-      </w:r>
-      <w:r>
-        <w:t xml:space="preserve">s </w:t>
-      </w:r>
-      <w:r>
-        <w:t>were logically obfuscated</w:t>
-      </w:r>
-      <w:r>
-        <w:t xml:space="preserve"> from the agent, with the agent only being able to infer </w:t>
-      </w:r>
-      <w:r>
-        <w:t>potential locations from cues</w:t>
-      </w:r>
-      <w:r>
-        <w:t xml:space="preserve">, avoiding these due to the implied </w:t>
-      </w:r>
-      <w:r>
-        <w:t xml:space="preserve">critical contradiction that </w:t>
-      </w:r>
-      <w:r>
-        <w:t xml:space="preserve">encountering </w:t>
-      </w:r>
-      <w:r>
-        <w:t>hazards would pose to intended goal state fulfilment</w:t>
+        <w:t>fulfil a critical goal outcome</w:t>
       </w:r>
       <w:r>
         <w:t xml:space="preserve">. </w:t>
@@ -961,46 +1169,26 @@
         <w:t xml:space="preserve">detection actions that </w:t>
       </w:r>
       <w:r>
-        <w:t xml:space="preserve">are called on all squares to dynamically detect the cues and interpret them accordingly, but this would be very </w:t>
-      </w:r>
-      <w:proofErr w:type="gramStart"/>
-      <w:r>
-        <w:t xml:space="preserve">inefficient </w:t>
+        <w:t xml:space="preserve">are called on </w:t>
+      </w:r>
+      <w:r>
+        <w:t>different</w:t>
+      </w:r>
+      <w:r>
+        <w:t xml:space="preserve"> squares to dynamically detect the cues and interpret them accordingly, but this </w:t>
+      </w:r>
+      <w:r>
+        <w:t>could be refined further</w:t>
+      </w:r>
+      <w:r>
+        <w:t xml:space="preserve">. </w:t>
+      </w:r>
+      <w:r>
+        <w:t>If the agent could accumulate a path of visited squares while avoiding hazards based on cues, the search process would dynamically generate solutions to impart more knowledge of the problem configuration as the transition to goal states progress</w:t>
       </w:r>
       <w:r>
         <w:t>.</w:t>
       </w:r>
-      <w:proofErr w:type="gramEnd"/>
-      <w:r>
-        <w:t xml:space="preserve"> </w:t>
-      </w:r>
-      <w:r>
-        <w:t xml:space="preserve">The agent would therefore need to be able to </w:t>
-      </w:r>
-      <w:r>
-        <w:t>remember</w:t>
-      </w:r>
-      <w:r>
-        <w:t xml:space="preserve"> squares that it’s visited</w:t>
-      </w:r>
-      <w:r>
-        <w:t>,</w:t>
-      </w:r>
-      <w:r>
-        <w:t xml:space="preserve"> and </w:t>
-      </w:r>
-      <w:r>
-        <w:t>interpret</w:t>
-      </w:r>
-      <w:r>
-        <w:t xml:space="preserve"> `breeze`, `stench`, </w:t>
-      </w:r>
-      <w:r>
-        <w:t>and `glitter`</w:t>
-      </w:r>
-      <w:r>
-        <w:t xml:space="preserve"> adjacencies every time it moves to a new location.</w:t>
-      </w:r>
       <w:r>
         <w:t xml:space="preserve"> </w:t>
       </w:r>
@@ -1017,7 +1205,16 @@
         <w:t>in the solution’s `move` action</w:t>
       </w:r>
       <w:r>
-        <w:t xml:space="preserve">. This would </w:t>
+        <w:t xml:space="preserve"> to make this possible</w:t>
+      </w:r>
+      <w:r>
+        <w:t xml:space="preserve">. </w:t>
+      </w:r>
+      <w:r>
+        <w:t>Doing so</w:t>
+      </w:r>
+      <w:r>
+        <w:t xml:space="preserve"> would </w:t>
       </w:r>
       <w:r>
         <w:t xml:space="preserve">allow the agent to perceive </w:t>
@@ -1041,10 +1238,13 @@
         <w:t xml:space="preserve"> approach</w:t>
       </w:r>
       <w:r>
-        <w:t xml:space="preserve"> was supported by</w:t>
-      </w:r>
-      <w:r>
-        <w:t xml:space="preserve"> the principle of </w:t>
+        <w:t xml:space="preserve"> </w:t>
+      </w:r>
+      <w:r>
+        <w:t>enforces</w:t>
+      </w:r>
+      <w:r>
+        <w:t xml:space="preserve"> </w:t>
       </w:r>
       <w:r>
         <w:t xml:space="preserve">dynamic environment representation, where an agent must navigate a problem </w:t>
@@ -1101,7 +1301,13 @@
         <w:t>d</w:t>
       </w:r>
       <w:r>
-        <w:t xml:space="preserve"> the arrow (default) and </w:t>
+        <w:t xml:space="preserve"> the arrow (default</w:t>
+      </w:r>
+      <w:r>
+        <w:t xml:space="preserve"> – only 1</w:t>
+      </w:r>
+      <w:r>
+        <w:t xml:space="preserve">) and </w:t>
       </w:r>
       <w:r>
         <w:t>can shoot the Wumpus by</w:t>
@@ -1122,18 +1328,19 @@
         <w:t xml:space="preserve"> when</w:t>
       </w:r>
       <w:r>
-        <w:t xml:space="preserve"> there is no other way </w:t>
-      </w:r>
-      <w:r>
-        <w:t xml:space="preserve">to fulfil the intended goals without passing through where the </w:t>
-      </w:r>
-      <w:proofErr w:type="spellStart"/>
-      <w:r>
-        <w:t>wumbus</w:t>
-      </w:r>
-      <w:proofErr w:type="spellEnd"/>
-      <w:r>
-        <w:t xml:space="preserve"> may be located</w:t>
+        <w:t xml:space="preserve"> there </w:t>
+      </w:r>
+      <w:r>
+        <w:t>was</w:t>
+      </w:r>
+      <w:r>
+        <w:t xml:space="preserve"> no other way </w:t>
+      </w:r>
+      <w:r>
+        <w:t>to fulfil the intended goal</w:t>
+      </w:r>
+      <w:r>
+        <w:t>. If pits obstructed every alternative path, the agent may proceed to consider paths that involve killing the Wumpus</w:t>
       </w:r>
       <w:r>
         <w:t>.</w:t>
@@ -1160,22 +1367,25 @@
         <w:t>. Th</w:t>
       </w:r>
       <w:r>
-        <w:t>e solution also included additional pits that could be comment-toggled</w:t>
+        <w:t xml:space="preserve">e solution also </w:t>
+      </w:r>
+      <w:r>
+        <w:t>provided</w:t>
+      </w:r>
+      <w:r>
+        <w:t xml:space="preserve"> additional pits that could be comment-toggled</w:t>
       </w:r>
       <w:r>
         <w:t xml:space="preserve"> to force a confrontation with the Wumpus, testing the </w:t>
       </w:r>
       <w:r>
-        <w:t xml:space="preserve">domain’s logic for plan outcomes to </w:t>
-      </w:r>
-      <w:r>
-        <w:t xml:space="preserve">omit </w:t>
-      </w:r>
-      <w:r>
-        <w:t xml:space="preserve">Wumpus-killing if it was not </w:t>
-      </w:r>
-      <w:r>
-        <w:t xml:space="preserve">a critical obstacle. </w:t>
+        <w:t xml:space="preserve">domain’s plan outcomes </w:t>
+      </w:r>
+      <w:r>
+        <w:t>in opposing scenarios.</w:t>
+      </w:r>
+      <w:r>
+        <w:t xml:space="preserve"> </w:t>
       </w:r>
     </w:p>
     <w:p>
@@ -1201,16 +1411,56 @@
         <w:t>the solution applicability in context of a wider AI system.</w:t>
       </w:r>
       <w:r>
-        <w:t xml:space="preserve"> Both </w:t>
-      </w:r>
-      <w:r>
-        <w:t>domains and their variant scenarios were exposed to both a BFWS FF-parser solver, and a LAMA-first satisficing planner, both which produced slightly different outcomes with profound scaling implications.</w:t>
-      </w:r>
-      <w:r>
-        <w:t xml:space="preserve"> Interpreting these results required a comprehensive analysis </w:t>
-      </w:r>
-      <w:r>
-        <w:t>of the mechanics and implications of each:</w:t>
+        <w:t xml:space="preserve"> </w:t>
+      </w:r>
+      <w:r>
+        <w:t>The domains, their problems,</w:t>
+      </w:r>
+      <w:r>
+        <w:t xml:space="preserve"> and their variant </w:t>
+      </w:r>
+      <w:r>
+        <w:t>problem-</w:t>
+      </w:r>
+      <w:r>
+        <w:t xml:space="preserve">scenarios were exposed </w:t>
+      </w:r>
+      <w:r>
+        <w:lastRenderedPageBreak/>
+        <w:t>each to</w:t>
+      </w:r>
+      <w:r>
+        <w:t xml:space="preserve"> a BFWS FF-parser solver, and a LAMA-first satisficing planner</w:t>
+      </w:r>
+      <w:r>
+        <w:t>. These approaches</w:t>
+      </w:r>
+      <w:r>
+        <w:t xml:space="preserve"> produced slightly different outcomes with profound scaling implications</w:t>
+      </w:r>
+      <w:r>
+        <w:t>, but i</w:t>
+      </w:r>
+      <w:r>
+        <w:t>nterpreting the</w:t>
+      </w:r>
+      <w:r>
+        <w:t>m correctly</w:t>
+      </w:r>
+      <w:r>
+        <w:t xml:space="preserve"> required a comprehensive </w:t>
+      </w:r>
+      <w:r>
+        <w:t xml:space="preserve">understanding </w:t>
+      </w:r>
+      <w:r>
+        <w:t>of the mechanics and implications of each</w:t>
+      </w:r>
+      <w:r>
+        <w:t xml:space="preserve"> solver</w:t>
+      </w:r>
+      <w:r>
+        <w:t>:</w:t>
       </w:r>
     </w:p>
     <w:p>
@@ -1246,22 +1496,11 @@
         <w:t xml:space="preserve">algorithm </w:t>
       </w:r>
       <w:r>
-        <w:t>in</w:t>
-      </w:r>
-      <w:r>
-        <w:t xml:space="preserve"> </w:t>
-      </w:r>
-      <w:r>
-        <w:t xml:space="preserve">a solver tailored specifically to </w:t>
-      </w:r>
-      <w:r>
-        <w:t xml:space="preserve">parsing PDDL </w:t>
-      </w:r>
-      <w:proofErr w:type="gramStart"/>
-      <w:r>
-        <w:t>files</w:t>
-      </w:r>
-      <w:proofErr w:type="gramEnd"/>
+        <w:t xml:space="preserve">tailored to </w:t>
+      </w:r>
+      <w:r>
+        <w:t>parsing PDDL files</w:t>
+      </w:r>
     </w:p>
     <w:p>
       <w:pPr>
@@ -1280,11 +1519,9 @@
       <w:r>
         <w:t xml:space="preserve">nodes at the next </w:t>
       </w:r>
-      <w:proofErr w:type="gramStart"/>
-      <w:r>
-        <w:t>layer</w:t>
-      </w:r>
-      <w:proofErr w:type="gramEnd"/>
+      <w:r>
+        <w:t>depth</w:t>
+      </w:r>
     </w:p>
     <w:p>
       <w:pPr>
@@ -1298,27 +1535,31 @@
         <w:t xml:space="preserve">Using </w:t>
       </w:r>
       <w:r>
-        <w:t>a predefined heuristic</w:t>
+        <w:t>a predefined</w:t>
+      </w:r>
+      <w:r>
+        <w:t xml:space="preserve"> </w:t>
+      </w:r>
+      <w:r>
+        <w:t>Fast-Forward</w:t>
+      </w:r>
+      <w:r>
+        <w:t xml:space="preserve"> (FF)</w:t>
+      </w:r>
+      <w:r>
+        <w:t xml:space="preserve"> heuristic</w:t>
       </w:r>
       <w:r>
         <w:t xml:space="preserve">, the branching factor of solving for </w:t>
       </w:r>
       <w:r>
-        <w:t xml:space="preserve">intended outcomes is reduced by </w:t>
-      </w:r>
-      <w:proofErr w:type="spellStart"/>
-      <w:r>
-        <w:t>prio</w:t>
+        <w:t>intended outcomes is reduced by prio</w:t>
       </w:r>
       <w:r>
         <w:t>ri</w:t>
       </w:r>
       <w:r>
-        <w:t>tising</w:t>
-      </w:r>
-      <w:proofErr w:type="spellEnd"/>
-      <w:r>
-        <w:t xml:space="preserve"> states that are most </w:t>
+        <w:t xml:space="preserve">tising states that are most </w:t>
       </w:r>
       <w:r>
         <w:t xml:space="preserve">promising </w:t>
@@ -1327,13 +1568,8 @@
         <w:t>for</w:t>
       </w:r>
       <w:r>
-        <w:t xml:space="preserve"> its </w:t>
-      </w:r>
-      <w:proofErr w:type="gramStart"/>
-      <w:r>
-        <w:t>search</w:t>
-      </w:r>
-      <w:proofErr w:type="gramEnd"/>
+        <w:t xml:space="preserve"> its search</w:t>
+      </w:r>
     </w:p>
     <w:p>
       <w:pPr>
@@ -1344,34 +1580,23 @@
         </w:numPr>
       </w:pPr>
       <w:r>
-        <w:lastRenderedPageBreak/>
-        <w:t>The Fast-Forward heuristic is employed</w:t>
-      </w:r>
-      <w:r>
-        <w:t xml:space="preserve"> for estimating goal distance, guiding the algorithm’s path </w:t>
-      </w:r>
-      <w:proofErr w:type="spellStart"/>
-      <w:r>
-        <w:t>prioritisation</w:t>
-      </w:r>
-      <w:proofErr w:type="spellEnd"/>
-      <w:r>
-        <w:t xml:space="preserve"> </w:t>
-      </w:r>
-      <w:proofErr w:type="gramStart"/>
-      <w:r>
-        <w:t>method</w:t>
-      </w:r>
-      <w:proofErr w:type="gramEnd"/>
+        <w:t xml:space="preserve">The </w:t>
+      </w:r>
+      <w:r>
+        <w:t xml:space="preserve">FF </w:t>
+      </w:r>
+      <w:r>
+        <w:t>heuristic is employed</w:t>
+      </w:r>
+      <w:r>
+        <w:t xml:space="preserve"> for estimating goal distance, guiding the algorithm’s path prioritisation method</w:t>
+      </w:r>
     </w:p>
     <w:p>
       <w:r>
         <w:t>This solver</w:t>
       </w:r>
       <w:r>
-        <w:t xml:space="preserve"> typically</w:t>
-      </w:r>
-      <w:r>
         <w:t xml:space="preserve"> </w:t>
       </w:r>
       <w:r>
@@ -1384,10 +1609,16 @@
         <w:t xml:space="preserve"> each depth </w:t>
       </w:r>
       <w:r>
-        <w:t>before proceeding. This method unfortunately</w:t>
-      </w:r>
-      <w:r>
-        <w:t xml:space="preserve"> requires significant memory to</w:t>
+        <w:t>before proceeding. Th</w:t>
+      </w:r>
+      <w:r>
+        <w:t>e</w:t>
+      </w:r>
+      <w:r>
+        <w:t xml:space="preserve"> method unfortunately</w:t>
+      </w:r>
+      <w:r>
+        <w:t xml:space="preserve"> requires memory to</w:t>
       </w:r>
       <w:r>
         <w:t xml:space="preserve"> contain</w:t>
@@ -1433,6 +1664,9 @@
       </w:r>
       <w:r>
         <w:t xml:space="preserve"> due to its exhaustive nature</w:t>
+      </w:r>
+      <w:r>
+        <w:t xml:space="preserve"> and straight-forward approach</w:t>
       </w:r>
       <w:r>
         <w:t>, despite its scaling implications.</w:t>
@@ -1510,13 +1744,8 @@
         <w:t xml:space="preserve"> </w:t>
       </w:r>
       <w:r>
-        <w:t xml:space="preserve">it doesn’t guarantee the most optimal </w:t>
-      </w:r>
-      <w:proofErr w:type="gramStart"/>
-      <w:r>
-        <w:t>result</w:t>
-      </w:r>
-      <w:proofErr w:type="gramEnd"/>
+        <w:t>it doesn’t guarantee the most optimal result</w:t>
+      </w:r>
     </w:p>
     <w:p>
       <w:pPr>
@@ -1536,13 +1765,8 @@
         <w:t xml:space="preserve">heuristics </w:t>
       </w:r>
       <w:r>
-        <w:t xml:space="preserve">to guide the search more </w:t>
-      </w:r>
-      <w:proofErr w:type="gramStart"/>
-      <w:r>
-        <w:t>efficiently</w:t>
-      </w:r>
-      <w:proofErr w:type="gramEnd"/>
+        <w:t>to guide the search more efficiently</w:t>
+      </w:r>
     </w:p>
     <w:p>
       <w:pPr>
@@ -1568,15 +1792,7 @@
         <w:t>with the potential to explo</w:t>
       </w:r>
       <w:r>
-        <w:t xml:space="preserve">it </w:t>
-      </w:r>
-      <w:proofErr w:type="gramStart"/>
-      <w:r>
-        <w:t>lower-cost</w:t>
-      </w:r>
-      <w:proofErr w:type="gramEnd"/>
-      <w:r>
-        <w:t xml:space="preserve"> paths</w:t>
+        <w:t>it lower-cost paths</w:t>
       </w:r>
     </w:p>
     <w:p>
@@ -1600,53 +1816,48 @@
         <w:t xml:space="preserve">, structuring the </w:t>
       </w:r>
       <w:r>
-        <w:t xml:space="preserve">search </w:t>
-      </w:r>
-      <w:proofErr w:type="gramStart"/>
-      <w:r>
-        <w:t>process</w:t>
-      </w:r>
-      <w:proofErr w:type="gramEnd"/>
+        <w:t>search process</w:t>
+      </w:r>
     </w:p>
     <w:p>
       <w:r>
-        <w:t xml:space="preserve">LAMA-first doesn’t </w:t>
-      </w:r>
-      <w:proofErr w:type="spellStart"/>
-      <w:r>
-        <w:t>prioritise</w:t>
-      </w:r>
-      <w:proofErr w:type="spellEnd"/>
-      <w:r>
-        <w:t xml:space="preserve"> </w:t>
-      </w:r>
-      <w:r>
-        <w:t xml:space="preserve">optimality, rather </w:t>
-      </w:r>
-      <w:proofErr w:type="gramStart"/>
-      <w:r>
-        <w:t>focusing</w:t>
-      </w:r>
-      <w:proofErr w:type="gramEnd"/>
-      <w:r>
-        <w:t xml:space="preserve"> on finding a </w:t>
-      </w:r>
-      <w:proofErr w:type="spellStart"/>
-      <w:r>
-        <w:t>favourable</w:t>
-      </w:r>
-      <w:proofErr w:type="spellEnd"/>
+        <w:t xml:space="preserve">LAMA-first doesn’t prioritise </w:t>
+      </w:r>
+      <w:r>
+        <w:t xml:space="preserve">optimality, rather focusing on finding a </w:t>
+      </w:r>
+      <w:r>
+        <w:t>favorable</w:t>
+      </w:r>
       <w:r>
         <w:t xml:space="preserve"> solu</w:t>
       </w:r>
       <w:r>
-        <w:t>tion quickly.</w:t>
+        <w:t xml:space="preserve">tion </w:t>
+      </w:r>
+      <w:r>
+        <w:t xml:space="preserve">with guidance from </w:t>
+      </w:r>
+      <w:r>
+        <w:t>informative</w:t>
+      </w:r>
+      <w:r>
+        <w:t xml:space="preserve"> heuristics</w:t>
+      </w:r>
+      <w:r>
+        <w:t>.</w:t>
       </w:r>
       <w:r>
         <w:t xml:space="preserve"> This </w:t>
       </w:r>
       <w:r>
-        <w:t xml:space="preserve">bodes well for solving in large, complex domains when compared against BFWS. </w:t>
+        <w:t>bodes well for solving in large, complex domains when compared against BFWS</w:t>
+      </w:r>
+      <w:r>
+        <w:t>, as it doesn’t require exhausting all solution possibilities for each search</w:t>
+      </w:r>
+      <w:r>
+        <w:t xml:space="preserve">. </w:t>
       </w:r>
       <w:r>
         <w:t xml:space="preserve">By addressing </w:t>
@@ -1673,7 +1884,13 @@
         <w:t>where it</w:t>
       </w:r>
       <w:r>
-        <w:t xml:space="preserve"> would be impractical to address every choice at each search depth. </w:t>
+        <w:t xml:space="preserve"> would be impractical to address every </w:t>
+      </w:r>
+      <w:r>
+        <w:t xml:space="preserve">possible </w:t>
+      </w:r>
+      <w:r>
+        <w:t xml:space="preserve">choice at each search depth. </w:t>
       </w:r>
       <w:r>
         <w:t xml:space="preserve">This solver is therefore better suited to navigating time-sensitive </w:t>
@@ -1766,10 +1983,13 @@
         <w:t xml:space="preserve"> optimality in </w:t>
       </w:r>
       <w:r>
-        <w:t>these scenarios,</w:t>
-      </w:r>
-      <w:r>
-        <w:t xml:space="preserve"> w</w:t>
+        <w:t>the scenarios</w:t>
+      </w:r>
+      <w:r>
+        <w:t xml:space="preserve"> </w:t>
+      </w:r>
+      <w:r>
+        <w:t>w</w:t>
       </w:r>
       <w:r>
         <w:t>here no</w:t>
@@ -1808,7 +2028,10 @@
         <w:t>ing</w:t>
       </w:r>
       <w:r>
-        <w:t xml:space="preserve"> more in-depth considerations </w:t>
+        <w:t xml:space="preserve"> more </w:t>
+      </w:r>
+      <w:r>
+        <w:t xml:space="preserve">complex planning </w:t>
       </w:r>
       <w:r>
         <w:t>for how</w:t>
@@ -1859,7 +2082,13 @@
         <w:t xml:space="preserve"> required to make more complex decisions in time-constrained </w:t>
       </w:r>
       <w:r>
-        <w:t xml:space="preserve">scenarios, the solver </w:t>
+        <w:t xml:space="preserve">scenarios, the </w:t>
+      </w:r>
+      <w:r>
+        <w:t>agent</w:t>
+      </w:r>
+      <w:r>
+        <w:t xml:space="preserve"> </w:t>
       </w:r>
       <w:r>
         <w:t>would likely</w:t>
@@ -1918,16 +2147,84 @@
         <w:t xml:space="preserve">The Minecraft problem was largely concerned with the interpretation </w:t>
       </w:r>
       <w:r>
-        <w:t>of inventory mechanisms (actions) and their relationships with objects that could be acquired in the problem space.</w:t>
-      </w:r>
-      <w:r>
-        <w:t xml:space="preserve"> </w:t>
-      </w:r>
-      <w:r>
-        <w:t xml:space="preserve">The problem presented a layer of abstraction for the </w:t>
-      </w:r>
-    </w:p>
-    <w:p>
+        <w:t xml:space="preserve">of inventory mechanisms (actions) and their relationships </w:t>
+      </w:r>
+      <w:r>
+        <w:t>to</w:t>
+      </w:r>
+      <w:r>
+        <w:t xml:space="preserve"> objects that could be acquired in the problem space.</w:t>
+      </w:r>
+      <w:r>
+        <w:t xml:space="preserve"> </w:t>
+      </w:r>
+      <w:r>
+        <w:t>Represented as a 2D grid-like problem environment, the problem domain benefits in applicability and realism by implying adjacency relationships as a constraint on traversal logic</w:t>
+      </w:r>
+      <w:r>
+        <w:t xml:space="preserve">. This is </w:t>
+      </w:r>
+      <w:r>
+        <w:lastRenderedPageBreak/>
+        <w:t>effective when considering the context the plan output will be observed under</w:t>
+      </w:r>
+      <w:r>
+        <w:t>, emphasising</w:t>
+      </w:r>
+      <w:r>
+        <w:t xml:space="preserve"> the importance of i</w:t>
+      </w:r>
+      <w:r>
+        <w:t xml:space="preserve">nstructions that can be efficiently interpreted and </w:t>
+      </w:r>
+      <w:r>
+        <w:t>re-</w:t>
+      </w:r>
+      <w:r>
+        <w:t xml:space="preserve">applied to a variety of different stack layers </w:t>
+      </w:r>
+      <w:r>
+        <w:t>under consistent/similar constraints.</w:t>
+      </w:r>
+      <w:r>
+        <w:t xml:space="preserve"> Additionally, the representation of </w:t>
+      </w:r>
+      <w:r>
+        <w:t>`</w:t>
+      </w:r>
+      <w:r>
+        <w:t>moveable</w:t>
+      </w:r>
+      <w:r>
+        <w:t>`</w:t>
+      </w:r>
+      <w:r>
+        <w:t xml:space="preserve"> types </w:t>
+      </w:r>
+      <w:r>
+        <w:t>for</w:t>
+      </w:r>
+      <w:r>
+        <w:t xml:space="preserve"> objects that c</w:t>
+      </w:r>
+      <w:r>
+        <w:t>ould</w:t>
+      </w:r>
+      <w:r>
+        <w:t xml:space="preserve"> be shifted between the </w:t>
+      </w:r>
+      <w:r>
+        <w:t>problem environment and the agent’s inventory served as a mechanism for clarifying objects that do not need to be actioned upon at their initial locations. This served to refine the complexity of managing the project by distinguishing basic traversal grid locations from locations that contain necessary resources for goal-state progression.</w:t>
+      </w:r>
+      <w:r>
+        <w:t xml:space="preserve"> It simultaneously maintains that these are one-in-the same – traversal locations are all technically the same as the</w:t>
+      </w:r>
+      <w:r>
+        <w:t>ir corresponding</w:t>
+      </w:r>
+      <w:r>
+        <w:t xml:space="preserve"> resource. </w:t>
+      </w:r>
       <w:r>
         <w:t>The Wumpus world problem was slightly different, r</w:t>
       </w:r>
@@ -1950,22 +2247,79 @@
         <w:t xml:space="preserve"> need to</w:t>
       </w:r>
       <w:r>
-        <w:t xml:space="preserve"> be quite comprehensive. The Minecraft example assumed the use of abstraction to delegate the explicit navigational sequence to another layer, concern</w:t>
-      </w:r>
-      <w:r>
-        <w:t xml:space="preserve">ing itself </w:t>
-      </w:r>
-      <w:r>
-        <w:t xml:space="preserve">with interpreting a transitional </w:t>
-      </w:r>
-      <w:r>
-        <w:t>relocation requirement, though not requiring a robust interpretation of the process with incremental structure. T</w:t>
-      </w:r>
-      <w:r>
-        <w:t>he Wumpus world required the inverse</w:t>
-      </w:r>
-      <w:r>
-        <w:t xml:space="preserve"> since the locations of hazards and goals could only be inferred by their adjacency cues, adhering to much stricter navigational constraints. This required a conditional approach to considering only the immediate location and iterating over potential adjacencies based on the absence or presence of these cues. Additionally, a `visited` predicate was employed to allow the knowledgebase to be updated dynamically, implying the </w:t>
+        <w:t xml:space="preserve"> be quite comprehensive. The Minecraft </w:t>
+      </w:r>
+      <w:r>
+        <w:t>problem was largely concerned with</w:t>
+      </w:r>
+      <w:r>
+        <w:t xml:space="preserve"> interpreting a transitional </w:t>
+      </w:r>
+      <w:r>
+        <w:t>relocation requirement</w:t>
+      </w:r>
+      <w:r>
+        <w:t xml:space="preserve"> in conjunction with state manipulation as a relationship between agent actions and </w:t>
+      </w:r>
+      <w:r>
+        <w:t>known</w:t>
+      </w:r>
+      <w:r>
+        <w:t xml:space="preserve"> environment objects/locations</w:t>
+      </w:r>
+      <w:r>
+        <w:t>. T</w:t>
+      </w:r>
+      <w:r>
+        <w:t xml:space="preserve">he Wumpus </w:t>
+      </w:r>
+      <w:r>
+        <w:t>world agent</w:t>
+      </w:r>
+      <w:r>
+        <w:t xml:space="preserve"> </w:t>
+      </w:r>
+      <w:r>
+        <w:t>demanded</w:t>
+      </w:r>
+      <w:r>
+        <w:t xml:space="preserve"> </w:t>
+      </w:r>
+      <w:r>
+        <w:t>strict avoidance</w:t>
+      </w:r>
+      <w:r>
+        <w:t xml:space="preserve"> of hazards </w:t>
+      </w:r>
+      <w:r>
+        <w:t xml:space="preserve">and an unknown goal requirement location. Hazard locations </w:t>
+      </w:r>
+      <w:r>
+        <w:t xml:space="preserve">could only be inferred by their adjacency cues, </w:t>
+      </w:r>
+      <w:r>
+        <w:t>implying</w:t>
+      </w:r>
+      <w:r>
+        <w:t xml:space="preserve"> stricter navigational constraints</w:t>
+      </w:r>
+      <w:r>
+        <w:t xml:space="preserve"> tha</w:t>
+      </w:r>
+      <w:r>
+        <w:t>n</w:t>
+      </w:r>
+      <w:r>
+        <w:t xml:space="preserve"> the Minecraft domain</w:t>
+      </w:r>
+      <w:r>
+        <w:t xml:space="preserve">. This required a conditional approach to considering only the immediate location and iterating over potential adjacencies based on the absence or presence of these cues. Additionally, a `visited` predicate was employed to </w:t>
+      </w:r>
+      <w:r>
+        <w:t>determine safely navigated cells in a dynamically updated knowledgebase</w:t>
+      </w:r>
+      <w:r>
+        <w:t xml:space="preserve">, implying the </w:t>
       </w:r>
       <w:r>
         <w:t>interpretation</w:t>
@@ -1983,109 +2337,19 @@
         <w:t>variation</w:t>
       </w:r>
       <w:r>
-        <w:t xml:space="preserve">. It’s important to note the dynamics of this specific domain, the developer can impart </w:t>
-      </w:r>
-      <w:r>
-        <w:t xml:space="preserve">the presence of each hazard without making the locations explicitly available. It can however be defined </w:t>
-      </w:r>
-      <w:r>
-        <w:t>when there were</w:t>
-      </w:r>
-      <w:r>
-        <w:t xml:space="preserve"> </w:t>
-      </w:r>
-      <w:r>
-        <w:lastRenderedPageBreak/>
-        <w:t xml:space="preserve">immediate adjacencies upon the arrival at cue cells, clarified and interpreted through conditional </w:t>
-      </w:r>
-      <w:r>
-        <w:t xml:space="preserve">movement </w:t>
-      </w:r>
-      <w:r>
-        <w:t xml:space="preserve">observations as the agent considers the </w:t>
-      </w:r>
-      <w:r>
-        <w:t>outcome of</w:t>
-      </w:r>
-      <w:r>
-        <w:t xml:space="preserve"> the proposed cell transition – </w:t>
-      </w:r>
-      <w:r>
-        <w:rPr>
-          <w:b/>
-          <w:bCs/>
-        </w:rPr>
-        <w:t xml:space="preserve">where should the agent </w:t>
-      </w:r>
-      <w:r>
-        <w:rPr>
-          <w:b/>
-          <w:bCs/>
-          <w:u w:val="single"/>
-        </w:rPr>
-        <w:t>not</w:t>
-      </w:r>
-      <w:r>
-        <w:rPr>
-          <w:b/>
-          <w:bCs/>
-        </w:rPr>
-        <w:t xml:space="preserve"> </w:t>
-      </w:r>
-      <w:r>
-        <w:rPr>
-          <w:b/>
-          <w:bCs/>
-        </w:rPr>
-        <w:t xml:space="preserve">go based only upon </w:t>
-      </w:r>
-      <w:r>
-        <w:rPr>
-          <w:b/>
-          <w:bCs/>
-        </w:rPr>
-        <w:t xml:space="preserve">properties of </w:t>
-      </w:r>
-      <w:r>
-        <w:rPr>
-          <w:b/>
-          <w:bCs/>
-        </w:rPr>
-        <w:t xml:space="preserve">where it immediately </w:t>
-      </w:r>
-      <w:r>
-        <w:rPr>
-          <w:b/>
-          <w:bCs/>
-        </w:rPr>
-        <w:t xml:space="preserve">is, and is permitted to </w:t>
-      </w:r>
-      <w:r>
-        <w:rPr>
-          <w:b/>
-          <w:bCs/>
-        </w:rPr>
-        <w:t>consider</w:t>
-      </w:r>
-      <w:r>
-        <w:rPr>
-          <w:b/>
-          <w:bCs/>
-        </w:rPr>
-        <w:t xml:space="preserve"> going to</w:t>
-      </w:r>
-      <w:r>
-        <w:rPr>
-          <w:b/>
-          <w:bCs/>
-        </w:rPr>
-        <w:t xml:space="preserve">? </w:t>
+        <w:t xml:space="preserve">. </w:t>
       </w:r>
       <w:r>
         <w:t>The</w:t>
       </w:r>
       <w:r>
-        <w:t xml:space="preserve"> implications of </w:t>
+        <w:t xml:space="preserve"> </w:t>
+      </w:r>
+      <w:r>
+        <w:t>constraints associated with</w:t>
+      </w:r>
+      <w:r>
+        <w:t xml:space="preserve"> </w:t>
       </w:r>
       <w:r>
         <w:t>avoiding</w:t>
@@ -2094,7 +2358,10 @@
         <w:t xml:space="preserve"> hazards</w:t>
       </w:r>
       <w:r>
-        <w:t xml:space="preserve"> of unknown locations require</w:t>
+        <w:t xml:space="preserve"> at </w:t>
+      </w:r>
+      <w:r>
+        <w:t>unknown locations require</w:t>
       </w:r>
       <w:r>
         <w:t>d</w:t>
@@ -2121,58 +2388,25 @@
         <w:t xml:space="preserve"> on a cell-by-cell basis. </w:t>
       </w:r>
       <w:r>
-        <w:t xml:space="preserve">The emphasis on survival and exploration was captured with thorough improvement of the knowledgebase, employing </w:t>
-      </w:r>
-      <w:r>
-        <w:t>more robustly defined</w:t>
-      </w:r>
-      <w:r>
-        <w:t xml:space="preserve"> actions and </w:t>
-      </w:r>
-      <w:r>
-        <w:t xml:space="preserve">comprehensive </w:t>
-      </w:r>
-      <w:r>
-        <w:t>predicates</w:t>
-      </w:r>
-      <w:r>
-        <w:t xml:space="preserve"> that would infer the connections to be made based on immediate cues and known state. This enforced</w:t>
-      </w:r>
-      <w:r>
-        <w:t xml:space="preserve"> a stricter need-to-know privilege of potential hazard/goal location</w:t>
-      </w:r>
-      <w:r>
-        <w:t>s where</w:t>
-      </w:r>
-      <w:r>
-        <w:t xml:space="preserve"> the agent </w:t>
-      </w:r>
-      <w:r>
-        <w:t xml:space="preserve">must </w:t>
-      </w:r>
-      <w:r>
-        <w:t>consider the implications of the immediately observable state</w:t>
-      </w:r>
-      <w:r>
-        <w:t xml:space="preserve"> at each depth of the solution search</w:t>
-      </w:r>
-      <w:r>
-        <w:t xml:space="preserve">, enforcing a more incremental </w:t>
-      </w:r>
-      <w:r>
-        <w:t xml:space="preserve">and comprehensive </w:t>
-      </w:r>
-      <w:r>
-        <w:t>method of</w:t>
-      </w:r>
-      <w:r>
-        <w:t xml:space="preserve"> dynamically</w:t>
-      </w:r>
-      <w:r>
-        <w:t xml:space="preserve"> solving relocation sequences</w:t>
-      </w:r>
-      <w:r>
-        <w:t>.</w:t>
+        <w:t xml:space="preserve">The emphasis on survival and exploration was captured </w:t>
+      </w:r>
+      <w:r>
+        <w:t>by enforcing well-</w:t>
+      </w:r>
+      <w:r>
+        <w:t>defined</w:t>
+      </w:r>
+      <w:r>
+        <w:t xml:space="preserve"> actions and</w:t>
+      </w:r>
+      <w:r>
+        <w:t xml:space="preserve"> </w:t>
+      </w:r>
+      <w:r>
+        <w:t>object/state relationships</w:t>
+      </w:r>
+      <w:r>
+        <w:t>, leveraging dynamic environment representation to better align the solution with automated planning principles.</w:t>
       </w:r>
     </w:p>
     <w:sectPr>

</xml_diff>

<commit_message>
Clarify report justifications and create basic conclusion section
</commit_message>
<xml_diff>
--- a/submission/report/SIT215 Assessment 3 Report - Jacob Booth.docx
+++ b/submission/report/SIT215 Assessment 3 Report - Jacob Booth.docx
@@ -43,13 +43,7 @@
         <w:t>objects, state, properties, and relationships</w:t>
       </w:r>
       <w:r>
-        <w:t>, o</w:t>
-      </w:r>
-      <w:r>
-        <w:t>ften formalised with PDDL, an industry-wide definition language for problem domain planning</w:t>
-      </w:r>
-      <w:r>
-        <w:t>. Problems and their corresponding domains are typically parsed by a solver or class of algorithms, the resulting plans</w:t>
+        <w:t>, often formalised with PDDL, an industry-wide definition language for problem domain planning. Problems and their corresponding domains are typically parsed by a solver or class of algorithms, the resulting plans</w:t>
       </w:r>
       <w:r>
         <w:t xml:space="preserve"> </w:t>
@@ -226,10 +220,7 @@
         <w:t xml:space="preserve"> the problem space.</w:t>
       </w:r>
       <w:r>
-        <w:t xml:space="preserve"> It will accompany observations made with problem examples across</w:t>
-      </w:r>
-      <w:r>
-        <w:t xml:space="preserve"> two different domains</w:t>
+        <w:t xml:space="preserve"> It will accompany observations made with problem examples across two different domains</w:t>
       </w:r>
       <w:r>
         <w:t xml:space="preserve"> –</w:t>
@@ -297,6 +288,13 @@
         </w:rPr>
         <w:t>PDDL Implementation</w:t>
       </w:r>
+      <w:r>
+        <w:rPr>
+          <w:b/>
+          <w:bCs/>
+        </w:rPr>
+        <w:t>s</w:t>
+      </w:r>
     </w:p>
     <w:p>
       <w:pPr>
@@ -939,25 +937,52 @@
         <w:t xml:space="preserve">so the </w:t>
       </w:r>
       <w:r>
-        <w:t xml:space="preserve">approach would need to address the order of `handsfree` </w:t>
+        <w:t>focus was placed on clarifying</w:t>
+      </w:r>
+      <w:r>
+        <w:t xml:space="preserve"> the order of `handsfree</w:t>
+      </w:r>
+      <w:r>
+        <w:t xml:space="preserve"> == true</w:t>
+      </w:r>
+      <w:r>
+        <w:t xml:space="preserve">` </w:t>
       </w:r>
       <w:r>
         <w:sym w:font="Wingdings" w:char="F0E0"/>
       </w:r>
       <w:r>
-        <w:t xml:space="preserve"> `pick` </w:t>
+        <w:t xml:space="preserve"> `</w:t>
+      </w:r>
+      <w:r>
+        <w:t>:</w:t>
+      </w:r>
+      <w:r>
+        <w:t xml:space="preserve">pick` </w:t>
       </w:r>
       <w:r>
         <w:sym w:font="Wingdings" w:char="F0E0"/>
       </w:r>
       <w:r>
-        <w:t xml:space="preserve"> `recall` </w:t>
+        <w:t xml:space="preserve"> `</w:t>
+      </w:r>
+      <w:r>
+        <w:t>:</w:t>
+      </w:r>
+      <w:r>
+        <w:t xml:space="preserve">recall` </w:t>
       </w:r>
       <w:r>
         <w:sym w:font="Wingdings" w:char="F0E0"/>
       </w:r>
       <w:r>
-        <w:t xml:space="preserve"> `equip` </w:t>
+        <w:t xml:space="preserve"> `</w:t>
+      </w:r>
+      <w:r>
+        <w:t>:</w:t>
+      </w:r>
+      <w:r>
+        <w:t xml:space="preserve">equip` </w:t>
       </w:r>
       <w:r>
         <w:sym w:font="Wingdings" w:char="F0E0"/>
@@ -966,7 +991,16 @@
         <w:t xml:space="preserve"> </w:t>
       </w:r>
       <w:r>
-        <w:t>`craftplanks` to satisfy one of the intended goals</w:t>
+        <w:t>`</w:t>
+      </w:r>
+      <w:r>
+        <w:t>:</w:t>
+      </w:r>
+      <w:r>
+        <w:t xml:space="preserve">craftplanks` to satisfy </w:t>
+      </w:r>
+      <w:r>
+        <w:t>the most complex goal first</w:t>
       </w:r>
       <w:r>
         <w:t>.</w:t>
@@ -987,28 +1021,55 @@
         <w:t>required</w:t>
       </w:r>
       <w:r>
-        <w:t xml:space="preserve"> blocks before crafting, as was consistent across the different plan outputs. For the purposes of transitioning to the outlined goal states without further immediate concern, this was not strictly necessary</w:t>
-      </w:r>
-      <w:r>
-        <w:t xml:space="preserve">, but omitting </w:t>
-      </w:r>
-      <w:r>
-        <w:t>an `unequip` action in such a way</w:t>
-      </w:r>
-      <w:r>
-        <w:t xml:space="preserve"> implies that all blocks </w:t>
-      </w:r>
-      <w:r>
-        <w:t xml:space="preserve">needed to </w:t>
-      </w:r>
-      <w:r>
-        <w:t>be collected before the agent c</w:t>
-      </w:r>
-      <w:r>
-        <w:t>ould</w:t>
-      </w:r>
-      <w:r>
-        <w:t xml:space="preserve"> craft</w:t>
+        <w:t xml:space="preserve"> blocks before crafting, as was consistent across the different plan outputs. For the purposes of transitioning to the outlined goal states without further immediate </w:t>
+      </w:r>
+      <w:r>
+        <w:t>concern, implementing `unequip`</w:t>
+      </w:r>
+      <w:r>
+        <w:t xml:space="preserve"> was not strictly necessary</w:t>
+      </w:r>
+      <w:r>
+        <w:t>. O</w:t>
+      </w:r>
+      <w:r>
+        <w:t xml:space="preserve">mitting </w:t>
+      </w:r>
+      <w:r>
+        <w:t xml:space="preserve">an `unequip` action in </w:t>
+      </w:r>
+      <w:r>
+        <w:t xml:space="preserve">this </w:t>
+      </w:r>
+      <w:r>
+        <w:t>way</w:t>
+      </w:r>
+      <w:r>
+        <w:t xml:space="preserve"> </w:t>
+      </w:r>
+      <w:r>
+        <w:t xml:space="preserve">still </w:t>
+      </w:r>
+      <w:r>
+        <w:t>implie</w:t>
+      </w:r>
+      <w:r>
+        <w:t>d</w:t>
+      </w:r>
+      <w:r>
+        <w:t xml:space="preserve"> that all blocks </w:t>
+      </w:r>
+      <w:r>
+        <w:t>would need</w:t>
+      </w:r>
+      <w:r>
+        <w:t xml:space="preserve"> to </w:t>
+      </w:r>
+      <w:r>
+        <w:t xml:space="preserve">be </w:t>
+      </w:r>
+      <w:r>
+        <w:t>`pick`-ed before `craftplanks` could be invoked (alternatively, bypassing `equip` as a prerequisite for `pick` and `craftplanks` could be explored)</w:t>
       </w:r>
       <w:r>
         <w:t xml:space="preserve">. This </w:t>
@@ -1023,28 +1084,58 @@
         <w:t>scenarios</w:t>
       </w:r>
       <w:r>
-        <w:t>, especially where the agent already has something equipped,</w:t>
-      </w:r>
-      <w:r>
-        <w:t xml:space="preserve"> and</w:t>
-      </w:r>
-      <w:r>
-        <w:t xml:space="preserve"> would need to be addressed in further iterations</w:t>
+        <w:t>, especially where the agent already has something equipped</w:t>
+      </w:r>
+      <w:r>
+        <w:t xml:space="preserve">, or in more complex problem environments. </w:t>
+      </w:r>
+      <w:r>
+        <w:t xml:space="preserve"> </w:t>
+      </w:r>
+      <w:r>
+        <w:t>Th</w:t>
+      </w:r>
+      <w:r>
+        <w:t>e solution could be made more applicable by considering these aspects in further revisions</w:t>
       </w:r>
       <w:r>
         <w:t>.</w:t>
       </w:r>
       <w:r>
-        <w:t xml:space="preserve"> Summarily, by structuring the problem around the use of mechanisms like the `equip` and `craftplanks` actions, the agent’s decision-making process was simplified to consider only the essential transitional properties, </w:t>
-      </w:r>
-      <w:r>
-        <w:t>for goal-state fulfilment. This mitigated</w:t>
+        <w:t xml:space="preserve"> Summarily, by structuring the problem around the use of </w:t>
+      </w:r>
+      <w:r>
+        <w:t xml:space="preserve">object-inventory </w:t>
+      </w:r>
+      <w:r>
+        <w:t xml:space="preserve">mechanisms like the `equip` and `craftplanks` actions, the agent’s decision-making process was simplified to consider only the essential transitional properties </w:t>
+      </w:r>
+      <w:r>
+        <w:t xml:space="preserve">for goal-state </w:t>
+      </w:r>
+      <w:r>
+        <w:t>fulfilment in an action-sequence-planning scenario</w:t>
+      </w:r>
+      <w:r>
+        <w:t xml:space="preserve">. </w:t>
+      </w:r>
+      <w:r>
+        <w:t>Refining the focus to the essential elements</w:t>
+      </w:r>
+      <w:r>
+        <w:t xml:space="preserve"> mitigated</w:t>
       </w:r>
       <w:r>
         <w:t xml:space="preserve"> the possibility that agent-enacted </w:t>
       </w:r>
       <w:r>
-        <w:t xml:space="preserve">state manipulation </w:t>
+        <w:t xml:space="preserve">state </w:t>
+      </w:r>
+      <w:r>
+        <w:t>changes</w:t>
+      </w:r>
+      <w:r>
+        <w:t xml:space="preserve"> </w:t>
       </w:r>
       <w:r>
         <w:t xml:space="preserve">would </w:t>
@@ -1063,404 +1154,455 @@
       </w:r>
     </w:p>
     <w:p>
-      <w:r>
-        <w:t xml:space="preserve">The additional Wumpus world problem </w:t>
-      </w:r>
-      <w:r>
-        <w:t>had several additional constraints and challenges faced by the agent</w:t>
-      </w:r>
-      <w:r>
-        <w:t>.</w:t>
-      </w:r>
-      <w:r>
-        <w:t xml:space="preserve"> Th</w:t>
-      </w:r>
-      <w:r>
-        <w:t xml:space="preserve">e problem environment, though similar in structure, contained </w:t>
-      </w:r>
-      <w:r>
-        <w:t xml:space="preserve">potential </w:t>
-      </w:r>
-      <w:r>
-        <w:t>hazardous encounter</w:t>
-      </w:r>
-      <w:r>
-        <w:t>s</w:t>
-      </w:r>
-      <w:r>
-        <w:t xml:space="preserve">. </w:t>
-      </w:r>
-      <w:r>
-        <w:t>Considering the</w:t>
-      </w:r>
-      <w:r>
-        <w:t xml:space="preserve"> dynamic nature of </w:t>
-      </w:r>
-      <w:r>
-        <w:t>accumulating</w:t>
-      </w:r>
-      <w:r>
-        <w:t xml:space="preserve"> </w:t>
-      </w:r>
-      <w:r>
-        <w:t>cue-location knowledge</w:t>
-      </w:r>
-      <w:r>
-        <w:t xml:space="preserve"> </w:t>
-      </w:r>
-      <w:r>
-        <w:t>to</w:t>
-      </w:r>
-      <w:r>
-        <w:t xml:space="preserve"> infer the potential location of hazards</w:t>
-      </w:r>
-      <w:r>
-        <w:t xml:space="preserve">, the agent </w:t>
-      </w:r>
-      <w:r>
-        <w:t>should only</w:t>
-      </w:r>
-      <w:r>
-        <w:t xml:space="preserve"> be initially privileged to cell adjacencies</w:t>
-      </w:r>
-      <w:r>
-        <w:t>, imparting the dimensions of the problem environment</w:t>
-      </w:r>
-      <w:r>
-        <w:t xml:space="preserve">. </w:t>
-      </w:r>
-      <w:r>
-        <w:t xml:space="preserve">The </w:t>
-      </w:r>
-      <w:r>
-        <w:t>agent could only infer</w:t>
-      </w:r>
-      <w:r>
-        <w:t xml:space="preserve"> </w:t>
-      </w:r>
-      <w:r>
-        <w:t>potential locations from cues</w:t>
-      </w:r>
-      <w:r>
-        <w:t xml:space="preserve"> and adjacencies</w:t>
-      </w:r>
-      <w:r>
-        <w:t xml:space="preserve">, avoiding these </w:t>
-      </w:r>
-      <w:r>
-        <w:t xml:space="preserve">to </w:t>
-      </w:r>
-      <w:r>
-        <w:t>fulfil a critical goal outcome</w:t>
-      </w:r>
-      <w:r>
-        <w:t xml:space="preserve">. </w:t>
-      </w:r>
-      <w:r>
-        <w:t xml:space="preserve">The most immediate solution might </w:t>
-      </w:r>
-      <w:r>
-        <w:t>be to enforce</w:t>
-      </w:r>
-      <w:r>
-        <w:t xml:space="preserve"> </w:t>
-      </w:r>
-      <w:r>
-        <w:t xml:space="preserve">detection actions that </w:t>
-      </w:r>
-      <w:r>
-        <w:t xml:space="preserve">are called on </w:t>
-      </w:r>
-      <w:r>
-        <w:t>different</w:t>
-      </w:r>
-      <w:r>
-        <w:t xml:space="preserve"> squares to dynamically detect the cues and interpret them accordingly, but this </w:t>
-      </w:r>
-      <w:r>
-        <w:t>could be refined further</w:t>
-      </w:r>
-      <w:r>
-        <w:t xml:space="preserve">. </w:t>
-      </w:r>
-      <w:r>
-        <w:t>If the agent could accumulate a path of visited squares while avoiding hazards based on cues, the search process would dynamically generate solutions to impart more knowledge of the problem configuration as the transition to goal states progress</w:t>
-      </w:r>
-      <w:r>
-        <w:t>.</w:t>
-      </w:r>
-      <w:r>
-        <w:t xml:space="preserve"> </w:t>
-      </w:r>
-      <w:r>
-        <w:t xml:space="preserve">Conditional effects would need to be </w:t>
-      </w:r>
-      <w:r>
-        <w:t>defined</w:t>
-      </w:r>
-      <w:r>
-        <w:t xml:space="preserve"> </w:t>
-      </w:r>
-      <w:r>
-        <w:t>in the solution’s `move` action</w:t>
-      </w:r>
-      <w:r>
-        <w:t xml:space="preserve"> to make this possible</w:t>
-      </w:r>
-      <w:r>
-        <w:t xml:space="preserve">. </w:t>
-      </w:r>
-      <w:r>
-        <w:t>Doing so</w:t>
-      </w:r>
-      <w:r>
-        <w:t xml:space="preserve"> would </w:t>
-      </w:r>
-      <w:r>
-        <w:t xml:space="preserve">allow the agent to perceive </w:t>
-      </w:r>
-      <w:r>
-        <w:t>cues as they are encountered</w:t>
-      </w:r>
-      <w:r>
-        <w:t xml:space="preserve">, </w:t>
-      </w:r>
-      <w:r>
-        <w:t>before testing outcomes associated with immediate adjacencies</w:t>
-      </w:r>
-      <w:r>
-        <w:t xml:space="preserve">. </w:t>
-      </w:r>
-      <w:r>
-        <w:t>This</w:t>
-      </w:r>
-      <w:r>
-        <w:t xml:space="preserve"> approach</w:t>
-      </w:r>
-      <w:r>
-        <w:t xml:space="preserve"> </w:t>
-      </w:r>
-      <w:r>
-        <w:t>enforces</w:t>
-      </w:r>
-      <w:r>
-        <w:t xml:space="preserve"> </w:t>
-      </w:r>
-      <w:r>
-        <w:t xml:space="preserve">dynamic environment representation, where an agent must navigate a problem </w:t>
-      </w:r>
-      <w:r>
-        <w:t xml:space="preserve">environment </w:t>
-      </w:r>
-      <w:r>
-        <w:t xml:space="preserve">without explicit knowledge of </w:t>
-      </w:r>
-      <w:r>
-        <w:t xml:space="preserve">all critical </w:t>
-      </w:r>
-      <w:r>
-        <w:t>states</w:t>
-      </w:r>
-      <w:r>
-        <w:t>, updating</w:t>
-      </w:r>
-      <w:r>
-        <w:t xml:space="preserve"> its </w:t>
-      </w:r>
-      <w:r>
-        <w:t>knowledgebase</w:t>
-      </w:r>
-      <w:r>
-        <w:t xml:space="preserve"> to develop its </w:t>
-      </w:r>
-      <w:r>
-        <w:t>interpretation of the</w:t>
-      </w:r>
-      <w:r>
-        <w:t xml:space="preserve"> scenario</w:t>
-      </w:r>
-      <w:r>
-        <w:t xml:space="preserve"> a</w:t>
-      </w:r>
-      <w:r>
-        <w:t>cross state transitions</w:t>
-      </w:r>
-      <w:r>
-        <w:t xml:space="preserve">. </w:t>
-      </w:r>
-      <w:r>
-        <w:t xml:space="preserve">Finally, the </w:t>
-      </w:r>
-      <w:r>
-        <w:t xml:space="preserve">lethal dynamic between the agent and the Wumpus </w:t>
-      </w:r>
-      <w:r>
-        <w:t>could be resolved so long as the agent possesse</w:t>
-      </w:r>
-      <w:r>
-        <w:t>d</w:t>
-      </w:r>
-      <w:r>
-        <w:t xml:space="preserve"> the arrow (default</w:t>
-      </w:r>
-      <w:r>
-        <w:t xml:space="preserve"> – only 1</w:t>
-      </w:r>
-      <w:r>
-        <w:t xml:space="preserve">) and </w:t>
-      </w:r>
-      <w:r>
-        <w:t>can shoot the Wumpus by</w:t>
-      </w:r>
-      <w:r>
-        <w:t xml:space="preserve"> inferring </w:t>
-      </w:r>
-      <w:r>
-        <w:t>the correct</w:t>
-      </w:r>
-      <w:r>
-        <w:t xml:space="preserve"> location. This outcome should only be sought by the </w:t>
-      </w:r>
-      <w:r>
-        <w:t>agent</w:t>
-      </w:r>
-      <w:r>
-        <w:t xml:space="preserve"> when</w:t>
-      </w:r>
-      <w:r>
-        <w:t xml:space="preserve"> there </w:t>
-      </w:r>
-      <w:r>
-        <w:t>was</w:t>
-      </w:r>
-      <w:r>
-        <w:t xml:space="preserve"> no other way </w:t>
-      </w:r>
-      <w:r>
-        <w:t>to fulfil the intended goal</w:t>
-      </w:r>
-      <w:r>
-        <w:t>. If pits obstructed every alternative path, the agent may proceed to consider paths that involve killing the Wumpus</w:t>
-      </w:r>
-      <w:r>
-        <w:t>.</w:t>
-      </w:r>
-      <w:r>
-        <w:t xml:space="preserve"> This problem required direct consideration of </w:t>
-      </w:r>
-      <w:r>
-        <w:t xml:space="preserve">bidirectional adjacency, as the agent is permitted a strict grid-like movement to adjacent squares, which </w:t>
-      </w:r>
-      <w:r>
-        <w:t>can simultaneously</w:t>
-      </w:r>
-      <w:r>
-        <w:t xml:space="preserve"> serve as </w:t>
-      </w:r>
-      <w:r>
-        <w:t>cues for hazards</w:t>
-      </w:r>
-      <w:r>
-        <w:t xml:space="preserve"> and goals</w:t>
-      </w:r>
-      <w:r>
-        <w:t>. Th</w:t>
-      </w:r>
-      <w:r>
-        <w:t xml:space="preserve">e solution also </w:t>
-      </w:r>
-      <w:r>
-        <w:t>provided</w:t>
-      </w:r>
-      <w:r>
-        <w:t xml:space="preserve"> additional pits that could be comment-toggled</w:t>
-      </w:r>
-      <w:r>
-        <w:t xml:space="preserve"> to force a confrontation with the Wumpus, testing the </w:t>
-      </w:r>
-      <w:r>
-        <w:t xml:space="preserve">domain’s plan outcomes </w:t>
-      </w:r>
-      <w:r>
-        <w:t>in opposing scenarios.</w:t>
-      </w:r>
-      <w:r>
-        <w:t xml:space="preserve"> </w:t>
+      <w:pPr>
+        <w:rPr>
+          <w:b/>
+          <w:bCs/>
+        </w:rPr>
+      </w:pPr>
+      <w:r>
+        <w:rPr>
+          <w:b/>
+          <w:bCs/>
+        </w:rPr>
+        <w:t>Implementation B (Wumpus world problem)</w:t>
       </w:r>
     </w:p>
     <w:p>
       <w:r>
-        <w:t xml:space="preserve">The results </w:t>
-      </w:r>
-      <w:r>
-        <w:t xml:space="preserve">obtained from comparing multiple </w:t>
-      </w:r>
-      <w:r>
-        <w:t>scenarios with alternating solvers</w:t>
-      </w:r>
-      <w:r>
-        <w:t xml:space="preserve"> </w:t>
-      </w:r>
-      <w:r>
-        <w:t>clarif</w:t>
-      </w:r>
-      <w:r>
-        <w:t xml:space="preserve">ied </w:t>
-      </w:r>
-      <w:r>
-        <w:t>the solution applicability in context of a wider AI system.</w:t>
-      </w:r>
-      <w:r>
-        <w:t xml:space="preserve"> </w:t>
-      </w:r>
-      <w:r>
-        <w:t>The domains, their problems,</w:t>
-      </w:r>
-      <w:r>
-        <w:t xml:space="preserve"> and their variant </w:t>
-      </w:r>
-      <w:r>
-        <w:t>problem-</w:t>
-      </w:r>
-      <w:r>
-        <w:t xml:space="preserve">scenarios were exposed </w:t>
+        <w:t xml:space="preserve">The additional Wumpus world problem </w:t>
+      </w:r>
+      <w:r>
+        <w:t>had several additional constraints and challenges faced by the agent</w:t>
+      </w:r>
+      <w:r>
+        <w:t>.</w:t>
+      </w:r>
+      <w:r>
+        <w:t xml:space="preserve"> Th</w:t>
+      </w:r>
+      <w:r>
+        <w:t xml:space="preserve">e problem environment, though similar in structure, contained </w:t>
+      </w:r>
+      <w:r>
+        <w:t xml:space="preserve">potential </w:t>
+      </w:r>
+      <w:r>
+        <w:t>hazardous encounter</w:t>
+      </w:r>
+      <w:r>
+        <w:t>s</w:t>
+      </w:r>
+      <w:r>
+        <w:t xml:space="preserve">. </w:t>
+      </w:r>
+      <w:r>
+        <w:t>Considering the</w:t>
+      </w:r>
+      <w:r>
+        <w:t xml:space="preserve"> dynamic nature of </w:t>
+      </w:r>
+      <w:r>
+        <w:t>accumulating</w:t>
+      </w:r>
+      <w:r>
+        <w:t xml:space="preserve"> </w:t>
+      </w:r>
+      <w:r>
+        <w:t>cue-location knowledge</w:t>
+      </w:r>
+      <w:r>
+        <w:t xml:space="preserve"> </w:t>
+      </w:r>
+      <w:r>
+        <w:t>to</w:t>
+      </w:r>
+      <w:r>
+        <w:t xml:space="preserve"> infer the potential location of hazards</w:t>
+      </w:r>
+      <w:r>
+        <w:t xml:space="preserve">, the agent </w:t>
+      </w:r>
+      <w:r>
+        <w:t>should only</w:t>
+      </w:r>
+      <w:r>
+        <w:t xml:space="preserve"> be initially privileged to cell adjacencies</w:t>
+      </w:r>
+      <w:r>
+        <w:t>, imparting the dimensions of the problem environment</w:t>
+      </w:r>
+      <w:r>
+        <w:t xml:space="preserve"> </w:t>
+      </w:r>
+      <w:r>
+        <w:t>from</w:t>
+      </w:r>
+      <w:r>
+        <w:t xml:space="preserve"> a navigational </w:t>
+      </w:r>
+      <w:r>
+        <w:t>perspective</w:t>
+      </w:r>
+      <w:r>
+        <w:t xml:space="preserve">. </w:t>
+      </w:r>
+      <w:r>
+        <w:t xml:space="preserve">The </w:t>
+      </w:r>
+      <w:r>
+        <w:t>agent could only infer</w:t>
+      </w:r>
+      <w:r>
+        <w:t xml:space="preserve"> </w:t>
+      </w:r>
+      <w:r>
+        <w:t>potential locations from cues</w:t>
+      </w:r>
+      <w:r>
+        <w:t xml:space="preserve"> and adjacencies</w:t>
+      </w:r>
+      <w:r>
+        <w:t xml:space="preserve">, avoiding these </w:t>
+      </w:r>
+      <w:r>
+        <w:t>while</w:t>
+      </w:r>
+      <w:r>
+        <w:t xml:space="preserve"> fulfilling other</w:t>
+      </w:r>
+      <w:r>
+        <w:t xml:space="preserve"> critical goal outcome</w:t>
+      </w:r>
+      <w:r>
+        <w:t>s</w:t>
+      </w:r>
+      <w:r>
+        <w:t xml:space="preserve">. </w:t>
+      </w:r>
+      <w:r>
+        <w:t xml:space="preserve">The most immediate solution might </w:t>
+      </w:r>
+      <w:r>
+        <w:t>be to enforce</w:t>
+      </w:r>
+      <w:r>
+        <w:t xml:space="preserve"> </w:t>
+      </w:r>
+      <w:r>
+        <w:t xml:space="preserve">detection actions that </w:t>
+      </w:r>
+      <w:r>
+        <w:t xml:space="preserve">are called on </w:t>
+      </w:r>
+      <w:r>
+        <w:t>different</w:t>
+      </w:r>
+      <w:r>
+        <w:t xml:space="preserve"> squares to dynamically detect the cues and interpret them accordingly, but this </w:t>
+      </w:r>
+      <w:r>
+        <w:t>could be refined further</w:t>
+      </w:r>
+      <w:r>
+        <w:t xml:space="preserve">. </w:t>
+      </w:r>
+      <w:r>
+        <w:t xml:space="preserve">If the agent could accumulate a path of visited squares while avoiding hazards based on cues, the search process would dynamically generate solutions to </w:t>
+      </w:r>
+      <w:r>
+        <w:t>accumulate</w:t>
+      </w:r>
+      <w:r>
+        <w:t xml:space="preserve"> knowledge of the problem configuration </w:t>
+      </w:r>
+      <w:r>
+        <w:t xml:space="preserve">across state </w:t>
+      </w:r>
+      <w:r>
+        <w:t>changes</w:t>
+      </w:r>
+      <w:r>
+        <w:t>.</w:t>
+      </w:r>
+      <w:r>
+        <w:t xml:space="preserve"> </w:t>
+      </w:r>
+      <w:r>
+        <w:t xml:space="preserve">Conditional effects would need to be </w:t>
+      </w:r>
+      <w:r>
+        <w:t>defined</w:t>
+      </w:r>
+      <w:r>
+        <w:t xml:space="preserve"> </w:t>
+      </w:r>
+      <w:r>
+        <w:t>in the solution’s `move` action</w:t>
+      </w:r>
+      <w:r>
+        <w:t xml:space="preserve"> to make this possible</w:t>
+      </w:r>
+      <w:r>
+        <w:t xml:space="preserve">. </w:t>
+      </w:r>
+      <w:r>
+        <w:t>This ensured</w:t>
+      </w:r>
+      <w:r>
+        <w:t xml:space="preserve"> </w:t>
+      </w:r>
+      <w:r>
+        <w:t xml:space="preserve">cues could only be addressed </w:t>
+      </w:r>
+      <w:r>
+        <w:t xml:space="preserve">as they </w:t>
+      </w:r>
+      <w:r>
+        <w:t>were</w:t>
+      </w:r>
+      <w:r>
+        <w:t xml:space="preserve"> encountered</w:t>
+      </w:r>
+      <w:r>
+        <w:t xml:space="preserve">, </w:t>
+      </w:r>
+      <w:r>
+        <w:t>and their implications considered accordingly</w:t>
+      </w:r>
+      <w:r>
+        <w:t xml:space="preserve">. </w:t>
+      </w:r>
+      <w:r>
+        <w:t>This</w:t>
+      </w:r>
+      <w:r>
+        <w:t xml:space="preserve"> approach</w:t>
+      </w:r>
+      <w:r>
+        <w:t xml:space="preserve"> </w:t>
+      </w:r>
+      <w:r>
+        <w:t xml:space="preserve">aimed to </w:t>
+      </w:r>
+      <w:r>
+        <w:t>enforce</w:t>
+      </w:r>
+      <w:r>
+        <w:t xml:space="preserve"> </w:t>
+      </w:r>
+      <w:r>
+        <w:t xml:space="preserve">dynamic environment representation, </w:t>
+      </w:r>
+      <w:r>
+        <w:t>requiring</w:t>
+      </w:r>
+      <w:r>
+        <w:t xml:space="preserve"> </w:t>
+      </w:r>
+      <w:r>
+        <w:t>navigation</w:t>
+      </w:r>
+      <w:r>
+        <w:t xml:space="preserve"> </w:t>
+      </w:r>
+      <w:r>
+        <w:t xml:space="preserve">without </w:t>
+      </w:r>
+      <w:r>
+        <w:t>initial</w:t>
+      </w:r>
+      <w:r>
+        <w:t xml:space="preserve"> knowledge of </w:t>
+      </w:r>
+      <w:r>
+        <w:t xml:space="preserve">all </w:t>
+      </w:r>
+      <w:r>
+        <w:t>relevant</w:t>
+      </w:r>
+      <w:r>
+        <w:t xml:space="preserve"> </w:t>
+      </w:r>
+      <w:r>
+        <w:t>states</w:t>
+      </w:r>
+      <w:r>
+        <w:t xml:space="preserve">. This would see the agent </w:t>
+      </w:r>
+      <w:r>
+        <w:t>updating</w:t>
+      </w:r>
+      <w:r>
+        <w:t xml:space="preserve"> its </w:t>
+      </w:r>
+      <w:r>
+        <w:t>knowledgebase</w:t>
+      </w:r>
+      <w:r>
+        <w:t xml:space="preserve"> to develop its </w:t>
+      </w:r>
+      <w:r>
+        <w:t>interpretation of the</w:t>
+      </w:r>
+      <w:r>
+        <w:t xml:space="preserve"> scenario</w:t>
+      </w:r>
+      <w:r>
+        <w:t xml:space="preserve"> a</w:t>
+      </w:r>
+      <w:r>
+        <w:t xml:space="preserve">cross state </w:t>
+      </w:r>
+      <w:r>
+        <w:t>changes</w:t>
+      </w:r>
+      <w:r>
+        <w:t xml:space="preserve">. </w:t>
+      </w:r>
+      <w:r>
+        <w:t xml:space="preserve">Finally, the </w:t>
+      </w:r>
+      <w:r>
+        <w:t xml:space="preserve">lethal dynamic between the agent and the Wumpus </w:t>
+      </w:r>
+      <w:r>
+        <w:t>could be resolved so long as the agent possesse</w:t>
+      </w:r>
+      <w:r>
+        <w:t>d</w:t>
+      </w:r>
+      <w:r>
+        <w:t xml:space="preserve"> the arrow (default</w:t>
+      </w:r>
+      <w:r>
+        <w:t xml:space="preserve"> – only 1</w:t>
+      </w:r>
+      <w:r>
+        <w:t xml:space="preserve">) and </w:t>
+      </w:r>
+      <w:r>
+        <w:t>c</w:t>
+      </w:r>
+      <w:r>
+        <w:t>ould</w:t>
+      </w:r>
+      <w:r>
+        <w:t xml:space="preserve"> shoot the Wumpus by</w:t>
+      </w:r>
+      <w:r>
+        <w:t xml:space="preserve"> inferring </w:t>
+      </w:r>
+      <w:r>
+        <w:t>the correct</w:t>
+      </w:r>
+      <w:r>
+        <w:t xml:space="preserve"> location. This outcome should only be sought by the </w:t>
+      </w:r>
+      <w:r>
+        <w:t>agent</w:t>
+      </w:r>
+      <w:r>
+        <w:t xml:space="preserve"> when</w:t>
+      </w:r>
+      <w:r>
+        <w:t xml:space="preserve"> there </w:t>
+      </w:r>
+      <w:r>
+        <w:t>was</w:t>
+      </w:r>
+      <w:r>
+        <w:t xml:space="preserve"> no other way </w:t>
+      </w:r>
+      <w:r>
+        <w:t>to fulfil the intended goal</w:t>
+      </w:r>
+      <w:r>
+        <w:t>. If pits obstructed every alternative path, the agent may proceed to consider paths that involve killing the Wumpus</w:t>
+      </w:r>
+      <w:r>
+        <w:t>.</w:t>
+      </w:r>
+      <w:r>
+        <w:t xml:space="preserve"> This problem required direct consideration of </w:t>
+      </w:r>
+      <w:r>
+        <w:t>bidirectional adjacency</w:t>
+      </w:r>
+      <w:r>
+        <w:t xml:space="preserve"> with some locations</w:t>
+      </w:r>
+      <w:r>
+        <w:t xml:space="preserve"> simultaneously</w:t>
+      </w:r>
+      <w:r>
+        <w:t xml:space="preserve"> serv</w:t>
+      </w:r>
+      <w:r>
+        <w:t>ing</w:t>
+      </w:r>
+      <w:r>
+        <w:t xml:space="preserve"> as </w:t>
+      </w:r>
+      <w:r>
+        <w:t>cues for hazards</w:t>
+      </w:r>
+      <w:r>
+        <w:t xml:space="preserve"> and goals</w:t>
+      </w:r>
+      <w:r>
+        <w:t>. Th</w:t>
+      </w:r>
+      <w:r>
+        <w:t xml:space="preserve">e solution also </w:t>
+      </w:r>
+      <w:r>
+        <w:t>provided</w:t>
+      </w:r>
+      <w:r>
+        <w:t xml:space="preserve"> additional pits </w:t>
       </w:r>
       <w:r>
         <w:lastRenderedPageBreak/>
-        <w:t>each to</w:t>
-      </w:r>
-      <w:r>
-        <w:t xml:space="preserve"> a BFWS FF-parser solver, and a LAMA-first satisficing planner</w:t>
-      </w:r>
-      <w:r>
-        <w:t>. These approaches</w:t>
-      </w:r>
-      <w:r>
-        <w:t xml:space="preserve"> produced slightly different outcomes with profound scaling implications</w:t>
-      </w:r>
-      <w:r>
-        <w:t>, but i</w:t>
-      </w:r>
-      <w:r>
-        <w:t>nterpreting the</w:t>
-      </w:r>
-      <w:r>
-        <w:t>m correctly</w:t>
-      </w:r>
-      <w:r>
-        <w:t xml:space="preserve"> required a comprehensive </w:t>
-      </w:r>
-      <w:r>
-        <w:t xml:space="preserve">understanding </w:t>
-      </w:r>
-      <w:r>
-        <w:t>of the mechanics and implications of each</w:t>
-      </w:r>
-      <w:r>
-        <w:t xml:space="preserve"> solver</w:t>
-      </w:r>
-      <w:r>
-        <w:t>:</w:t>
+        <w:t>that could be comment-toggled</w:t>
+      </w:r>
+      <w:r>
+        <w:t xml:space="preserve"> to force a confrontation with the Wumpus, testing the </w:t>
+      </w:r>
+      <w:r>
+        <w:t xml:space="preserve">domain’s plan outcome </w:t>
+      </w:r>
+      <w:r>
+        <w:t xml:space="preserve">in </w:t>
+      </w:r>
+      <w:r>
+        <w:t xml:space="preserve">an </w:t>
+      </w:r>
+      <w:r>
+        <w:t>opposing scenario.</w:t>
+      </w:r>
+      <w:r>
+        <w:t xml:space="preserve"> </w:t>
+      </w:r>
+    </w:p>
+    <w:p>
+      <w:pPr>
+        <w:rPr>
+          <w:b/>
+          <w:bCs/>
+        </w:rPr>
+      </w:pPr>
+      <w:r>
+        <w:rPr>
+          <w:b/>
+          <w:bCs/>
+        </w:rPr>
+        <w:t>Testing and scalability</w:t>
+      </w:r>
+    </w:p>
+    <w:p>
+      <w:r>
+        <w:t>Planned sequences produced by alternating solver types were observed for one scenario in each problem space:</w:t>
       </w:r>
     </w:p>
     <w:p>
@@ -1487,16 +1629,10 @@
         </w:numPr>
       </w:pPr>
       <w:r>
-        <w:t>Breadth-first width searc</w:t>
-      </w:r>
-      <w:r>
-        <w:t xml:space="preserve">h </w:t>
-      </w:r>
-      <w:r>
-        <w:t xml:space="preserve">algorithm </w:t>
-      </w:r>
-      <w:r>
-        <w:t xml:space="preserve">tailored to </w:t>
+        <w:t xml:space="preserve">Breadth-first width search </w:t>
+      </w:r>
+      <w:r>
+        <w:t xml:space="preserve">algorithm tailored to </w:t>
       </w:r>
       <w:r>
         <w:t>parsing PDDL files</w:t>
@@ -1511,16 +1647,7 @@
         </w:numPr>
       </w:pPr>
       <w:r>
-        <w:t xml:space="preserve">Systematically </w:t>
-      </w:r>
-      <w:r>
-        <w:t xml:space="preserve">explores the search space, considering all nodes at the present depth before proceeding to </w:t>
-      </w:r>
-      <w:r>
-        <w:t xml:space="preserve">nodes at the next </w:t>
-      </w:r>
-      <w:r>
-        <w:t>depth</w:t>
+        <w:t>Systematically explores the search space, considering all nodes at the current search depth before proceeding to nodes at the next depth</w:t>
       </w:r>
     </w:p>
     <w:p>
@@ -1532,43 +1659,7 @@
         </w:numPr>
       </w:pPr>
       <w:r>
-        <w:t xml:space="preserve">Using </w:t>
-      </w:r>
-      <w:r>
-        <w:t>a predefined</w:t>
-      </w:r>
-      <w:r>
-        <w:t xml:space="preserve"> </w:t>
-      </w:r>
-      <w:r>
-        <w:t>Fast-Forward</w:t>
-      </w:r>
-      <w:r>
-        <w:t xml:space="preserve"> (FF)</w:t>
-      </w:r>
-      <w:r>
-        <w:t xml:space="preserve"> heuristic</w:t>
-      </w:r>
-      <w:r>
-        <w:t xml:space="preserve">, the branching factor of solving for </w:t>
-      </w:r>
-      <w:r>
-        <w:t>intended outcomes is reduced by prio</w:t>
-      </w:r>
-      <w:r>
-        <w:t>ri</w:t>
-      </w:r>
-      <w:r>
-        <w:t xml:space="preserve">tising states that are most </w:t>
-      </w:r>
-      <w:r>
-        <w:t xml:space="preserve">promising </w:t>
-      </w:r>
-      <w:r>
-        <w:t>for</w:t>
-      </w:r>
-      <w:r>
-        <w:t xml:space="preserve"> its search</w:t>
+        <w:t>Using a predefined Fast-Forward (FF) heuristic, the branching factor of solving for intended outcomes is reduced by prioritising states that are most promising for its search</w:t>
       </w:r>
     </w:p>
     <w:p>
@@ -1580,123 +1671,12 @@
         </w:numPr>
       </w:pPr>
       <w:r>
-        <w:t xml:space="preserve">The </w:t>
-      </w:r>
-      <w:r>
-        <w:t xml:space="preserve">FF </w:t>
-      </w:r>
-      <w:r>
-        <w:t>heuristic is employed</w:t>
-      </w:r>
-      <w:r>
-        <w:t xml:space="preserve"> for estimating goal distance, guiding the algorithm’s path prioritisation method</w:t>
+        <w:t>The FF heuristic helps in estimating goal distance, guiding the algorithm’s path prioritisation method</w:t>
       </w:r>
     </w:p>
     <w:p>
       <w:r>
-        <w:t>This solver</w:t>
-      </w:r>
-      <w:r>
-        <w:t xml:space="preserve"> </w:t>
-      </w:r>
-      <w:r>
-        <w:t xml:space="preserve">guarantees an optimal solution by exhausting the options </w:t>
-      </w:r>
-      <w:r>
-        <w:t>at</w:t>
-      </w:r>
-      <w:r>
-        <w:t xml:space="preserve"> each depth </w:t>
-      </w:r>
-      <w:r>
-        <w:t>before proceeding. Th</w:t>
-      </w:r>
-      <w:r>
-        <w:t>e</w:t>
-      </w:r>
-      <w:r>
-        <w:t xml:space="preserve"> method unfortunately</w:t>
-      </w:r>
-      <w:r>
-        <w:t xml:space="preserve"> requires memory to</w:t>
-      </w:r>
-      <w:r>
-        <w:t xml:space="preserve"> contain</w:t>
-      </w:r>
-      <w:r>
-        <w:t xml:space="preserve"> the complexity of the problem space in </w:t>
-      </w:r>
-      <w:r>
-        <w:t xml:space="preserve">context of </w:t>
-      </w:r>
-      <w:r>
-        <w:t>subsequent</w:t>
-      </w:r>
-      <w:r>
-        <w:t xml:space="preserve"> </w:t>
-      </w:r>
-      <w:r>
-        <w:t>search</w:t>
-      </w:r>
-      <w:r>
-        <w:t xml:space="preserve"> depth</w:t>
-      </w:r>
-      <w:r>
-        <w:t>s</w:t>
-      </w:r>
-      <w:r>
-        <w:t xml:space="preserve">, proposing a significant </w:t>
-      </w:r>
-      <w:r>
-        <w:t>drawback</w:t>
-      </w:r>
-      <w:r>
-        <w:t xml:space="preserve"> in problem domains of vast complexity</w:t>
-      </w:r>
-      <w:r>
-        <w:t xml:space="preserve"> and increased depth. In smaller environments with </w:t>
-      </w:r>
-      <w:r>
-        <w:t xml:space="preserve">more manageable memory constraints, </w:t>
-      </w:r>
-      <w:r>
-        <w:t>this serves as an ideal solution</w:t>
-      </w:r>
-      <w:r>
-        <w:t xml:space="preserve"> due to its exhaustive nature</w:t>
-      </w:r>
-      <w:r>
-        <w:t xml:space="preserve"> and straight-forward approach</w:t>
-      </w:r>
-      <w:r>
-        <w:t>, despite its scaling implications.</w:t>
-      </w:r>
-      <w:r>
-        <w:t xml:space="preserve"> </w:t>
-      </w:r>
-      <w:r>
-        <w:t>In contrast</w:t>
-      </w:r>
-      <w:r>
-        <w:t xml:space="preserve">, </w:t>
-      </w:r>
-      <w:r>
-        <w:t xml:space="preserve">the same </w:t>
-      </w:r>
-      <w:r>
-        <w:t>scenarios were exposed to</w:t>
-      </w:r>
-      <w:r>
-        <w:t xml:space="preserve"> a</w:t>
-      </w:r>
-      <w:r>
-        <w:t xml:space="preserve"> </w:t>
-      </w:r>
-      <w:r>
-        <w:t>LAMA-first satisficing planner, presenting its own capacity</w:t>
-      </w:r>
-      <w:r>
-        <w:t xml:space="preserve"> to solve in automated planning scenarios:</w:t>
+        <w:t>This solver guarantees a cost-optimal solution by exhausting the options at each depth before proceeding. The method requires that the system’s memory capacity can handle the BFWS for the given problem space complexity, proposing a significant drawback in problem domains of vast complexity and increased depth. In smaller environments with more manageable memory constraints, this serves as an ideal solution due to its exhaustive nature and straight-forward approach, despite its scaling implications. As the domains increase in complexity and require multiple depths of acquire/craft sequencing, execution time would quickly become a considerable drawback. In contrast, scenarios were exposed to a LAMA-first satisficing planner, presenting its own capacity to solve in automated planning scenarios:</w:t>
       </w:r>
     </w:p>
     <w:p>
@@ -1729,22 +1709,7 @@
         <w:t>Landmarks, Action-Graphs, and Multi-Heuristic A*</w:t>
       </w:r>
       <w:r>
-        <w:t>,</w:t>
-      </w:r>
-      <w:r>
-        <w:t xml:space="preserve"> LAMA-first</w:t>
-      </w:r>
-      <w:r>
-        <w:t xml:space="preserve"> is a satisficing planner </w:t>
-      </w:r>
-      <w:r>
-        <w:t>–</w:t>
-      </w:r>
-      <w:r>
-        <w:t xml:space="preserve"> </w:t>
-      </w:r>
-      <w:r>
-        <w:t>it doesn’t guarantee the most optimal result</w:t>
+        <w:t>, LAMA-first is a satisficing planner – it doesn’t guarantee the most optimal result</w:t>
       </w:r>
     </w:p>
     <w:p>
@@ -1756,16 +1721,7 @@
         </w:numPr>
       </w:pPr>
       <w:r>
-        <w:t xml:space="preserve">Heuristic-based search, employing multiple </w:t>
-      </w:r>
-      <w:r>
-        <w:t xml:space="preserve">cost-based </w:t>
-      </w:r>
-      <w:r>
-        <w:t xml:space="preserve">heuristics </w:t>
-      </w:r>
-      <w:r>
-        <w:t>to guide the search more efficiently</w:t>
+        <w:t>Heuristic-based search, employing multiple cost-based heuristics to guide the search more efficiently</w:t>
       </w:r>
     </w:p>
     <w:p>
@@ -1777,22 +1733,7 @@
         </w:numPr>
       </w:pPr>
       <w:r>
-        <w:t xml:space="preserve">A* search algorithm is employed </w:t>
-      </w:r>
-      <w:r>
-        <w:t xml:space="preserve">to balance exploration </w:t>
-      </w:r>
-      <w:r>
-        <w:t>capacity</w:t>
-      </w:r>
-      <w:r>
-        <w:t xml:space="preserve"> </w:t>
-      </w:r>
-      <w:r>
-        <w:t>with the potential to explo</w:t>
-      </w:r>
-      <w:r>
-        <w:t>it lower-cost paths</w:t>
+        <w:t>A* search algorithm is employed to balance exploration capacity with the potential to exploit lower-cost paths</w:t>
       </w:r>
     </w:p>
     <w:p>
@@ -1804,319 +1745,271 @@
         </w:numPr>
       </w:pPr>
       <w:r>
-        <w:t>A Landmark approach</w:t>
-      </w:r>
-      <w:r>
-        <w:t>, establishing sub-goals/intermediate states which stagger the</w:t>
-      </w:r>
-      <w:r>
-        <w:t xml:space="preserve"> transition to the final goal state</w:t>
-      </w:r>
-      <w:r>
-        <w:t xml:space="preserve">, structuring the </w:t>
-      </w:r>
-      <w:r>
-        <w:t>search process</w:t>
+        <w:t>A Landmark approach, establishing sub-goals/intermediate states which stagger the transition to the final goal state, structuring the search process</w:t>
       </w:r>
     </w:p>
     <w:p>
       <w:r>
-        <w:t xml:space="preserve">LAMA-first doesn’t prioritise </w:t>
-      </w:r>
-      <w:r>
-        <w:t xml:space="preserve">optimality, rather focusing on finding a </w:t>
-      </w:r>
-      <w:r>
-        <w:t>favorable</w:t>
-      </w:r>
-      <w:r>
-        <w:t xml:space="preserve"> solu</w:t>
-      </w:r>
-      <w:r>
-        <w:t xml:space="preserve">tion </w:t>
-      </w:r>
-      <w:r>
-        <w:t xml:space="preserve">with guidance from </w:t>
-      </w:r>
-      <w:r>
-        <w:t>informative</w:t>
-      </w:r>
-      <w:r>
-        <w:t xml:space="preserve"> heuristics</w:t>
-      </w:r>
-      <w:r>
-        <w:t>.</w:t>
-      </w:r>
-      <w:r>
-        <w:t xml:space="preserve"> This </w:t>
-      </w:r>
-      <w:r>
-        <w:t>bodes well for solving in large, complex domains when compared against BFWS</w:t>
-      </w:r>
-      <w:r>
-        <w:t>, as it doesn’t require exhausting all solution possibilities for each search</w:t>
-      </w:r>
-      <w:r>
-        <w:t xml:space="preserve">. </w:t>
-      </w:r>
-      <w:r>
-        <w:t xml:space="preserve">By addressing </w:t>
-      </w:r>
-      <w:r>
-        <w:t>a variety of heuristics</w:t>
-      </w:r>
-      <w:r>
-        <w:t xml:space="preserve"> and</w:t>
-      </w:r>
-      <w:r>
-        <w:t xml:space="preserve"> guidance mechanisms, </w:t>
-      </w:r>
-      <w:r>
-        <w:t xml:space="preserve">this algorithm </w:t>
-      </w:r>
-      <w:r>
-        <w:t>is much better suited to</w:t>
-      </w:r>
-      <w:r>
-        <w:t xml:space="preserve"> satisficing in a domain </w:t>
-      </w:r>
-      <w:r>
-        <w:t>where it</w:t>
-      </w:r>
-      <w:r>
-        <w:t xml:space="preserve"> would be impractical to address every </w:t>
-      </w:r>
-      <w:r>
-        <w:t xml:space="preserve">possible </w:t>
-      </w:r>
-      <w:r>
-        <w:t xml:space="preserve">choice at each search depth. </w:t>
-      </w:r>
-      <w:r>
-        <w:t xml:space="preserve">This solver is therefore better suited to navigating time-sensitive </w:t>
-      </w:r>
-      <w:r>
-        <w:t>situations in complex planning problems</w:t>
-      </w:r>
-      <w:r>
-        <w:t>.</w:t>
-      </w:r>
-      <w:r>
-        <w:t xml:space="preserve"> </w:t>
-      </w:r>
-      <w:r>
-        <w:t xml:space="preserve">The </w:t>
-      </w:r>
-      <w:r>
-        <w:t>strengths and weaknesses</w:t>
-      </w:r>
-      <w:r>
-        <w:t xml:space="preserve"> of each solver were </w:t>
-      </w:r>
-      <w:r>
-        <w:t xml:space="preserve">somewhat </w:t>
-      </w:r>
-      <w:r>
-        <w:t>reflected</w:t>
-      </w:r>
-      <w:r>
-        <w:t xml:space="preserve"> in the</w:t>
-      </w:r>
-      <w:r>
-        <w:t xml:space="preserve"> computational requirements for each scenario. </w:t>
-      </w:r>
-      <w:r>
-        <w:t xml:space="preserve">Where the </w:t>
-      </w:r>
-      <w:r>
-        <w:t>BFWS solver</w:t>
-      </w:r>
-      <w:r>
-        <w:t xml:space="preserve"> consistently</w:t>
-      </w:r>
-      <w:r>
-        <w:t xml:space="preserve"> found the most optimal path </w:t>
-      </w:r>
-      <w:r>
-        <w:t>quicker</w:t>
-      </w:r>
-      <w:r>
-        <w:t xml:space="preserve">, the LAMA-first </w:t>
-      </w:r>
-      <w:r>
-        <w:t>solver took</w:t>
-      </w:r>
-      <w:r>
-        <w:t xml:space="preserve"> slightly longer</w:t>
-      </w:r>
-      <w:r>
-        <w:t xml:space="preserve">, and in one scenario </w:t>
-      </w:r>
-      <w:r>
-        <w:t xml:space="preserve">required increased plan cost to achieve the desired outcomes. </w:t>
-      </w:r>
-      <w:r>
-        <w:t>This suggest</w:t>
-      </w:r>
-      <w:r>
-        <w:t>ed</w:t>
-      </w:r>
-      <w:r>
-        <w:t xml:space="preserve"> that for the scale of complexity in these </w:t>
-      </w:r>
-      <w:r>
-        <w:t xml:space="preserve">small </w:t>
-      </w:r>
-      <w:r>
-        <w:t xml:space="preserve">grid-like problem spaces, BFWS </w:t>
-      </w:r>
-      <w:r>
-        <w:t>was</w:t>
-      </w:r>
-      <w:r>
-        <w:t xml:space="preserve"> ideal, being best suited </w:t>
-      </w:r>
-      <w:r>
-        <w:t>for solution</w:t>
-      </w:r>
-      <w:r>
-        <w:t xml:space="preserve"> optimality in </w:t>
-      </w:r>
-      <w:r>
-        <w:t>the scenarios</w:t>
-      </w:r>
-      <w:r>
-        <w:t xml:space="preserve"> </w:t>
-      </w:r>
-      <w:r>
-        <w:t>w</w:t>
-      </w:r>
-      <w:r>
-        <w:t>here no</w:t>
-      </w:r>
-      <w:r>
-        <w:t xml:space="preserve"> strict memory constraints</w:t>
-      </w:r>
-      <w:r>
-        <w:t xml:space="preserve"> exist</w:t>
-      </w:r>
-      <w:r>
-        <w:t>ed</w:t>
-      </w:r>
-      <w:r>
-        <w:t xml:space="preserve">. </w:t>
-      </w:r>
-      <w:r>
-        <w:t>If</w:t>
-      </w:r>
-      <w:r>
-        <w:t xml:space="preserve"> the complexity of these domains</w:t>
-      </w:r>
-      <w:r>
-        <w:t xml:space="preserve"> were to</w:t>
-      </w:r>
-      <w:r>
-        <w:t xml:space="preserve"> grow</w:t>
-      </w:r>
-      <w:r>
-        <w:t xml:space="preserve">, </w:t>
-      </w:r>
-      <w:r>
-        <w:t>requir</w:t>
-      </w:r>
-      <w:r>
-        <w:t>ing</w:t>
-      </w:r>
-      <w:r>
-        <w:t xml:space="preserve"> more </w:t>
-      </w:r>
-      <w:r>
-        <w:t xml:space="preserve">complex planning </w:t>
-      </w:r>
-      <w:r>
-        <w:t>for how</w:t>
-      </w:r>
-      <w:r>
-        <w:t xml:space="preserve"> each </w:t>
-      </w:r>
-      <w:r>
-        <w:t>goal</w:t>
-      </w:r>
-      <w:r>
-        <w:t xml:space="preserve"> </w:t>
-      </w:r>
-      <w:r>
-        <w:t>may</w:t>
-      </w:r>
-      <w:r>
-        <w:t xml:space="preserve"> be fulfilled, the </w:t>
-      </w:r>
-      <w:r>
-        <w:t xml:space="preserve">balance between solution applicability and </w:t>
-      </w:r>
-      <w:r>
-        <w:t>execution time w</w:t>
-      </w:r>
-      <w:r>
-        <w:t>ould</w:t>
-      </w:r>
-      <w:r>
-        <w:t xml:space="preserve"> quickly become imbalanced</w:t>
-      </w:r>
-      <w:r>
-        <w:t xml:space="preserve"> when using the BFWS solver</w:t>
-      </w:r>
-      <w:r>
-        <w:t xml:space="preserve">. </w:t>
-      </w:r>
-      <w:r>
-        <w:t>If</w:t>
-      </w:r>
-      <w:r>
-        <w:t xml:space="preserve"> the agent </w:t>
-      </w:r>
-      <w:r>
-        <w:t>were</w:t>
-      </w:r>
-      <w:r>
-        <w:t xml:space="preserve"> required to make more complex decisions in time-constrained </w:t>
-      </w:r>
-      <w:r>
-        <w:t xml:space="preserve">scenarios, the </w:t>
-      </w:r>
-      <w:r>
-        <w:t>agent</w:t>
-      </w:r>
-      <w:r>
-        <w:t xml:space="preserve"> </w:t>
-      </w:r>
-      <w:r>
-        <w:t>would likely</w:t>
-      </w:r>
-      <w:r>
-        <w:t xml:space="preserve"> </w:t>
-      </w:r>
-      <w:r>
-        <w:t>benefit from</w:t>
-      </w:r>
-      <w:r>
-        <w:t xml:space="preserve"> the more robust guidance</w:t>
-      </w:r>
-      <w:r>
-        <w:t xml:space="preserve"> mechanisms of the LAMA-first planner, providing better structure</w:t>
-      </w:r>
-      <w:r>
-        <w:t xml:space="preserve"> and precision</w:t>
-      </w:r>
-      <w:r>
-        <w:t xml:space="preserve"> to complex searches.</w:t>
+        <w:t xml:space="preserve">LAMA-first doesn’t prioritise optimality, rather focusing on finding a favorable solution with guidance from informative heuristics. This bodes well for solving in large, complex domains when compared against BFWS, as it doesn’t require exhausting all solution possibilities for each search. By addressing a variety of heuristics and guidance mechanisms, this algorithm is much better suited to satisficing in a domain where it would be impractical to address every possible choice at each search depth. This solver is therefore better suited to navigating time-sensitive situations in complex planning problems. </w:t>
+      </w:r>
+      <w:r>
+        <w:t xml:space="preserve"> </w:t>
       </w:r>
     </w:p>
     <w:p>
       <w:r>
+        <w:rPr>
+          <w:b/>
+          <w:bCs/>
+        </w:rPr>
+        <w:t>Implementation Results</w:t>
+      </w:r>
+    </w:p>
+    <w:p>
+      <w:r>
         <w:t xml:space="preserve">The </w:t>
       </w:r>
       <w:r>
+        <w:t>strengths and weaknesses</w:t>
+      </w:r>
+      <w:r>
+        <w:t xml:space="preserve"> of each solver were </w:t>
+      </w:r>
+      <w:r>
+        <w:t xml:space="preserve">somewhat </w:t>
+      </w:r>
+      <w:r>
+        <w:t>reflected</w:t>
+      </w:r>
+      <w:r>
+        <w:t xml:space="preserve"> in the</w:t>
+      </w:r>
+      <w:r>
+        <w:t xml:space="preserve"> computational requirements for each scenario. </w:t>
+      </w:r>
+      <w:r>
+        <w:t xml:space="preserve">Where the </w:t>
+      </w:r>
+      <w:r>
+        <w:t>BFWS solver</w:t>
+      </w:r>
+      <w:r>
+        <w:t xml:space="preserve"> consistently</w:t>
+      </w:r>
+      <w:r>
+        <w:t xml:space="preserve"> found the most optimal path </w:t>
+      </w:r>
+      <w:r>
+        <w:t>quicker</w:t>
+      </w:r>
+      <w:r>
+        <w:t xml:space="preserve">, the LAMA-first </w:t>
+      </w:r>
+      <w:r>
+        <w:t>solver took</w:t>
+      </w:r>
+      <w:r>
+        <w:t xml:space="preserve"> slightly longer</w:t>
+      </w:r>
+      <w:r>
+        <w:t xml:space="preserve">, and in one scenario </w:t>
+      </w:r>
+      <w:r>
+        <w:t xml:space="preserve">required increased plan cost to achieve the desired outcomes. </w:t>
+      </w:r>
+      <w:r>
+        <w:t>This suggest</w:t>
+      </w:r>
+      <w:r>
+        <w:t>ed</w:t>
+      </w:r>
+      <w:r>
+        <w:t xml:space="preserve"> that for the scale of complexity in these </w:t>
+      </w:r>
+      <w:r>
+        <w:t>s</w:t>
+      </w:r>
+      <w:r>
+        <w:t>imple</w:t>
+      </w:r>
+      <w:r>
+        <w:t xml:space="preserve"> problem spaces, BFWS </w:t>
+      </w:r>
+      <w:r>
+        <w:t>was</w:t>
+      </w:r>
+      <w:r>
+        <w:t xml:space="preserve"> ideal, being best suited </w:t>
+      </w:r>
+      <w:r>
+        <w:t>for solution</w:t>
+      </w:r>
+      <w:r>
+        <w:t xml:space="preserve"> optimality </w:t>
+      </w:r>
+      <w:r>
+        <w:t>where strict memory requirements are not a constraint</w:t>
+      </w:r>
+      <w:r>
+        <w:t xml:space="preserve">. </w:t>
+      </w:r>
+      <w:r>
+        <w:t>If</w:t>
+      </w:r>
+      <w:r>
+        <w:t xml:space="preserve"> the complexity of these domains</w:t>
+      </w:r>
+      <w:r>
+        <w:t xml:space="preserve"> were to</w:t>
+      </w:r>
+      <w:r>
+        <w:t xml:space="preserve"> grow</w:t>
+      </w:r>
+      <w:r>
+        <w:t xml:space="preserve">, </w:t>
+      </w:r>
+      <w:r>
+        <w:t>requir</w:t>
+      </w:r>
+      <w:r>
+        <w:t>ing</w:t>
+      </w:r>
+      <w:r>
+        <w:t xml:space="preserve"> </w:t>
+      </w:r>
+      <w:r>
+        <w:t>increased planning depth,</w:t>
+      </w:r>
+      <w:r>
+        <w:t xml:space="preserve"> the </w:t>
+      </w:r>
+      <w:r>
+        <w:t xml:space="preserve">balance between solution applicability and </w:t>
+      </w:r>
+      <w:r>
+        <w:t>execution time w</w:t>
+      </w:r>
+      <w:r>
+        <w:t>ould</w:t>
+      </w:r>
+      <w:r>
+        <w:t xml:space="preserve"> quickly become imbalanced</w:t>
+      </w:r>
+      <w:r>
+        <w:t xml:space="preserve"> when using the BFWS </w:t>
+      </w:r>
+      <w:r>
+        <w:t>algorithm</w:t>
+      </w:r>
+      <w:r>
+        <w:t xml:space="preserve">. </w:t>
+      </w:r>
+      <w:r>
+        <w:t>If</w:t>
+      </w:r>
+      <w:r>
+        <w:t xml:space="preserve"> the agent </w:t>
+      </w:r>
+      <w:r>
+        <w:t>were</w:t>
+      </w:r>
+      <w:r>
+        <w:t xml:space="preserve"> required to make more complex decisions in time</w:t>
+      </w:r>
+      <w:r>
+        <w:t>/memory-</w:t>
+      </w:r>
+      <w:r>
+        <w:t xml:space="preserve">constrained </w:t>
+      </w:r>
+      <w:r>
+        <w:t xml:space="preserve">scenarios, the </w:t>
+      </w:r>
+      <w:r>
+        <w:t xml:space="preserve">solution </w:t>
+      </w:r>
+      <w:r>
+        <w:t>would likely</w:t>
+      </w:r>
+      <w:r>
+        <w:t xml:space="preserve"> </w:t>
+      </w:r>
+      <w:r>
+        <w:t>benefit from</w:t>
+      </w:r>
+      <w:r>
+        <w:t xml:space="preserve"> the more robust </w:t>
+      </w:r>
+      <w:r>
+        <w:lastRenderedPageBreak/>
+        <w:t>guidance</w:t>
+      </w:r>
+      <w:r>
+        <w:t xml:space="preserve"> mechanisms </w:t>
+      </w:r>
+      <w:r>
+        <w:t>used in</w:t>
+      </w:r>
+      <w:r>
+        <w:t xml:space="preserve"> the LAMA-first </w:t>
+      </w:r>
+      <w:r>
+        <w:t xml:space="preserve">satisficing </w:t>
+      </w:r>
+      <w:r>
+        <w:t>planner, providing better structure</w:t>
+      </w:r>
+      <w:r>
+        <w:t xml:space="preserve"> and precision</w:t>
+      </w:r>
+      <w:r>
+        <w:t xml:space="preserve"> to complex searches</w:t>
+      </w:r>
+      <w:r>
+        <w:t xml:space="preserve"> </w:t>
+      </w:r>
+      <w:r>
+        <w:t xml:space="preserve">where it </w:t>
+      </w:r>
+      <w:r>
+        <w:t xml:space="preserve">would </w:t>
+      </w:r>
+      <w:r>
+        <w:t>be impractical to</w:t>
+      </w:r>
+      <w:r>
+        <w:t xml:space="preserve"> </w:t>
+      </w:r>
+      <w:r>
+        <w:t xml:space="preserve">search </w:t>
+      </w:r>
+      <w:r>
+        <w:t xml:space="preserve">as </w:t>
+      </w:r>
+      <w:r>
+        <w:t>exhaustively as BFWS would.</w:t>
+      </w:r>
+    </w:p>
+    <w:p>
+      <w:pPr>
+        <w:rPr>
+          <w:b/>
+          <w:bCs/>
+        </w:rPr>
+      </w:pPr>
+      <w:r>
+        <w:rPr>
+          <w:b/>
+          <w:bCs/>
+        </w:rPr>
+        <w:t>Knowledgebase Representation</w:t>
+      </w:r>
+    </w:p>
+    <w:p>
+      <w:r>
+        <w:t xml:space="preserve">The </w:t>
+      </w:r>
+      <w:r>
         <w:t xml:space="preserve">knowledgebase representation between the Minecraft and Wumpus world scenarios presented distinct </w:t>
       </w:r>
       <w:r>
@@ -2132,143 +2025,220 @@
         <w:t xml:space="preserve"> focus and </w:t>
       </w:r>
       <w:r>
-        <w:t xml:space="preserve">knowledge </w:t>
-      </w:r>
-      <w:r>
-        <w:t>privilege</w:t>
+        <w:t>environmental knowledge implied by each domain</w:t>
+      </w:r>
+      <w:r>
+        <w:t xml:space="preserve">. </w:t>
+      </w:r>
+      <w:r>
+        <w:t xml:space="preserve">The Minecraft problem was largely concerned with the interpretation </w:t>
+      </w:r>
+      <w:r>
+        <w:t xml:space="preserve">of inventory mechanisms (actions) and their relationships </w:t>
+      </w:r>
+      <w:r>
+        <w:t>to</w:t>
+      </w:r>
+      <w:r>
+        <w:t xml:space="preserve"> objects that could be acquired in the </w:t>
+      </w:r>
+      <w:r>
+        <w:t xml:space="preserve">problem </w:t>
+      </w:r>
+      <w:r>
+        <w:t>environment</w:t>
+      </w:r>
+      <w:r>
+        <w:t>.</w:t>
+      </w:r>
+      <w:r>
+        <w:t xml:space="preserve"> </w:t>
+      </w:r>
+      <w:r>
+        <w:t xml:space="preserve">Represented as a 2D grid-like </w:t>
+      </w:r>
+      <w:r>
+        <w:t>space</w:t>
+      </w:r>
+      <w:r>
+        <w:t xml:space="preserve">, the </w:t>
+      </w:r>
+      <w:r>
+        <w:t>space/environment representation</w:t>
+      </w:r>
+      <w:r>
+        <w:t xml:space="preserve"> </w:t>
+      </w:r>
+      <w:r>
+        <w:t>imp</w:t>
+      </w:r>
+      <w:r>
+        <w:t>oses</w:t>
+      </w:r>
+      <w:r>
+        <w:t xml:space="preserve"> adjacency relationships as a constraint on traversal logic</w:t>
+      </w:r>
+      <w:r>
+        <w:t>. This is effective when considering the context the plan output will be observed under</w:t>
+      </w:r>
+      <w:r>
+        <w:t>, emphasising</w:t>
+      </w:r>
+      <w:r>
+        <w:t xml:space="preserve"> </w:t>
+      </w:r>
+      <w:r>
+        <w:t xml:space="preserve">how decision-making optimality is enhanced by </w:t>
+      </w:r>
+      <w:r>
+        <w:t>thoroughly articulating action requisites</w:t>
+      </w:r>
+      <w:r>
+        <w:t>.</w:t>
+      </w:r>
+      <w:r>
+        <w:t xml:space="preserve"> Additionally, the representation of </w:t>
+      </w:r>
+      <w:r>
+        <w:t>`</w:t>
+      </w:r>
+      <w:r>
+        <w:t>moveable</w:t>
+      </w:r>
+      <w:r>
+        <w:t>`</w:t>
+      </w:r>
+      <w:r>
+        <w:t xml:space="preserve"> types </w:t>
+      </w:r>
+      <w:r>
+        <w:t>for</w:t>
+      </w:r>
+      <w:r>
+        <w:t xml:space="preserve"> objects that c</w:t>
+      </w:r>
+      <w:r>
+        <w:t>ould</w:t>
+      </w:r>
+      <w:r>
+        <w:t xml:space="preserve"> be shifted</w:t>
+      </w:r>
+      <w:r>
+        <w:t xml:space="preserve"> from</w:t>
+      </w:r>
+      <w:r>
+        <w:t xml:space="preserve"> the</w:t>
+      </w:r>
+      <w:r>
+        <w:t xml:space="preserve"> environment </w:t>
+      </w:r>
+      <w:r>
+        <w:t xml:space="preserve">to </w:t>
+      </w:r>
+      <w:r>
+        <w:t xml:space="preserve">the agent’s inventory served as a mechanism for clarifying objects that do not need to be actioned upon at their initial locations. This </w:t>
+      </w:r>
+      <w:r>
+        <w:t xml:space="preserve">enhanced </w:t>
+      </w:r>
+      <w:r>
+        <w:t xml:space="preserve">logical </w:t>
+      </w:r>
+      <w:r>
+        <w:t>clarity</w:t>
+      </w:r>
+      <w:r>
+        <w:t xml:space="preserve"> by distinguishing </w:t>
+      </w:r>
+      <w:r>
+        <w:t>immoveable</w:t>
+      </w:r>
+      <w:r>
+        <w:t xml:space="preserve"> grid locations from </w:t>
+      </w:r>
+      <w:r>
+        <w:t>their corresponding ac</w:t>
+      </w:r>
+      <w:r>
+        <w:t>quirable</w:t>
+      </w:r>
+      <w:r>
+        <w:t xml:space="preserve"> resource</w:t>
+      </w:r>
+      <w:r>
+        <w:t xml:space="preserve"> (if present)</w:t>
+      </w:r>
+      <w:r>
+        <w:t xml:space="preserve">. </w:t>
+      </w:r>
+      <w:r>
+        <w:t>The Wumpus world problem was slightly different, r</w:t>
+      </w:r>
+      <w:r>
+        <w:t xml:space="preserve">equiring </w:t>
+      </w:r>
+      <w:r>
+        <w:t xml:space="preserve">thorough clarification of movement consequences based on the presence or absence of certain properties </w:t>
+      </w:r>
+      <w:r>
+        <w:t>at each cell</w:t>
+      </w:r>
+      <w:r>
+        <w:t xml:space="preserve">. </w:t>
+      </w:r>
+      <w:r>
+        <w:t xml:space="preserve">The </w:t>
+      </w:r>
+      <w:r>
+        <w:t>conditional effects associated with `move` w</w:t>
+      </w:r>
+      <w:r>
+        <w:t>ere constructed around the agent’s</w:t>
+      </w:r>
+      <w:r>
+        <w:t xml:space="preserve"> need to address each </w:t>
+      </w:r>
+      <w:r>
+        <w:t>queue</w:t>
+      </w:r>
+      <w:r>
+        <w:t xml:space="preserve"> un</w:t>
+      </w:r>
+      <w:r>
+        <w:t>iquely</w:t>
+      </w:r>
+      <w:r>
+        <w:t xml:space="preserve">. The Minecraft </w:t>
+      </w:r>
+      <w:r>
+        <w:t>problem was largely concerned with</w:t>
+      </w:r>
+      <w:r>
+        <w:t xml:space="preserve"> interpreting </w:t>
+      </w:r>
+      <w:r>
+        <w:t>goal state</w:t>
+      </w:r>
+      <w:r>
+        <w:t xml:space="preserve"> requirement</w:t>
       </w:r>
       <w:r>
         <w:t>s</w:t>
       </w:r>
       <w:r>
+        <w:t xml:space="preserve"> in conjunction with</w:t>
+      </w:r>
+      <w:r>
+        <w:t xml:space="preserve"> inventory-based object-focused actions</w:t>
+      </w:r>
+      <w:r>
         <w:t xml:space="preserve">. </w:t>
       </w:r>
       <w:r>
-        <w:t xml:space="preserve">The Minecraft problem was largely concerned with the interpretation </w:t>
-      </w:r>
-      <w:r>
-        <w:t xml:space="preserve">of inventory mechanisms (actions) and their relationships </w:t>
-      </w:r>
-      <w:r>
-        <w:t>to</w:t>
-      </w:r>
-      <w:r>
-        <w:t xml:space="preserve"> objects that could be acquired in the problem space.</w:t>
-      </w:r>
-      <w:r>
-        <w:t xml:space="preserve"> </w:t>
-      </w:r>
-      <w:r>
-        <w:t>Represented as a 2D grid-like problem environment, the problem domain benefits in applicability and realism by implying adjacency relationships as a constraint on traversal logic</w:t>
-      </w:r>
-      <w:r>
-        <w:t xml:space="preserve">. This is </w:t>
-      </w:r>
-      <w:r>
-        <w:lastRenderedPageBreak/>
-        <w:t>effective when considering the context the plan output will be observed under</w:t>
-      </w:r>
-      <w:r>
-        <w:t>, emphasising</w:t>
-      </w:r>
-      <w:r>
-        <w:t xml:space="preserve"> the importance of i</w:t>
-      </w:r>
-      <w:r>
-        <w:t xml:space="preserve">nstructions that can be efficiently interpreted and </w:t>
-      </w:r>
-      <w:r>
-        <w:t>re-</w:t>
-      </w:r>
-      <w:r>
-        <w:t xml:space="preserve">applied to a variety of different stack layers </w:t>
-      </w:r>
-      <w:r>
-        <w:t>under consistent/similar constraints.</w:t>
-      </w:r>
-      <w:r>
-        <w:t xml:space="preserve"> Additionally, the representation of </w:t>
-      </w:r>
-      <w:r>
-        <w:t>`</w:t>
-      </w:r>
-      <w:r>
-        <w:t>moveable</w:t>
-      </w:r>
-      <w:r>
-        <w:t>`</w:t>
-      </w:r>
-      <w:r>
-        <w:t xml:space="preserve"> types </w:t>
-      </w:r>
-      <w:r>
-        <w:t>for</w:t>
-      </w:r>
-      <w:r>
-        <w:t xml:space="preserve"> objects that c</w:t>
-      </w:r>
-      <w:r>
-        <w:t>ould</w:t>
-      </w:r>
-      <w:r>
-        <w:t xml:space="preserve"> be shifted between the </w:t>
-      </w:r>
-      <w:r>
-        <w:t>problem environment and the agent’s inventory served as a mechanism for clarifying objects that do not need to be actioned upon at their initial locations. This served to refine the complexity of managing the project by distinguishing basic traversal grid locations from locations that contain necessary resources for goal-state progression.</w:t>
-      </w:r>
-      <w:r>
-        <w:t xml:space="preserve"> It simultaneously maintains that these are one-in-the same – traversal locations are all technically the same as the</w:t>
-      </w:r>
-      <w:r>
-        <w:t>ir corresponding</w:t>
-      </w:r>
-      <w:r>
-        <w:t xml:space="preserve"> resource. </w:t>
-      </w:r>
-      <w:r>
-        <w:t>The Wumpus world problem was slightly different, r</w:t>
-      </w:r>
-      <w:r>
-        <w:t xml:space="preserve">equiring </w:t>
-      </w:r>
-      <w:r>
-        <w:t xml:space="preserve">thorough clarification of movement consequences based on the presence or absence of certain properties as each cell was explored. </w:t>
-      </w:r>
-      <w:r>
-        <w:t xml:space="preserve">The considerations of executing `move` </w:t>
-      </w:r>
-      <w:r>
-        <w:t>w</w:t>
-      </w:r>
-      <w:r>
-        <w:t>ould therefore</w:t>
-      </w:r>
-      <w:r>
-        <w:t xml:space="preserve"> need to</w:t>
-      </w:r>
-      <w:r>
-        <w:t xml:space="preserve"> be quite comprehensive. The Minecraft </w:t>
-      </w:r>
-      <w:r>
-        <w:t>problem was largely concerned with</w:t>
-      </w:r>
-      <w:r>
-        <w:t xml:space="preserve"> interpreting a transitional </w:t>
-      </w:r>
-      <w:r>
-        <w:t>relocation requirement</w:t>
-      </w:r>
-      <w:r>
-        <w:t xml:space="preserve"> in conjunction with state manipulation as a relationship between agent actions and </w:t>
-      </w:r>
-      <w:r>
-        <w:t>known</w:t>
-      </w:r>
-      <w:r>
-        <w:t xml:space="preserve"> environment objects/locations</w:t>
-      </w:r>
-      <w:r>
-        <w:t>. T</w:t>
+        <w:t xml:space="preserve">The location of the resources these actions would be carried out on was assumed to be known for each scenario in this domain. </w:t>
+      </w:r>
+      <w:r>
+        <w:t>T</w:t>
       </w:r>
       <w:r>
         <w:t xml:space="preserve">he Wumpus </w:t>
@@ -2292,7 +2262,13 @@
         <w:t xml:space="preserve"> of hazards </w:t>
       </w:r>
       <w:r>
-        <w:t xml:space="preserve">and an unknown goal requirement location. Hazard locations </w:t>
+        <w:t xml:space="preserve">and </w:t>
+      </w:r>
+      <w:r>
+        <w:t>exploration of the environment to infer the goal’s location</w:t>
+      </w:r>
+      <w:r>
+        <w:t xml:space="preserve">. Hazard locations </w:t>
       </w:r>
       <w:r>
         <w:t xml:space="preserve">could only be inferred by their adjacency cues, </w:t>
@@ -2304,16 +2280,19 @@
         <w:t xml:space="preserve"> stricter navigational constraints</w:t>
       </w:r>
       <w:r>
-        <w:t xml:space="preserve"> tha</w:t>
-      </w:r>
-      <w:r>
-        <w:t>n</w:t>
-      </w:r>
-      <w:r>
-        <w:t xml:space="preserve"> the Minecraft domain</w:t>
-      </w:r>
-      <w:r>
-        <w:t xml:space="preserve">. This required a conditional approach to considering only the immediate location and iterating over potential adjacencies based on the absence or presence of these cues. Additionally, a `visited` predicate was employed to </w:t>
+        <w:t xml:space="preserve"> </w:t>
+      </w:r>
+      <w:r>
+        <w:t>with less initial knowledge</w:t>
+      </w:r>
+      <w:r>
+        <w:t xml:space="preserve">. </w:t>
+      </w:r>
+      <w:r>
+        <w:t>A</w:t>
+      </w:r>
+      <w:r>
+        <w:t xml:space="preserve"> `visited` predicate was employed to </w:t>
       </w:r>
       <w:r>
         <w:t>determine safely navigated cells in a dynamically updated knowledgebase</w:t>
@@ -2331,7 +2310,13 @@
         <w:t xml:space="preserve"> and safe spots</w:t>
       </w:r>
       <w:r>
-        <w:t xml:space="preserve"> of unknown </w:t>
+        <w:t xml:space="preserve"> of </w:t>
+      </w:r>
+      <w:r>
+        <w:t xml:space="preserve">initially </w:t>
+      </w:r>
+      <w:r>
+        <w:t xml:space="preserve">unknown </w:t>
       </w:r>
       <w:r>
         <w:t>variation</w:t>
@@ -2391,22 +2376,186 @@
         <w:t xml:space="preserve">The emphasis on survival and exploration was captured </w:t>
       </w:r>
       <w:r>
-        <w:t>by enforcing well-</w:t>
-      </w:r>
-      <w:r>
-        <w:t>defined</w:t>
-      </w:r>
-      <w:r>
-        <w:t xml:space="preserve"> actions and</w:t>
-      </w:r>
-      <w:r>
-        <w:t xml:space="preserve"> </w:t>
+        <w:t xml:space="preserve">by enforcing </w:t>
+      </w:r>
+      <w:r>
+        <w:t>conditional</w:t>
+      </w:r>
+      <w:r>
+        <w:t xml:space="preserve"> action</w:t>
+      </w:r>
+      <w:r>
+        <w:t xml:space="preserve"> effects, logical preconditions</w:t>
+      </w:r>
+      <w:r>
+        <w:t xml:space="preserve">, predictable </w:t>
+      </w:r>
+      <w:r>
+        <w:t>state transitions</w:t>
+      </w:r>
+      <w:r>
+        <w:t xml:space="preserve"> </w:t>
+      </w:r>
+      <w:r>
+        <w:t xml:space="preserve">and </w:t>
+      </w:r>
+      <w:r>
+        <w:t xml:space="preserve">nuanced </w:t>
       </w:r>
       <w:r>
         <w:t>object/state relationships</w:t>
       </w:r>
       <w:r>
-        <w:t>, leveraging dynamic environment representation to better align the solution with automated planning principles.</w:t>
+        <w:t xml:space="preserve"> that were logically reflective of the elements they were modelling. </w:t>
+      </w:r>
+      <w:r>
+        <w:t>T</w:t>
+      </w:r>
+      <w:r>
+        <w:t xml:space="preserve">his involved </w:t>
+      </w:r>
+      <w:r>
+        <w:t>leveraging dynamic environment representation to better align the solution with automated planning principles</w:t>
+      </w:r>
+      <w:r>
+        <w:t xml:space="preserve"> given the constraints</w:t>
+      </w:r>
+      <w:r>
+        <w:t>.</w:t>
+      </w:r>
+    </w:p>
+    <w:p>
+      <w:pPr>
+        <w:rPr>
+          <w:b/>
+          <w:bCs/>
+        </w:rPr>
+      </w:pPr>
+      <w:r>
+        <w:rPr>
+          <w:b/>
+          <w:bCs/>
+        </w:rPr>
+        <w:t>Reflection and Conclusion</w:t>
+      </w:r>
+    </w:p>
+    <w:p>
+      <w:r>
+        <w:t xml:space="preserve">The concepts associated with automated planning </w:t>
+      </w:r>
+      <w:r>
+        <w:t xml:space="preserve">present a considerable paradigm shift from other program-based problem-modelling. PDDL and automated planning concepts </w:t>
+      </w:r>
+      <w:r>
+        <w:t>emphasise the use of</w:t>
+      </w:r>
+      <w:r>
+        <w:t xml:space="preserve"> logical tools like </w:t>
+      </w:r>
+      <w:r>
+        <w:t>predicate logic</w:t>
+      </w:r>
+      <w:r>
+        <w:t>, Boolean logic</w:t>
+      </w:r>
+      <w:r>
+        <w:t xml:space="preserve">, </w:t>
+      </w:r>
+      <w:r>
+        <w:t>inferred knowledge</w:t>
+      </w:r>
+      <w:r>
+        <w:t xml:space="preserve">, and principles including dynamic </w:t>
+      </w:r>
+      <w:r>
+        <w:t xml:space="preserve">environment </w:t>
+      </w:r>
+      <w:r>
+        <w:t xml:space="preserve">representation and complexity </w:t>
+      </w:r>
+      <w:r>
+        <w:t>simplification. These considerations aid in</w:t>
+      </w:r>
+      <w:r>
+        <w:t xml:space="preserve"> optimis</w:t>
+      </w:r>
+      <w:r>
+        <w:t>ing</w:t>
+      </w:r>
+      <w:r>
+        <w:t xml:space="preserve"> </w:t>
+      </w:r>
+      <w:r>
+        <w:t xml:space="preserve">sequential </w:t>
+      </w:r>
+      <w:r>
+        <w:t xml:space="preserve">logic adherence </w:t>
+      </w:r>
+      <w:r>
+        <w:t>for problems</w:t>
+      </w:r>
+      <w:r>
+        <w:t xml:space="preserve"> </w:t>
+      </w:r>
+      <w:r>
+        <w:t>requiring an agent to transition its environment’s initial states toward intended goal states</w:t>
+      </w:r>
+      <w:r>
+        <w:t>.</w:t>
+      </w:r>
+      <w:r>
+        <w:t xml:space="preserve"> The </w:t>
+      </w:r>
+      <w:r>
+        <w:t>domain</w:t>
+      </w:r>
+      <w:r>
+        <w:t>’s</w:t>
+      </w:r>
+      <w:r>
+        <w:t xml:space="preserve"> </w:t>
+      </w:r>
+      <w:r>
+        <w:t>permissible</w:t>
+      </w:r>
+      <w:r>
+        <w:t xml:space="preserve"> </w:t>
+      </w:r>
+      <w:r>
+        <w:t xml:space="preserve">actions, object properties and implied relationships </w:t>
+      </w:r>
+      <w:r>
+        <w:t>require careful modelling</w:t>
+      </w:r>
+      <w:r>
+        <w:t xml:space="preserve"> to facilitate state changes that don’t logically infer potentially unwanted side-effects </w:t>
+      </w:r>
+      <w:r>
+        <w:t xml:space="preserve">in the </w:t>
+      </w:r>
+      <w:r>
+        <w:t>way a solution is approached</w:t>
+      </w:r>
+      <w:r>
+        <w:t xml:space="preserve">. Additionally, </w:t>
+      </w:r>
+      <w:r>
+        <w:t xml:space="preserve">dynamic environments need to be represented in a way that allows action sequences to be constructed based on state inference. This approach </w:t>
+      </w:r>
+      <w:r>
+        <w:t xml:space="preserve">leverages </w:t>
+      </w:r>
+      <w:r>
+        <w:t xml:space="preserve">automated planning </w:t>
+      </w:r>
+      <w:r>
+        <w:t xml:space="preserve">principles </w:t>
+      </w:r>
+      <w:r>
+        <w:t xml:space="preserve">for agents faced with initial problem configurations containing potentially unknown </w:t>
+      </w:r>
+      <w:r>
+        <w:t>goal-critical state.</w:t>
       </w:r>
     </w:p>
     <w:sectPr>

</xml_diff>